<commit_message>
Added Box on all chaps
11-28-17 FINISH
</commit_message>
<xml_diff>
--- a/Chapter/Appendix.docx
+++ b/Chapter/Appendix.docx
@@ -662,6 +662,8 @@
           <w:szCs w:val="24"/>
         </w:rPr>
       </w:pPr>
+      <w:bookmarkStart w:id="0" w:name="_GoBack"/>
+      <w:bookmarkEnd w:id="0"/>
     </w:p>
     <w:p>
       <w:pPr>
@@ -823,6 +825,78 @@
           <w:szCs w:val="24"/>
         </w:rPr>
       </w:pPr>
+      <w:r>
+        <w:rPr>
+          <w:noProof/>
+          <w:lang w:eastAsia="en-PH"/>
+        </w:rPr>
+        <mc:AlternateContent>
+          <mc:Choice Requires="wps">
+            <w:drawing>
+              <wp:anchor distT="0" distB="0" distL="114300" distR="114300" simplePos="0" relativeHeight="251659264" behindDoc="0" locked="0" layoutInCell="1" allowOverlap="1" wp14:anchorId="7806FC40" wp14:editId="3F080F12">
+                <wp:simplePos x="0" y="0"/>
+                <wp:positionH relativeFrom="column">
+                  <wp:posOffset>5255260</wp:posOffset>
+                </wp:positionH>
+                <wp:positionV relativeFrom="paragraph">
+                  <wp:posOffset>344170</wp:posOffset>
+                </wp:positionV>
+                <wp:extent cx="581660" cy="617220"/>
+                <wp:effectExtent l="0" t="0" r="27940" b="11430"/>
+                <wp:wrapNone/>
+                <wp:docPr id="1" name="Rectangle 1"/>
+                <wp:cNvGraphicFramePr/>
+                <a:graphic xmlns:a="http://schemas.openxmlformats.org/drawingml/2006/main">
+                  <a:graphicData uri="http://schemas.microsoft.com/office/word/2010/wordprocessingShape">
+                    <wps:wsp>
+                      <wps:cNvSpPr/>
+                      <wps:spPr>
+                        <a:xfrm>
+                          <a:off x="0" y="0"/>
+                          <a:ext cx="581660" cy="617220"/>
+                        </a:xfrm>
+                        <a:prstGeom prst="rect">
+                          <a:avLst/>
+                        </a:prstGeom>
+                        <a:ln>
+                          <a:solidFill>
+                            <a:schemeClr val="bg1"/>
+                          </a:solidFill>
+                        </a:ln>
+                      </wps:spPr>
+                      <wps:style>
+                        <a:lnRef idx="2">
+                          <a:schemeClr val="accent1"/>
+                        </a:lnRef>
+                        <a:fillRef idx="1">
+                          <a:schemeClr val="lt1"/>
+                        </a:fillRef>
+                        <a:effectRef idx="0">
+                          <a:schemeClr val="accent1"/>
+                        </a:effectRef>
+                        <a:fontRef idx="minor">
+                          <a:schemeClr val="dk1"/>
+                        </a:fontRef>
+                      </wps:style>
+                      <wps:bodyPr rot="0" spcFirstLastPara="0" vertOverflow="overflow" horzOverflow="overflow" vert="horz" wrap="square" lIns="91440" tIns="45720" rIns="91440" bIns="45720" numCol="1" spcCol="0" rtlCol="0" fromWordArt="0" anchor="ctr" anchorCtr="0" forceAA="0" compatLnSpc="1">
+                        <a:prstTxWarp prst="textNoShape">
+                          <a:avLst/>
+                        </a:prstTxWarp>
+                        <a:noAutofit/>
+                      </wps:bodyPr>
+                    </wps:wsp>
+                  </a:graphicData>
+                </a:graphic>
+              </wp:anchor>
+            </w:drawing>
+          </mc:Choice>
+          <mc:Fallback>
+            <w:pict>
+              <v:rect id="Rectangle 1" o:spid="_x0000_s1026" style="position:absolute;margin-left:413.8pt;margin-top:27.1pt;width:45.8pt;height:48.6pt;z-index:251659264;visibility:visible;mso-wrap-style:square;mso-wrap-distance-left:9pt;mso-wrap-distance-top:0;mso-wrap-distance-right:9pt;mso-wrap-distance-bottom:0;mso-position-horizontal:absolute;mso-position-horizontal-relative:text;mso-position-vertical:absolute;mso-position-vertical-relative:text;v-text-anchor:middle" o:gfxdata="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" fillcolor="white [3201]" strokecolor="white [3212]" strokeweight="2pt"/>
+            </w:pict>
+          </mc:Fallback>
+        </mc:AlternateContent>
+      </w:r>
     </w:p>
     <w:p>
       <w:pPr>
@@ -3017,17 +3091,7 @@
           <w:sz w:val="24"/>
           <w:szCs w:val="24"/>
         </w:rPr>
-        <w:t>E</w:t>
-      </w:r>
-      <w:bookmarkStart w:id="0" w:name="_GoBack"/>
-      <w:bookmarkEnd w:id="0"/>
-      <w:r>
-        <w:rPr>
-          <w:rFonts w:ascii="Times New Roman" w:hAnsi="Times New Roman" w:cs="Times New Roman"/>
-          <w:sz w:val="24"/>
-          <w:szCs w:val="24"/>
-        </w:rPr>
-        <w:t>mail:</w:t>
+        <w:t>Email:</w:t>
       </w:r>
       <w:r>
         <w:rPr>
@@ -4679,7 +4743,7 @@
           <w:rPr>
             <w:noProof/>
           </w:rPr>
-          <w:t>75</w:t>
+          <w:t>69</w:t>
         </w:r>
         <w:r>
           <w:rPr>

</xml_diff>

<commit_message>
Appendix, Appendix F and Chapter 2
2017.11.28 3:04 PM
</commit_message>
<xml_diff>
--- a/Chapter/Appendix.docx
+++ b/Chapter/Appendix.docx
@@ -144,6 +144,7 @@
     <w:p>
       <w:pPr>
         <w:spacing w:before="240" w:line="240" w:lineRule="auto"/>
+        <w:jc w:val="both"/>
         <w:rPr>
           <w:rFonts w:ascii="Times New Roman" w:hAnsi="Times New Roman" w:cs="Times New Roman"/>
           <w:sz w:val="24"/>
@@ -179,6 +180,7 @@
     <w:p>
       <w:pPr>
         <w:spacing w:before="240" w:line="240" w:lineRule="auto"/>
+        <w:jc w:val="both"/>
         <w:rPr>
           <w:rFonts w:ascii="Times New Roman" w:hAnsi="Times New Roman" w:cs="Times New Roman"/>
           <w:sz w:val="24"/>
@@ -231,6 +233,7 @@
     <w:p>
       <w:pPr>
         <w:spacing w:before="240" w:line="240" w:lineRule="auto"/>
+        <w:jc w:val="both"/>
         <w:rPr>
           <w:rFonts w:ascii="Times New Roman" w:hAnsi="Times New Roman" w:cs="Times New Roman"/>
           <w:sz w:val="24"/>
@@ -283,6 +286,7 @@
     <w:p>
       <w:pPr>
         <w:spacing w:before="240" w:line="240" w:lineRule="auto"/>
+        <w:jc w:val="both"/>
         <w:rPr>
           <w:rFonts w:ascii="Times New Roman" w:hAnsi="Times New Roman" w:cs="Times New Roman"/>
           <w:sz w:val="24"/>
@@ -301,6 +305,7 @@
     <w:p>
       <w:pPr>
         <w:spacing w:before="240" w:line="240" w:lineRule="auto"/>
+        <w:jc w:val="both"/>
         <w:rPr>
           <w:rFonts w:ascii="Times New Roman" w:hAnsi="Times New Roman" w:cs="Times New Roman"/>
           <w:sz w:val="24"/>
@@ -319,6 +324,7 @@
     <w:p>
       <w:pPr>
         <w:spacing w:before="240" w:line="240" w:lineRule="auto"/>
+        <w:jc w:val="both"/>
         <w:rPr>
           <w:rFonts w:ascii="Times New Roman" w:hAnsi="Times New Roman" w:cs="Times New Roman"/>
           <w:sz w:val="24"/>
@@ -994,7 +1000,7 @@
     </w:p>
     <w:p>
       <w:pPr>
-        <w:pStyle w:val="7"/>
+        <w:pStyle w:val="8"/>
         <w:numPr>
           <w:ilvl w:val="0"/>
           <w:numId w:val="1"/>
@@ -1073,7 +1079,7 @@
     </w:p>
     <w:p>
       <w:pPr>
-        <w:pStyle w:val="6"/>
+        <w:pStyle w:val="7"/>
         <w:numPr>
           <w:ilvl w:val="0"/>
           <w:numId w:val="2"/>
@@ -1105,7 +1111,7 @@
     </w:p>
     <w:p>
       <w:pPr>
-        <w:pStyle w:val="6"/>
+        <w:pStyle w:val="7"/>
         <w:numPr>
           <w:ilvl w:val="0"/>
           <w:numId w:val="2"/>
@@ -1146,7 +1152,7 @@
     </w:p>
     <w:p>
       <w:pPr>
-        <w:pStyle w:val="6"/>
+        <w:pStyle w:val="7"/>
         <w:numPr>
           <w:ilvl w:val="0"/>
           <w:numId w:val="2"/>
@@ -1187,7 +1193,7 @@
     </w:p>
     <w:p>
       <w:pPr>
-        <w:pStyle w:val="6"/>
+        <w:pStyle w:val="7"/>
         <w:numPr>
           <w:ilvl w:val="0"/>
           <w:numId w:val="3"/>
@@ -1211,7 +1217,7 @@
     </w:p>
     <w:p>
       <w:pPr>
-        <w:pStyle w:val="6"/>
+        <w:pStyle w:val="7"/>
         <w:numPr>
           <w:ilvl w:val="1"/>
           <w:numId w:val="3"/>
@@ -1235,7 +1241,7 @@
     </w:p>
     <w:p>
       <w:pPr>
-        <w:pStyle w:val="6"/>
+        <w:pStyle w:val="7"/>
         <w:numPr>
           <w:ilvl w:val="1"/>
           <w:numId w:val="3"/>
@@ -1259,7 +1265,7 @@
     </w:p>
     <w:p>
       <w:pPr>
-        <w:pStyle w:val="6"/>
+        <w:pStyle w:val="7"/>
         <w:numPr>
           <w:ilvl w:val="0"/>
           <w:numId w:val="3"/>
@@ -1282,7 +1288,7 @@
     </w:p>
     <w:p>
       <w:pPr>
-        <w:pStyle w:val="6"/>
+        <w:pStyle w:val="7"/>
         <w:numPr>
           <w:ilvl w:val="1"/>
           <w:numId w:val="3"/>
@@ -1305,7 +1311,7 @@
     </w:p>
     <w:p>
       <w:pPr>
-        <w:pStyle w:val="6"/>
+        <w:pStyle w:val="7"/>
         <w:numPr>
           <w:ilvl w:val="1"/>
           <w:numId w:val="3"/>
@@ -1328,7 +1334,7 @@
     </w:p>
     <w:p>
       <w:pPr>
-        <w:pStyle w:val="6"/>
+        <w:pStyle w:val="7"/>
         <w:numPr>
           <w:ilvl w:val="1"/>
           <w:numId w:val="3"/>
@@ -1351,7 +1357,7 @@
     </w:p>
     <w:p>
       <w:pPr>
-        <w:pStyle w:val="6"/>
+        <w:pStyle w:val="7"/>
         <w:numPr>
           <w:ilvl w:val="0"/>
           <w:numId w:val="3"/>
@@ -1374,7 +1380,7 @@
     </w:p>
     <w:p>
       <w:pPr>
-        <w:pStyle w:val="6"/>
+        <w:pStyle w:val="7"/>
         <w:numPr>
           <w:ilvl w:val="1"/>
           <w:numId w:val="3"/>
@@ -1397,7 +1403,7 @@
     </w:p>
     <w:p>
       <w:pPr>
-        <w:pStyle w:val="6"/>
+        <w:pStyle w:val="7"/>
         <w:numPr>
           <w:ilvl w:val="1"/>
           <w:numId w:val="3"/>
@@ -1420,7 +1426,7 @@
     </w:p>
     <w:p>
       <w:pPr>
-        <w:pStyle w:val="6"/>
+        <w:pStyle w:val="7"/>
         <w:numPr>
           <w:ilvl w:val="1"/>
           <w:numId w:val="3"/>
@@ -1443,7 +1449,7 @@
     </w:p>
     <w:p>
       <w:pPr>
-        <w:pStyle w:val="6"/>
+        <w:pStyle w:val="7"/>
         <w:numPr>
           <w:ilvl w:val="1"/>
           <w:numId w:val="3"/>
@@ -1466,7 +1472,7 @@
     </w:p>
     <w:p>
       <w:pPr>
-        <w:pStyle w:val="6"/>
+        <w:pStyle w:val="7"/>
         <w:numPr>
           <w:ilvl w:val="1"/>
           <w:numId w:val="3"/>
@@ -1489,7 +1495,7 @@
     </w:p>
     <w:p>
       <w:pPr>
-        <w:pStyle w:val="6"/>
+        <w:pStyle w:val="7"/>
         <w:numPr>
           <w:ilvl w:val="1"/>
           <w:numId w:val="3"/>
@@ -1512,7 +1518,7 @@
     </w:p>
     <w:p>
       <w:pPr>
-        <w:pStyle w:val="6"/>
+        <w:pStyle w:val="7"/>
         <w:spacing w:line="480" w:lineRule="auto"/>
         <w:ind w:left="360"/>
         <w:rPr>
@@ -1524,7 +1530,7 @@
     </w:p>
     <w:p>
       <w:pPr>
-        <w:pStyle w:val="6"/>
+        <w:pStyle w:val="7"/>
         <w:spacing w:line="480" w:lineRule="auto"/>
         <w:ind w:left="360"/>
         <w:rPr>
@@ -1536,7 +1542,7 @@
     </w:p>
     <w:p>
       <w:pPr>
-        <w:pStyle w:val="6"/>
+        <w:pStyle w:val="7"/>
         <w:spacing w:line="480" w:lineRule="auto"/>
         <w:ind w:left="360"/>
         <w:rPr>
@@ -1548,7 +1554,7 @@
     </w:p>
     <w:p>
       <w:pPr>
-        <w:pStyle w:val="6"/>
+        <w:pStyle w:val="7"/>
         <w:spacing w:line="480" w:lineRule="auto"/>
         <w:ind w:left="360"/>
         <w:rPr>
@@ -1560,7 +1566,7 @@
     </w:p>
     <w:p>
       <w:pPr>
-        <w:pStyle w:val="6"/>
+        <w:pStyle w:val="7"/>
         <w:spacing w:line="480" w:lineRule="auto"/>
         <w:ind w:left="360"/>
         <w:rPr>
@@ -1572,7 +1578,7 @@
     </w:p>
     <w:p>
       <w:pPr>
-        <w:pStyle w:val="6"/>
+        <w:pStyle w:val="7"/>
         <w:spacing w:line="480" w:lineRule="auto"/>
         <w:ind w:left="360"/>
         <w:rPr>
@@ -1584,7 +1590,7 @@
     </w:p>
     <w:p>
       <w:pPr>
-        <w:pStyle w:val="6"/>
+        <w:pStyle w:val="7"/>
         <w:spacing w:line="480" w:lineRule="auto"/>
         <w:ind w:left="360"/>
         <w:rPr>
@@ -1596,7 +1602,7 @@
     </w:p>
     <w:p>
       <w:pPr>
-        <w:pStyle w:val="6"/>
+        <w:pStyle w:val="7"/>
         <w:spacing w:line="480" w:lineRule="auto"/>
         <w:ind w:left="360"/>
         <w:rPr>
@@ -1608,7 +1614,7 @@
     </w:p>
     <w:p>
       <w:pPr>
-        <w:pStyle w:val="6"/>
+        <w:pStyle w:val="7"/>
         <w:spacing w:line="480" w:lineRule="auto"/>
         <w:ind w:left="360"/>
         <w:rPr>
@@ -1620,7 +1626,7 @@
     </w:p>
     <w:p>
       <w:pPr>
-        <w:pStyle w:val="6"/>
+        <w:pStyle w:val="7"/>
         <w:spacing w:line="480" w:lineRule="auto"/>
         <w:ind w:left="360"/>
         <w:rPr>
@@ -1632,7 +1638,7 @@
     </w:p>
     <w:p>
       <w:pPr>
-        <w:pStyle w:val="6"/>
+        <w:pStyle w:val="7"/>
         <w:spacing w:line="480" w:lineRule="auto"/>
         <w:ind w:left="360"/>
         <w:rPr>
@@ -1644,7 +1650,7 @@
     </w:p>
     <w:p>
       <w:pPr>
-        <w:pStyle w:val="6"/>
+        <w:pStyle w:val="7"/>
         <w:spacing w:line="480" w:lineRule="auto"/>
         <w:ind w:left="0"/>
         <w:rPr>
@@ -1656,7 +1662,7 @@
     </w:p>
     <w:p>
       <w:pPr>
-        <w:pStyle w:val="6"/>
+        <w:pStyle w:val="7"/>
         <w:spacing w:line="480" w:lineRule="auto"/>
         <w:ind w:left="0"/>
         <w:rPr>
@@ -1731,7 +1737,7 @@
     </w:p>
     <w:p>
       <w:pPr>
-        <w:pStyle w:val="7"/>
+        <w:pStyle w:val="8"/>
         <w:numPr>
           <w:ilvl w:val="0"/>
           <w:numId w:val="1"/>
@@ -1810,7 +1816,7 @@
     </w:p>
     <w:p>
       <w:pPr>
-        <w:pStyle w:val="6"/>
+        <w:pStyle w:val="7"/>
         <w:numPr>
           <w:ilvl w:val="0"/>
           <w:numId w:val="2"/>
@@ -1833,7 +1839,7 @@
     </w:p>
     <w:p>
       <w:pPr>
-        <w:pStyle w:val="6"/>
+        <w:pStyle w:val="7"/>
         <w:numPr>
           <w:ilvl w:val="0"/>
           <w:numId w:val="2"/>
@@ -1874,7 +1880,7 @@
     </w:p>
     <w:p>
       <w:pPr>
-        <w:pStyle w:val="6"/>
+        <w:pStyle w:val="7"/>
         <w:numPr>
           <w:ilvl w:val="0"/>
           <w:numId w:val="2"/>
@@ -1915,7 +1921,7 @@
     </w:p>
     <w:p>
       <w:pPr>
-        <w:pStyle w:val="6"/>
+        <w:pStyle w:val="7"/>
         <w:numPr>
           <w:ilvl w:val="0"/>
           <w:numId w:val="4"/>
@@ -1939,7 +1945,7 @@
     </w:p>
     <w:p>
       <w:pPr>
-        <w:pStyle w:val="6"/>
+        <w:pStyle w:val="7"/>
         <w:numPr>
           <w:ilvl w:val="1"/>
           <w:numId w:val="4"/>
@@ -1963,7 +1969,7 @@
     </w:p>
     <w:p>
       <w:pPr>
-        <w:pStyle w:val="6"/>
+        <w:pStyle w:val="7"/>
         <w:numPr>
           <w:ilvl w:val="1"/>
           <w:numId w:val="4"/>
@@ -1987,7 +1993,7 @@
     </w:p>
     <w:p>
       <w:pPr>
-        <w:pStyle w:val="6"/>
+        <w:pStyle w:val="7"/>
         <w:numPr>
           <w:ilvl w:val="1"/>
           <w:numId w:val="4"/>
@@ -2011,7 +2017,7 @@
     </w:p>
     <w:p>
       <w:pPr>
-        <w:pStyle w:val="6"/>
+        <w:pStyle w:val="7"/>
         <w:numPr>
           <w:ilvl w:val="1"/>
           <w:numId w:val="4"/>
@@ -2035,7 +2041,7 @@
     </w:p>
     <w:p>
       <w:pPr>
-        <w:pStyle w:val="6"/>
+        <w:pStyle w:val="7"/>
         <w:numPr>
           <w:ilvl w:val="0"/>
           <w:numId w:val="4"/>
@@ -2059,7 +2065,7 @@
     </w:p>
     <w:p>
       <w:pPr>
-        <w:pStyle w:val="6"/>
+        <w:pStyle w:val="7"/>
         <w:numPr>
           <w:ilvl w:val="1"/>
           <w:numId w:val="4"/>
@@ -2083,7 +2089,7 @@
     </w:p>
     <w:p>
       <w:pPr>
-        <w:pStyle w:val="6"/>
+        <w:pStyle w:val="7"/>
         <w:numPr>
           <w:ilvl w:val="1"/>
           <w:numId w:val="4"/>
@@ -2107,7 +2113,7 @@
     </w:p>
     <w:p>
       <w:pPr>
-        <w:pStyle w:val="6"/>
+        <w:pStyle w:val="7"/>
         <w:numPr>
           <w:ilvl w:val="1"/>
           <w:numId w:val="4"/>
@@ -2131,7 +2137,7 @@
     </w:p>
     <w:p>
       <w:pPr>
-        <w:pStyle w:val="6"/>
+        <w:pStyle w:val="7"/>
         <w:numPr>
           <w:ilvl w:val="0"/>
           <w:numId w:val="4"/>
@@ -2155,7 +2161,7 @@
     </w:p>
     <w:p>
       <w:pPr>
-        <w:pStyle w:val="6"/>
+        <w:pStyle w:val="7"/>
         <w:numPr>
           <w:ilvl w:val="1"/>
           <w:numId w:val="4"/>
@@ -2179,7 +2185,7 @@
     </w:p>
     <w:p>
       <w:pPr>
-        <w:pStyle w:val="6"/>
+        <w:pStyle w:val="7"/>
         <w:numPr>
           <w:ilvl w:val="1"/>
           <w:numId w:val="4"/>
@@ -2203,7 +2209,7 @@
     </w:p>
     <w:p>
       <w:pPr>
-        <w:pStyle w:val="6"/>
+        <w:pStyle w:val="7"/>
         <w:spacing w:line="480" w:lineRule="auto"/>
         <w:ind w:left="1440"/>
         <w:rPr>
@@ -2215,7 +2221,7 @@
     </w:p>
     <w:p>
       <w:pPr>
-        <w:pStyle w:val="6"/>
+        <w:pStyle w:val="7"/>
         <w:spacing w:line="480" w:lineRule="auto"/>
         <w:ind w:left="1440"/>
         <w:rPr>
@@ -2227,7 +2233,7 @@
     </w:p>
     <w:p>
       <w:pPr>
-        <w:pStyle w:val="6"/>
+        <w:pStyle w:val="7"/>
         <w:spacing w:line="480" w:lineRule="auto"/>
         <w:ind w:left="1440"/>
         <w:rPr>
@@ -2239,7 +2245,7 @@
     </w:p>
     <w:p>
       <w:pPr>
-        <w:pStyle w:val="6"/>
+        <w:pStyle w:val="7"/>
         <w:spacing w:line="480" w:lineRule="auto"/>
         <w:ind w:left="1440"/>
         <w:rPr>
@@ -2251,7 +2257,7 @@
     </w:p>
     <w:p>
       <w:pPr>
-        <w:pStyle w:val="6"/>
+        <w:pStyle w:val="7"/>
         <w:spacing w:line="480" w:lineRule="auto"/>
         <w:ind w:left="1440"/>
         <w:rPr>
@@ -2263,7 +2269,7 @@
     </w:p>
     <w:p>
       <w:pPr>
-        <w:pStyle w:val="6"/>
+        <w:pStyle w:val="7"/>
         <w:spacing w:line="480" w:lineRule="auto"/>
         <w:ind w:left="1440"/>
         <w:rPr>
@@ -2275,7 +2281,7 @@
     </w:p>
     <w:p>
       <w:pPr>
-        <w:pStyle w:val="6"/>
+        <w:pStyle w:val="7"/>
         <w:spacing w:line="480" w:lineRule="auto"/>
         <w:ind w:left="1440"/>
         <w:rPr>
@@ -2287,7 +2293,7 @@
     </w:p>
     <w:p>
       <w:pPr>
-        <w:pStyle w:val="6"/>
+        <w:pStyle w:val="7"/>
         <w:spacing w:line="480" w:lineRule="auto"/>
         <w:ind w:left="1440"/>
         <w:rPr>
@@ -2299,7 +2305,7 @@
     </w:p>
     <w:p>
       <w:pPr>
-        <w:pStyle w:val="6"/>
+        <w:pStyle w:val="7"/>
         <w:spacing w:line="480" w:lineRule="auto"/>
         <w:ind w:left="1440"/>
         <w:rPr>
@@ -2311,7 +2317,7 @@
     </w:p>
     <w:p>
       <w:pPr>
-        <w:pStyle w:val="6"/>
+        <w:pStyle w:val="7"/>
         <w:spacing w:line="480" w:lineRule="auto"/>
         <w:ind w:left="1440"/>
         <w:rPr>
@@ -2323,7 +2329,7 @@
     </w:p>
     <w:p>
       <w:pPr>
-        <w:pStyle w:val="6"/>
+        <w:pStyle w:val="7"/>
         <w:spacing w:line="480" w:lineRule="auto"/>
         <w:ind w:left="1440"/>
         <w:rPr>
@@ -2335,7 +2341,7 @@
     </w:p>
     <w:p>
       <w:pPr>
-        <w:pStyle w:val="6"/>
+        <w:pStyle w:val="7"/>
         <w:spacing w:line="480" w:lineRule="auto"/>
         <w:ind w:left="1440"/>
         <w:rPr>
@@ -2347,7 +2353,7 @@
     </w:p>
     <w:p>
       <w:pPr>
-        <w:pStyle w:val="6"/>
+        <w:pStyle w:val="7"/>
         <w:spacing w:line="480" w:lineRule="auto"/>
         <w:ind w:left="1440"/>
         <w:rPr>
@@ -2359,7 +2365,7 @@
     </w:p>
     <w:p>
       <w:pPr>
-        <w:pStyle w:val="6"/>
+        <w:pStyle w:val="7"/>
         <w:spacing w:line="480" w:lineRule="auto"/>
         <w:ind w:left="1440"/>
         <w:rPr>
@@ -2371,7 +2377,7 @@
     </w:p>
     <w:p>
       <w:pPr>
-        <w:pStyle w:val="6"/>
+        <w:pStyle w:val="7"/>
         <w:spacing w:line="480" w:lineRule="auto"/>
         <w:ind w:left="1440"/>
         <w:rPr>
@@ -2468,7 +2474,7 @@
     </w:p>
     <w:p>
       <w:pPr>
-        <w:pStyle w:val="7"/>
+        <w:pStyle w:val="8"/>
         <w:numPr>
           <w:ilvl w:val="0"/>
           <w:numId w:val="1"/>
@@ -2548,7 +2554,7 @@
     </w:p>
     <w:p>
       <w:pPr>
-        <w:pStyle w:val="6"/>
+        <w:pStyle w:val="7"/>
         <w:numPr>
           <w:ilvl w:val="0"/>
           <w:numId w:val="2"/>
@@ -2589,7 +2595,7 @@
     </w:p>
     <w:p>
       <w:pPr>
-        <w:pStyle w:val="7"/>
+        <w:pStyle w:val="8"/>
         <w:numPr>
           <w:ilvl w:val="0"/>
           <w:numId w:val="5"/>
@@ -2612,7 +2618,7 @@
     </w:p>
     <w:p>
       <w:pPr>
-        <w:pStyle w:val="7"/>
+        <w:pStyle w:val="8"/>
         <w:numPr>
           <w:ilvl w:val="0"/>
           <w:numId w:val="5"/>
@@ -2635,7 +2641,7 @@
     </w:p>
     <w:p>
       <w:pPr>
-        <w:pStyle w:val="7"/>
+        <w:pStyle w:val="8"/>
         <w:numPr>
           <w:ilvl w:val="0"/>
           <w:numId w:val="5"/>
@@ -2658,7 +2664,7 @@
     </w:p>
     <w:p>
       <w:pPr>
-        <w:pStyle w:val="7"/>
+        <w:pStyle w:val="8"/>
         <w:numPr>
           <w:ilvl w:val="0"/>
           <w:numId w:val="5"/>
@@ -2681,7 +2687,7 @@
     </w:p>
     <w:p>
       <w:pPr>
-        <w:pStyle w:val="7"/>
+        <w:pStyle w:val="8"/>
         <w:numPr>
           <w:ilvl w:val="0"/>
           <w:numId w:val="5"/>
@@ -2704,7 +2710,7 @@
     </w:p>
     <w:p>
       <w:pPr>
-        <w:pStyle w:val="7"/>
+        <w:pStyle w:val="8"/>
         <w:numPr>
           <w:ilvl w:val="0"/>
           <w:numId w:val="5"/>
@@ -2727,7 +2733,7 @@
     </w:p>
     <w:p>
       <w:pPr>
-        <w:pStyle w:val="7"/>
+        <w:pStyle w:val="8"/>
         <w:numPr>
           <w:ilvl w:val="0"/>
           <w:numId w:val="5"/>
@@ -2750,7 +2756,7 @@
     </w:p>
     <w:p>
       <w:pPr>
-        <w:pStyle w:val="7"/>
+        <w:pStyle w:val="8"/>
         <w:numPr>
           <w:ilvl w:val="0"/>
           <w:numId w:val="5"/>
@@ -2773,7 +2779,7 @@
     </w:p>
     <w:p>
       <w:pPr>
-        <w:pStyle w:val="7"/>
+        <w:pStyle w:val="8"/>
         <w:numPr>
           <w:ilvl w:val="0"/>
           <w:numId w:val="5"/>
@@ -4954,6 +4960,7 @@
     </w:p>
     <w:p>
       <w:pPr>
+        <w:spacing w:line="480" w:lineRule="auto"/>
         <w:jc w:val="center"/>
         <w:rPr>
           <w:rFonts w:ascii="Times New Roman" w:hAnsi="Times New Roman" w:cs="Times New Roman"/>
@@ -4975,45 +4982,412 @@
         </w:rPr>
         <w:t>Appendix F</w:t>
       </w:r>
-    </w:p>
-    <w:p>
-      <w:pPr>
-        <w:jc w:val="center"/>
-        <w:rPr>
-          <w:rFonts w:ascii="Times New Roman" w:hAnsi="Times New Roman" w:cs="Times New Roman"/>
-          <w:b/>
-          <w:bCs/>
-          <w:sz w:val="24"/>
-          <w:szCs w:val="24"/>
-          <w:lang w:val="en-US"/>
-        </w:rPr>
-      </w:pPr>
-      <w:r>
-        <w:rPr>
-          <w:rFonts w:ascii="Times New Roman" w:hAnsi="Times New Roman" w:cs="Times New Roman"/>
-          <w:b/>
-          <w:bCs/>
-          <w:sz w:val="24"/>
-          <w:szCs w:val="24"/>
-          <w:lang w:val="en-US"/>
-        </w:rPr>
-        <w:t>BIBLIOGRAPHY</w:t>
-      </w:r>
-    </w:p>
-    <w:p>
-      <w:pPr>
-        <w:jc w:val="left"/>
-        <w:rPr>
-          <w:rFonts w:ascii="Times New Roman" w:hAnsi="Times New Roman" w:cs="Times New Roman"/>
-          <w:b/>
-          <w:bCs/>
-          <w:sz w:val="24"/>
-          <w:szCs w:val="24"/>
-          <w:lang w:val="en-US"/>
-        </w:rPr>
-      </w:pPr>
       <w:bookmarkStart w:id="0" w:name="_GoBack"/>
       <w:bookmarkEnd w:id="0"/>
+    </w:p>
+    <w:p>
+      <w:pPr>
+        <w:spacing w:line="480" w:lineRule="auto"/>
+        <w:jc w:val="center"/>
+        <w:rPr>
+          <w:rFonts w:ascii="Times New Roman" w:hAnsi="Times New Roman" w:cs="Times New Roman"/>
+          <w:b/>
+          <w:bCs/>
+          <w:sz w:val="24"/>
+          <w:szCs w:val="24"/>
+          <w:lang w:val="en-US"/>
+        </w:rPr>
+      </w:pPr>
+      <w:r>
+        <w:rPr>
+          <w:rFonts w:ascii="Times New Roman" w:hAnsi="Times New Roman" w:cs="Times New Roman"/>
+          <w:b/>
+          <w:bCs/>
+          <w:sz w:val="24"/>
+          <w:szCs w:val="24"/>
+          <w:lang w:val="en-US"/>
+        </w:rPr>
+        <w:t>BIBLIOGRAPHY</w:t>
+      </w:r>
+    </w:p>
+    <w:p>
+      <w:pPr>
+        <w:numPr>
+          <w:ilvl w:val="0"/>
+          <w:numId w:val="6"/>
+        </w:numPr>
+        <w:spacing w:line="480" w:lineRule="auto"/>
+        <w:ind w:left="420" w:leftChars="0" w:hanging="420" w:firstLineChars="0"/>
+        <w:jc w:val="left"/>
+        <w:rPr>
+          <w:rFonts w:hint="default" w:ascii="Times New Roman" w:hAnsi="Times New Roman" w:cs="Times New Roman"/>
+          <w:b/>
+          <w:bCs/>
+          <w:sz w:val="24"/>
+          <w:szCs w:val="24"/>
+          <w:lang w:val="en-US"/>
+        </w:rPr>
+      </w:pPr>
+      <w:r>
+        <w:rPr>
+          <w:rFonts w:hint="default" w:ascii="Times New Roman" w:hAnsi="Times New Roman" w:cs="Times New Roman"/>
+          <w:b w:val="0"/>
+          <w:bCs w:val="0"/>
+          <w:sz w:val="24"/>
+          <w:szCs w:val="24"/>
+          <w:lang w:val="en-US"/>
+        </w:rPr>
+        <w:t xml:space="preserve">Mitchell, Karen. (2012). </w:t>
+      </w:r>
+      <w:r>
+        <w:rPr>
+          <w:rFonts w:hint="default" w:ascii="Times New Roman" w:hAnsi="Times New Roman" w:cs="Times New Roman"/>
+          <w:b w:val="0"/>
+          <w:bCs w:val="0"/>
+          <w:sz w:val="24"/>
+          <w:szCs w:val="24"/>
+          <w:lang w:val="en-US"/>
+        </w:rPr>
+        <w:t xml:space="preserve"> Computer Games Development. The University of West of Scotland. Retrieved from </w:t>
+      </w:r>
+      <w:r>
+        <w:rPr>
+          <w:rFonts w:hint="default" w:ascii="Times New Roman" w:hAnsi="Times New Roman" w:cs="Times New Roman"/>
+          <w:b w:val="0"/>
+          <w:bCs w:val="0"/>
+          <w:color w:val="auto"/>
+          <w:sz w:val="24"/>
+          <w:szCs w:val="24"/>
+          <w:lang w:val="en-US"/>
+        </w:rPr>
+        <w:fldChar w:fldCharType="begin"/>
+      </w:r>
+      <w:r>
+        <w:rPr>
+          <w:rFonts w:hint="default" w:ascii="Times New Roman" w:hAnsi="Times New Roman" w:cs="Times New Roman"/>
+          <w:b w:val="0"/>
+          <w:bCs w:val="0"/>
+          <w:color w:val="auto"/>
+          <w:sz w:val="24"/>
+          <w:szCs w:val="24"/>
+          <w:lang w:val="en-US"/>
+        </w:rPr>
+        <w:instrText xml:space="preserve"> HYPERLINK "http://karenmitchell.yolasite.com/resources/Literature%20Review%20Final.pdf" </w:instrText>
+      </w:r>
+      <w:r>
+        <w:rPr>
+          <w:rFonts w:hint="default" w:ascii="Times New Roman" w:hAnsi="Times New Roman" w:cs="Times New Roman"/>
+          <w:b w:val="0"/>
+          <w:bCs w:val="0"/>
+          <w:color w:val="auto"/>
+          <w:sz w:val="24"/>
+          <w:szCs w:val="24"/>
+          <w:lang w:val="en-US"/>
+        </w:rPr>
+        <w:fldChar w:fldCharType="separate"/>
+      </w:r>
+      <w:r>
+        <w:rPr>
+          <w:rStyle w:val="5"/>
+          <w:rFonts w:hint="default" w:ascii="Times New Roman" w:hAnsi="Times New Roman" w:cs="Times New Roman"/>
+          <w:b w:val="0"/>
+          <w:bCs w:val="0"/>
+          <w:color w:val="auto"/>
+          <w:sz w:val="24"/>
+          <w:szCs w:val="24"/>
+          <w:lang w:val="en-US"/>
+        </w:rPr>
+        <w:t>http://karenmitchell.yolasite.com/resources/Literature%20Review%20Final.pdf</w:t>
+      </w:r>
+      <w:r>
+        <w:rPr>
+          <w:rFonts w:hint="default" w:ascii="Times New Roman" w:hAnsi="Times New Roman" w:cs="Times New Roman"/>
+          <w:b w:val="0"/>
+          <w:bCs w:val="0"/>
+          <w:color w:val="auto"/>
+          <w:sz w:val="24"/>
+          <w:szCs w:val="24"/>
+          <w:lang w:val="en-US"/>
+        </w:rPr>
+        <w:fldChar w:fldCharType="end"/>
+      </w:r>
+    </w:p>
+    <w:p>
+      <w:pPr>
+        <w:numPr>
+          <w:ilvl w:val="0"/>
+          <w:numId w:val="6"/>
+        </w:numPr>
+        <w:spacing w:line="480" w:lineRule="auto"/>
+        <w:ind w:left="420" w:leftChars="0" w:hanging="420" w:firstLineChars="0"/>
+        <w:jc w:val="left"/>
+        <w:rPr>
+          <w:rFonts w:hint="default" w:ascii="Times New Roman" w:hAnsi="Times New Roman" w:cs="Times New Roman"/>
+          <w:b/>
+          <w:bCs/>
+          <w:sz w:val="24"/>
+          <w:szCs w:val="24"/>
+          <w:lang w:val="en-US"/>
+        </w:rPr>
+      </w:pPr>
+      <w:r>
+        <w:rPr>
+          <w:rFonts w:hint="default" w:ascii="Times New Roman" w:hAnsi="Times New Roman" w:cs="Times New Roman"/>
+          <w:b w:val="0"/>
+          <w:bCs w:val="0"/>
+          <w:sz w:val="24"/>
+          <w:szCs w:val="24"/>
+          <w:lang w:val="en-US"/>
+        </w:rPr>
+        <w:t xml:space="preserve">Gong, L., et. Al. (2014, July 14). </w:t>
+      </w:r>
+      <w:r>
+        <w:rPr>
+          <w:rFonts w:hint="default" w:ascii="Times New Roman" w:hAnsi="Times New Roman" w:cs="Times New Roman"/>
+          <w:b w:val="0"/>
+          <w:bCs w:val="0"/>
+          <w:sz w:val="24"/>
+          <w:szCs w:val="24"/>
+          <w:lang w:val="en-US"/>
+        </w:rPr>
+        <w:t xml:space="preserve">Deriving Personal Trip Data from GPS Data: A Literature Review on the Existing Methodologies. Procedia. Retrieved from </w:t>
+      </w:r>
+      <w:r>
+        <w:rPr>
+          <w:rFonts w:hint="default" w:ascii="Times New Roman" w:hAnsi="Times New Roman" w:cs="Times New Roman"/>
+          <w:b w:val="0"/>
+          <w:bCs w:val="0"/>
+          <w:color w:val="auto"/>
+          <w:sz w:val="24"/>
+          <w:szCs w:val="24"/>
+          <w:lang w:val="en-US"/>
+        </w:rPr>
+        <w:fldChar w:fldCharType="begin"/>
+      </w:r>
+      <w:r>
+        <w:rPr>
+          <w:rFonts w:hint="default" w:ascii="Times New Roman" w:hAnsi="Times New Roman" w:cs="Times New Roman"/>
+          <w:b w:val="0"/>
+          <w:bCs w:val="0"/>
+          <w:color w:val="auto"/>
+          <w:sz w:val="24"/>
+          <w:szCs w:val="24"/>
+          <w:lang w:val="en-US"/>
+        </w:rPr>
+        <w:instrText xml:space="preserve"> HYPERLINK "http://www.sciencedirect.com/science/article/pii/S1877042814041597" </w:instrText>
+      </w:r>
+      <w:r>
+        <w:rPr>
+          <w:rFonts w:hint="default" w:ascii="Times New Roman" w:hAnsi="Times New Roman" w:cs="Times New Roman"/>
+          <w:b w:val="0"/>
+          <w:bCs w:val="0"/>
+          <w:color w:val="auto"/>
+          <w:sz w:val="24"/>
+          <w:szCs w:val="24"/>
+          <w:lang w:val="en-US"/>
+        </w:rPr>
+        <w:fldChar w:fldCharType="separate"/>
+      </w:r>
+      <w:r>
+        <w:rPr>
+          <w:rStyle w:val="5"/>
+          <w:rFonts w:hint="default" w:ascii="Times New Roman" w:hAnsi="Times New Roman" w:cs="Times New Roman"/>
+          <w:b w:val="0"/>
+          <w:bCs w:val="0"/>
+          <w:color w:val="auto"/>
+          <w:sz w:val="24"/>
+          <w:szCs w:val="24"/>
+          <w:lang w:val="en-US"/>
+        </w:rPr>
+        <w:t>http://www.sciencedirect.com/science/article/pii/S1877042814041597</w:t>
+      </w:r>
+      <w:r>
+        <w:rPr>
+          <w:rFonts w:hint="default" w:ascii="Times New Roman" w:hAnsi="Times New Roman" w:cs="Times New Roman"/>
+          <w:b w:val="0"/>
+          <w:bCs w:val="0"/>
+          <w:color w:val="auto"/>
+          <w:sz w:val="24"/>
+          <w:szCs w:val="24"/>
+          <w:lang w:val="en-US"/>
+        </w:rPr>
+        <w:fldChar w:fldCharType="end"/>
+      </w:r>
+    </w:p>
+    <w:p>
+      <w:pPr>
+        <w:numPr>
+          <w:ilvl w:val="0"/>
+          <w:numId w:val="6"/>
+        </w:numPr>
+        <w:spacing w:line="480" w:lineRule="auto"/>
+        <w:ind w:left="420" w:leftChars="0" w:hanging="420" w:firstLineChars="0"/>
+        <w:jc w:val="left"/>
+        <w:rPr>
+          <w:rFonts w:hint="default" w:ascii="Times New Roman" w:hAnsi="Times New Roman" w:cs="Times New Roman"/>
+          <w:b/>
+          <w:bCs/>
+          <w:sz w:val="24"/>
+          <w:szCs w:val="24"/>
+          <w:lang w:val="en-US"/>
+        </w:rPr>
+      </w:pPr>
+      <w:r>
+        <w:rPr>
+          <w:rFonts w:hint="default" w:ascii="Times New Roman" w:hAnsi="Times New Roman" w:cs="Times New Roman"/>
+          <w:b w:val="0"/>
+          <w:bCs w:val="0"/>
+          <w:sz w:val="24"/>
+          <w:szCs w:val="24"/>
+          <w:lang w:val="en-US"/>
+        </w:rPr>
+        <w:t xml:space="preserve">Murray, Gail. (2012). Ridesharing as a Complement to Transit (Book by Gail Murray). </w:t>
+      </w:r>
+      <w:r>
+        <w:rPr>
+          <w:rFonts w:hint="default" w:ascii="Times New Roman" w:hAnsi="Times New Roman" w:cs="Times New Roman"/>
+          <w:b w:val="0"/>
+          <w:bCs w:val="0"/>
+          <w:sz w:val="24"/>
+          <w:szCs w:val="24"/>
+          <w:lang w:val="en-US"/>
+        </w:rPr>
+        <w:t xml:space="preserve">Transit Cooperative Research Program. Retrieved from </w:t>
+      </w:r>
+      <w:r>
+        <w:rPr>
+          <w:rFonts w:hint="default" w:ascii="Times New Roman" w:hAnsi="Times New Roman" w:cs="Times New Roman"/>
+          <w:b w:val="0"/>
+          <w:bCs w:val="0"/>
+          <w:color w:val="auto"/>
+          <w:sz w:val="24"/>
+          <w:szCs w:val="24"/>
+          <w:u w:val="single"/>
+          <w:lang w:val="en-US"/>
+        </w:rPr>
+        <w:fldChar w:fldCharType="begin"/>
+      </w:r>
+      <w:r>
+        <w:rPr>
+          <w:rFonts w:hint="default" w:ascii="Times New Roman" w:hAnsi="Times New Roman" w:cs="Times New Roman"/>
+          <w:b w:val="0"/>
+          <w:bCs w:val="0"/>
+          <w:color w:val="auto"/>
+          <w:sz w:val="24"/>
+          <w:szCs w:val="24"/>
+          <w:u w:val="single"/>
+          <w:lang w:val="en-US"/>
+        </w:rPr>
+        <w:instrText xml:space="preserve"> HYPERLINK "https://www.nap.edu/read/14655/chapter/4" </w:instrText>
+      </w:r>
+      <w:r>
+        <w:rPr>
+          <w:rFonts w:hint="default" w:ascii="Times New Roman" w:hAnsi="Times New Roman" w:cs="Times New Roman"/>
+          <w:b w:val="0"/>
+          <w:bCs w:val="0"/>
+          <w:color w:val="auto"/>
+          <w:sz w:val="24"/>
+          <w:szCs w:val="24"/>
+          <w:u w:val="single"/>
+          <w:lang w:val="en-US"/>
+        </w:rPr>
+        <w:fldChar w:fldCharType="separate"/>
+      </w:r>
+      <w:r>
+        <w:rPr>
+          <w:rStyle w:val="5"/>
+          <w:rFonts w:hint="default" w:ascii="Times New Roman" w:hAnsi="Times New Roman" w:cs="Times New Roman"/>
+          <w:b w:val="0"/>
+          <w:bCs w:val="0"/>
+          <w:color w:val="auto"/>
+          <w:sz w:val="24"/>
+          <w:szCs w:val="24"/>
+          <w:lang w:val="en-US"/>
+        </w:rPr>
+        <w:t>https://www.nap.edu/read/14655/chapter/4</w:t>
+      </w:r>
+      <w:r>
+        <w:rPr>
+          <w:rFonts w:hint="default" w:ascii="Times New Roman" w:hAnsi="Times New Roman" w:cs="Times New Roman"/>
+          <w:b w:val="0"/>
+          <w:bCs w:val="0"/>
+          <w:color w:val="auto"/>
+          <w:sz w:val="24"/>
+          <w:szCs w:val="24"/>
+          <w:u w:val="single"/>
+          <w:lang w:val="en-US"/>
+        </w:rPr>
+        <w:fldChar w:fldCharType="end"/>
+      </w:r>
+    </w:p>
+    <w:p>
+      <w:pPr>
+        <w:numPr>
+          <w:ilvl w:val="0"/>
+          <w:numId w:val="6"/>
+        </w:numPr>
+        <w:spacing w:line="480" w:lineRule="auto"/>
+        <w:ind w:left="420" w:leftChars="0" w:hanging="420" w:firstLineChars="0"/>
+        <w:jc w:val="left"/>
+        <w:rPr>
+          <w:rFonts w:hint="default" w:ascii="Times New Roman" w:hAnsi="Times New Roman" w:cs="Times New Roman"/>
+          <w:b/>
+          <w:bCs/>
+          <w:sz w:val="24"/>
+          <w:szCs w:val="24"/>
+          <w:lang w:val="en-US"/>
+        </w:rPr>
+      </w:pPr>
+      <w:r>
+        <w:rPr>
+          <w:rFonts w:hint="default" w:ascii="Times New Roman" w:hAnsi="Times New Roman" w:cs="Times New Roman"/>
+          <w:b w:val="0"/>
+          <w:bCs w:val="0"/>
+          <w:sz w:val="24"/>
+          <w:szCs w:val="24"/>
+          <w:lang w:val="en-US"/>
+        </w:rPr>
+        <w:t xml:space="preserve">Carpool &amp; Rideshare Programs. Retrieved from </w:t>
+      </w:r>
+      <w:r>
+        <w:rPr>
+          <w:rFonts w:hint="default" w:ascii="Times New Roman" w:hAnsi="Times New Roman" w:cs="Times New Roman"/>
+          <w:b w:val="0"/>
+          <w:bCs w:val="0"/>
+          <w:sz w:val="24"/>
+          <w:szCs w:val="24"/>
+          <w:u w:val="single"/>
+          <w:lang w:val="en-US"/>
+        </w:rPr>
+        <w:t>http://whatworksforhealth.wisc.edu/program.php?t1=109&amp;t2=126&amp;t3=128&amp;id=230</w:t>
+      </w:r>
+    </w:p>
+    <w:p>
+      <w:pPr>
+        <w:spacing w:line="480" w:lineRule="auto"/>
+        <w:jc w:val="left"/>
+        <w:rPr>
+          <w:rFonts w:ascii="Times New Roman" w:hAnsi="Times New Roman" w:cs="Times New Roman"/>
+          <w:b w:val="0"/>
+          <w:bCs w:val="0"/>
+          <w:sz w:val="24"/>
+          <w:szCs w:val="24"/>
+          <w:lang w:val="en-US"/>
+        </w:rPr>
+      </w:pPr>
+    </w:p>
+    <w:p>
+      <w:pPr>
+        <w:jc w:val="left"/>
+        <w:rPr>
+          <w:rFonts w:ascii="Times New Roman" w:hAnsi="Times New Roman" w:cs="Times New Roman"/>
+          <w:b/>
+          <w:bCs/>
+          <w:sz w:val="24"/>
+          <w:szCs w:val="24"/>
+          <w:lang w:val="en-US"/>
+        </w:rPr>
+      </w:pPr>
     </w:p>
     <w:sectPr>
       <w:footerReference r:id="rId3" w:type="default"/>
@@ -5359,6 +5733,23 @@
     </w:lvl>
   </w:abstractNum>
   <w:abstractNum w:abstractNumId="3">
+    <w:nsid w:val="5A1D06DB"/>
+    <w:multiLevelType w:val="singleLevel"/>
+    <w:tmpl w:val="5A1D06DB"/>
+    <w:lvl w:ilvl="0" w:tentative="0">
+      <w:start w:val="1"/>
+      <w:numFmt w:val="bullet"/>
+      <w:lvlText w:val=""/>
+      <w:lvlJc w:val="left"/>
+      <w:pPr>
+        <w:ind w:left="420" w:leftChars="0" w:hanging="420" w:firstLineChars="0"/>
+      </w:pPr>
+      <w:rPr>
+        <w:rFonts w:hint="default" w:ascii="Wingdings" w:hAnsi="Wingdings"/>
+      </w:rPr>
+    </w:lvl>
+  </w:abstractNum>
+  <w:abstractNum w:abstractNumId="4">
     <w:nsid w:val="6DDB49F3"/>
     <w:multiLevelType w:val="multilevel"/>
     <w:tmpl w:val="6DDB49F3"/>
@@ -5471,7 +5862,7 @@
       </w:rPr>
     </w:lvl>
   </w:abstractNum>
-  <w:abstractNum w:abstractNumId="4">
+  <w:abstractNum w:abstractNumId="5">
     <w:nsid w:val="6E655B28"/>
     <w:multiLevelType w:val="multilevel"/>
     <w:tmpl w:val="6E655B28"/>
@@ -5567,13 +5958,16 @@
     <w:abstractNumId w:val="1"/>
   </w:num>
   <w:num w:numId="3">
-    <w:abstractNumId w:val="4"/>
+    <w:abstractNumId w:val="5"/>
   </w:num>
   <w:num w:numId="4">
-    <w:abstractNumId w:val="3"/>
+    <w:abstractNumId w:val="4"/>
   </w:num>
   <w:num w:numId="5">
     <w:abstractNumId w:val="2"/>
+  </w:num>
+  <w:num w:numId="6">
+    <w:abstractNumId w:val="3"/>
   </w:num>
 </w:numbering>
 </file>
@@ -5583,7 +5977,7 @@
   <w:docDefaults>
     <w:rPrDefault>
       <w:rPr>
-        <w:rFonts w:asciiTheme="minorHAnsi" w:hAnsiTheme="minorHAnsi" w:eastAsiaTheme="minorHAnsi" w:cstheme="minorBidi"/>
+        <w:rFonts w:ascii="Times New Roman" w:hAnsi="Times New Roman" w:eastAsia="SimSun" w:cs="Times New Roman"/>
       </w:rPr>
     </w:rPrDefault>
   </w:docDefaults>
@@ -5653,7 +6047,7 @@
     <w:lsdException w:qFormat="1" w:unhideWhenUsed="0" w:uiPriority="10" w:semiHidden="0" w:name="Title"/>
     <w:lsdException w:uiPriority="99" w:name="Closing"/>
     <w:lsdException w:uiPriority="99" w:name="Signature"/>
-    <w:lsdException w:qFormat="1" w:uiPriority="1" w:name="Default Paragraph Font"/>
+    <w:lsdException w:qFormat="1" w:uiPriority="1" w:semiHidden="0" w:name="Default Paragraph Font"/>
     <w:lsdException w:uiPriority="99" w:name="Body Text"/>
     <w:lsdException w:uiPriority="99" w:name="Body Text Indent"/>
     <w:lsdException w:uiPriority="99" w:name="List Continue"/>
@@ -5691,7 +6085,7 @@
     <w:lsdException w:uiPriority="99" w:name="HTML Sample"/>
     <w:lsdException w:uiPriority="99" w:name="HTML Typewriter"/>
     <w:lsdException w:uiPriority="99" w:name="HTML Variable"/>
-    <w:lsdException w:uiPriority="99" w:name="Normal Table"/>
+    <w:lsdException w:uiPriority="99" w:semiHidden="0" w:name="Normal Table"/>
     <w:lsdException w:uiPriority="99" w:name="annotation subject"/>
     <w:lsdException w:uiPriority="99" w:name="Table Simple 1"/>
     <w:lsdException w:uiPriority="99" w:name="Table Simple 2"/>
@@ -5857,7 +6251,7 @@
     <w:qFormat/>
     <w:uiPriority w:val="1"/>
   </w:style>
-  <w:style w:type="table" w:default="1" w:styleId="5">
+  <w:style w:type="table" w:default="1" w:styleId="6">
     <w:name w:val="Normal Table"/>
     <w:unhideWhenUsed/>
     <w:uiPriority w:val="99"/>
@@ -5874,7 +6268,7 @@
   <w:style w:type="paragraph" w:styleId="2">
     <w:name w:val="footer"/>
     <w:basedOn w:val="1"/>
-    <w:link w:val="9"/>
+    <w:link w:val="10"/>
     <w:unhideWhenUsed/>
     <w:uiPriority w:val="99"/>
     <w:pPr>
@@ -5888,7 +6282,7 @@
   <w:style w:type="paragraph" w:styleId="3">
     <w:name w:val="header"/>
     <w:basedOn w:val="1"/>
-    <w:link w:val="8"/>
+    <w:link w:val="9"/>
     <w:unhideWhenUsed/>
     <w:uiPriority w:val="99"/>
     <w:pPr>
@@ -5899,7 +6293,17 @@
       <w:spacing w:after="0" w:line="240" w:lineRule="auto"/>
     </w:pPr>
   </w:style>
-  <w:style w:type="paragraph" w:customStyle="1" w:styleId="6">
+  <w:style w:type="character" w:styleId="5">
+    <w:name w:val="Hyperlink"/>
+    <w:basedOn w:val="4"/>
+    <w:unhideWhenUsed/>
+    <w:uiPriority w:val="99"/>
+    <w:rPr>
+      <w:color w:val="0000FF"/>
+      <w:u w:val="single"/>
+    </w:rPr>
+  </w:style>
+  <w:style w:type="paragraph" w:customStyle="1" w:styleId="7">
     <w:name w:val="List Paragraph1"/>
     <w:basedOn w:val="1"/>
     <w:qFormat/>
@@ -5909,7 +6313,7 @@
       <w:contextualSpacing/>
     </w:pPr>
   </w:style>
-  <w:style w:type="paragraph" w:customStyle="1" w:styleId="7">
+  <w:style w:type="paragraph" w:customStyle="1" w:styleId="8">
     <w:name w:val="List Paragraph"/>
     <w:basedOn w:val="1"/>
     <w:unhideWhenUsed/>
@@ -5919,7 +6323,7 @@
       <w:contextualSpacing/>
     </w:pPr>
   </w:style>
-  <w:style w:type="character" w:customStyle="1" w:styleId="8">
+  <w:style w:type="character" w:customStyle="1" w:styleId="9">
     <w:name w:val="Header Char"/>
     <w:basedOn w:val="4"/>
     <w:link w:val="3"/>
@@ -5930,7 +6334,7 @@
       <w:lang w:eastAsia="en-US"/>
     </w:rPr>
   </w:style>
-  <w:style w:type="character" w:customStyle="1" w:styleId="9">
+  <w:style w:type="character" w:customStyle="1" w:styleId="10">
     <w:name w:val="Footer Char"/>
     <w:basedOn w:val="4"/>
     <w:link w:val="2"/>

</xml_diff>

<commit_message>
ALL FILES NA REVISE
KUWANG NALANG ANG APPENDIX

2017.11.29 2:27 PM
</commit_message>
<xml_diff>
--- a/Chapter/Appendix.docx
+++ b/Chapter/Appendix.docx
@@ -1,6 +1,6 @@
 
 <file path=word/document.xml><?xml version="1.0" encoding="utf-8"?>
-<w:document xmlns:wpc="http://schemas.microsoft.com/office/word/2010/wordprocessingCanvas" xmlns:mc="http://schemas.openxmlformats.org/markup-compatibility/2006" xmlns:o="urn:schemas-microsoft-com:office:office" xmlns:r="http://schemas.openxmlformats.org/officeDocument/2006/relationships" xmlns:m="http://schemas.openxmlformats.org/officeDocument/2006/math" xmlns:v="urn:schemas-microsoft-com:vml" xmlns:wp14="http://schemas.microsoft.com/office/word/2010/wordprocessingDrawing" xmlns:wp="http://schemas.openxmlformats.org/drawingml/2006/wordprocessingDrawing" xmlns:w10="urn:schemas-microsoft-com:office:word" xmlns:w="http://schemas.openxmlformats.org/wordprocessingml/2006/main" xmlns:w14="http://schemas.microsoft.com/office/word/2010/wordml" xmlns:wpg="http://schemas.microsoft.com/office/word/2010/wordprocessingGroup" xmlns:wpi="http://schemas.microsoft.com/office/word/2010/wordprocessingInk" xmlns:wne="http://schemas.microsoft.com/office/word/2006/wordml" xmlns:wps="http://schemas.microsoft.com/office/word/2010/wordprocessingShape" mc:Ignorable="w14 wp14">
+<w:document xmlns:wpc="http://schemas.microsoft.com/office/word/2010/wordprocessingCanvas" xmlns:mc="http://schemas.openxmlformats.org/markup-compatibility/2006" xmlns:o="urn:schemas-microsoft-com:office:office" xmlns:r="http://schemas.openxmlformats.org/officeDocument/2006/relationships" xmlns:m="http://schemas.openxmlformats.org/officeDocument/2006/math" xmlns:v="urn:schemas-microsoft-com:vml" xmlns:wp14="http://schemas.microsoft.com/office/word/2010/wordprocessingDrawing" xmlns:wp="http://schemas.openxmlformats.org/drawingml/2006/wordprocessingDrawing" xmlns:w="http://schemas.openxmlformats.org/wordprocessingml/2006/main" xmlns:w14="http://schemas.microsoft.com/office/word/2010/wordml" xmlns:w10="urn:schemas-microsoft-com:office:word" xmlns:w15="http://schemas.microsoft.com/office/word/2012/wordml" xmlns:wpg="http://schemas.microsoft.com/office/word/2010/wordprocessingGroup" xmlns:wpi="http://schemas.microsoft.com/office/word/2010/wordprocessingInk" xmlns:wne="http://schemas.microsoft.com/office/word/2006/wordml" xmlns:wps="http://schemas.microsoft.com/office/word/2010/wordprocessingShape" xmlns:wpsCustomData="http://www.wps.cn/officeDocument/2013/wpsCustomData" mc:Ignorable="w14 w15 wp14">
   <w:body>
     <w:p>
       <w:pPr>
@@ -414,6 +414,14 @@
           <w:szCs w:val="24"/>
         </w:rPr>
         <w:tab/>
+      </w:r>
+      <w:r>
+        <w:rPr>
+          <w:rFonts w:ascii="Times New Roman" w:hAnsi="Times New Roman" w:cs="Times New Roman"/>
+          <w:b/>
+          <w:sz w:val="24"/>
+          <w:szCs w:val="24"/>
+        </w:rPr>
         <w:t>Tom Henry Dalid</w:t>
       </w:r>
       <w:r>
@@ -433,6 +441,14 @@
           <w:szCs w:val="24"/>
         </w:rPr>
         <w:tab/>
+      </w:r>
+      <w:r>
+        <w:rPr>
+          <w:rFonts w:ascii="Times New Roman" w:hAnsi="Times New Roman" w:cs="Times New Roman"/>
+          <w:b/>
+          <w:sz w:val="24"/>
+          <w:szCs w:val="24"/>
+        </w:rPr>
         <w:t>Vincel Darl Durante</w:t>
       </w:r>
     </w:p>
@@ -490,6 +506,14 @@
           <w:szCs w:val="24"/>
         </w:rPr>
         <w:tab/>
+      </w:r>
+      <w:r>
+        <w:rPr>
+          <w:rFonts w:ascii="Times New Roman" w:hAnsi="Times New Roman" w:cs="Times New Roman"/>
+          <w:i/>
+          <w:sz w:val="24"/>
+          <w:szCs w:val="24"/>
+        </w:rPr>
         <w:t>IT Student</w:t>
       </w:r>
       <w:r>
@@ -527,6 +551,14 @@
           <w:szCs w:val="24"/>
         </w:rPr>
         <w:tab/>
+      </w:r>
+      <w:r>
+        <w:rPr>
+          <w:rFonts w:ascii="Times New Roman" w:hAnsi="Times New Roman" w:cs="Times New Roman"/>
+          <w:i/>
+          <w:sz w:val="24"/>
+          <w:szCs w:val="24"/>
+        </w:rPr>
         <w:t>IT Student</w:t>
       </w:r>
     </w:p>
@@ -630,6 +662,13 @@
           <w:szCs w:val="24"/>
         </w:rPr>
         <w:tab/>
+      </w:r>
+      <w:r>
+        <w:rPr>
+          <w:rFonts w:ascii="Times New Roman" w:hAnsi="Times New Roman" w:cs="Times New Roman"/>
+          <w:sz w:val="24"/>
+          <w:szCs w:val="24"/>
+        </w:rPr>
         <w:t>Approved:</w:t>
       </w:r>
     </w:p>
@@ -799,6 +838,15 @@
           <w:lang w:val="en-US"/>
         </w:rPr>
         <w:tab/>
+      </w:r>
+      <w:r>
+        <w:rPr>
+          <w:rFonts w:ascii="Times New Roman" w:hAnsi="Times New Roman" w:cs="Times New Roman"/>
+          <w:i/>
+          <w:sz w:val="24"/>
+          <w:szCs w:val="24"/>
+          <w:lang w:val="en-US"/>
+        </w:rPr>
         <w:t>Van Service Owner</w:t>
       </w:r>
     </w:p>
@@ -815,7 +863,6 @@
       </w:pPr>
       <w:r>
         <w:rPr>
-          <w:noProof/>
           <w:lang w:eastAsia="en-PH"/>
         </w:rPr>
         <mc:AlternateContent>
@@ -875,7 +922,7 @@
               </wp:anchor>
             </w:drawing>
           </mc:Choice>
-          <mc:Fallback xmlns:w15="http://schemas.microsoft.com/office/word/2012/wordml" xmlns:wpsCustomData="http://www.wps.cn/officeDocument/2013/wpsCustomData">
+          <mc:Fallback>
             <w:pict>
               <v:rect id="_x0000_s1026" o:spid="_x0000_s1026" o:spt="1" style="position:absolute;left:0pt;margin-left:413.8pt;margin-top:27.1pt;height:48.6pt;width:45.8pt;z-index:251659264;v-text-anchor:middle;mso-width-relative:page;mso-height-relative:page;" fillcolor="#FFFFFF [3201]" filled="t" stroked="t" coordsize="21600,21600" o:gfxdata="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">
                 <v:fill on="t" focussize="0,0"/>
@@ -906,7 +953,6 @@
           <w:sz w:val="24"/>
           <w:szCs w:val="24"/>
         </w:rPr>
-        <w:lastRenderedPageBreak/>
         <w:t>A</w:t>
       </w:r>
       <w:r>
@@ -954,7 +1000,7 @@
     </w:p>
     <w:p>
       <w:pPr>
-        <w:pStyle w:val="ListParagraph2"/>
+        <w:pStyle w:val="10"/>
         <w:numPr>
           <w:ilvl w:val="0"/>
           <w:numId w:val="1"/>
@@ -1001,6 +1047,13 @@
           <w:szCs w:val="24"/>
         </w:rPr>
         <w:tab/>
+      </w:r>
+      <w:r>
+        <w:rPr>
+          <w:rFonts w:ascii="Times New Roman" w:hAnsi="Times New Roman" w:cs="Times New Roman"/>
+          <w:sz w:val="24"/>
+          <w:szCs w:val="24"/>
+        </w:rPr>
         <w:t>Mr. Reno Olmedo</w:t>
       </w:r>
     </w:p>
@@ -1024,7 +1077,472 @@
     </w:p>
     <w:p>
       <w:pPr>
-        <w:pStyle w:val="ListParagraph1"/>
+        <w:pStyle w:val="9"/>
+        <w:numPr>
+          <w:ilvl w:val="0"/>
+          <w:numId w:val="2"/>
+        </w:numPr>
+        <w:spacing w:line="480" w:lineRule="auto"/>
+        <w:rPr>
+          <w:rFonts w:ascii="Times New Roman" w:hAnsi="Times New Roman" w:cs="Times New Roman"/>
+          <w:sz w:val="24"/>
+          <w:szCs w:val="24"/>
+        </w:rPr>
+      </w:pPr>
+      <w:r>
+        <w:rPr>
+          <w:rFonts w:ascii="Times New Roman" w:hAnsi="Times New Roman" w:cs="Times New Roman"/>
+          <w:sz w:val="24"/>
+          <w:szCs w:val="24"/>
+          <w:lang w:val="en-US"/>
+        </w:rPr>
+        <w:t>Background of the Company</w:t>
+      </w:r>
+    </w:p>
+    <w:p>
+      <w:pPr>
+        <w:pStyle w:val="9"/>
+        <w:numPr>
+          <w:ilvl w:val="1"/>
+          <w:numId w:val="2"/>
+        </w:numPr>
+        <w:spacing w:line="480" w:lineRule="auto"/>
+        <w:rPr>
+          <w:rFonts w:ascii="Times New Roman" w:hAnsi="Times New Roman" w:cs="Times New Roman"/>
+          <w:sz w:val="24"/>
+          <w:szCs w:val="24"/>
+        </w:rPr>
+      </w:pPr>
+      <w:r>
+        <w:rPr>
+          <w:rFonts w:ascii="Times New Roman" w:hAnsi="Times New Roman" w:cs="Times New Roman"/>
+          <w:sz w:val="24"/>
+          <w:szCs w:val="24"/>
+          <w:lang w:val="en-US"/>
+        </w:rPr>
+        <w:t xml:space="preserve">How the company was created and formulated through the years? </w:t>
+      </w:r>
+    </w:p>
+    <w:p>
+      <w:pPr>
+        <w:pStyle w:val="9"/>
+        <w:numPr>
+          <w:ilvl w:val="1"/>
+          <w:numId w:val="2"/>
+        </w:numPr>
+        <w:spacing w:line="480" w:lineRule="auto"/>
+        <w:rPr>
+          <w:rFonts w:ascii="Times New Roman" w:hAnsi="Times New Roman" w:cs="Times New Roman"/>
+          <w:sz w:val="24"/>
+          <w:szCs w:val="24"/>
+        </w:rPr>
+      </w:pPr>
+      <w:r>
+        <w:rPr>
+          <w:rFonts w:ascii="Times New Roman" w:hAnsi="Times New Roman" w:cs="Times New Roman"/>
+          <w:sz w:val="24"/>
+          <w:szCs w:val="24"/>
+          <w:lang w:val="en-US"/>
+        </w:rPr>
+        <w:t>How is the business going so far?</w:t>
+      </w:r>
+    </w:p>
+    <w:p>
+      <w:pPr>
+        <w:pStyle w:val="9"/>
+        <w:numPr>
+          <w:ilvl w:val="0"/>
+          <w:numId w:val="2"/>
+        </w:numPr>
+        <w:spacing w:line="480" w:lineRule="auto"/>
+        <w:rPr>
+          <w:rFonts w:ascii="Times New Roman" w:hAnsi="Times New Roman" w:cs="Times New Roman"/>
+          <w:sz w:val="24"/>
+          <w:szCs w:val="24"/>
+        </w:rPr>
+      </w:pPr>
+      <w:r>
+        <w:rPr>
+          <w:rFonts w:ascii="Times New Roman" w:hAnsi="Times New Roman" w:cs="Times New Roman"/>
+          <w:sz w:val="24"/>
+          <w:szCs w:val="24"/>
+        </w:rPr>
+        <w:t>Problems encountered by the Company</w:t>
+      </w:r>
+    </w:p>
+    <w:p>
+      <w:pPr>
+        <w:pStyle w:val="9"/>
+        <w:numPr>
+          <w:ilvl w:val="1"/>
+          <w:numId w:val="2"/>
+        </w:numPr>
+        <w:spacing w:line="480" w:lineRule="auto"/>
+        <w:rPr>
+          <w:rFonts w:ascii="Times New Roman" w:hAnsi="Times New Roman" w:cs="Times New Roman"/>
+          <w:sz w:val="24"/>
+          <w:szCs w:val="24"/>
+        </w:rPr>
+      </w:pPr>
+      <w:r>
+        <w:rPr>
+          <w:rFonts w:ascii="Times New Roman" w:hAnsi="Times New Roman" w:cs="Times New Roman"/>
+          <w:sz w:val="24"/>
+          <w:szCs w:val="24"/>
+        </w:rPr>
+        <w:t xml:space="preserve">Has the company encountered problems regarding its drivers? Its routes? </w:t>
+      </w:r>
+    </w:p>
+    <w:p>
+      <w:pPr>
+        <w:pStyle w:val="9"/>
+        <w:numPr>
+          <w:ilvl w:val="1"/>
+          <w:numId w:val="2"/>
+        </w:numPr>
+        <w:spacing w:line="480" w:lineRule="auto"/>
+        <w:rPr>
+          <w:rFonts w:ascii="Times New Roman" w:hAnsi="Times New Roman" w:cs="Times New Roman"/>
+          <w:sz w:val="24"/>
+          <w:szCs w:val="24"/>
+        </w:rPr>
+      </w:pPr>
+      <w:r>
+        <w:rPr>
+          <w:rFonts w:ascii="Times New Roman" w:hAnsi="Times New Roman" w:cs="Times New Roman"/>
+          <w:sz w:val="24"/>
+          <w:szCs w:val="24"/>
+        </w:rPr>
+        <w:t>During peak seasons, do you do special trips? Or change routes especially when the demand is high for a specific route?</w:t>
+      </w:r>
+    </w:p>
+    <w:p>
+      <w:pPr>
+        <w:pStyle w:val="9"/>
+        <w:numPr>
+          <w:ilvl w:val="1"/>
+          <w:numId w:val="2"/>
+        </w:numPr>
+        <w:spacing w:line="480" w:lineRule="auto"/>
+        <w:rPr>
+          <w:rFonts w:ascii="Times New Roman" w:hAnsi="Times New Roman" w:cs="Times New Roman"/>
+          <w:sz w:val="24"/>
+          <w:szCs w:val="24"/>
+        </w:rPr>
+      </w:pPr>
+      <w:r>
+        <w:rPr>
+          <w:rFonts w:ascii="Times New Roman" w:hAnsi="Times New Roman" w:cs="Times New Roman"/>
+          <w:sz w:val="24"/>
+          <w:szCs w:val="24"/>
+        </w:rPr>
+        <w:t>Do you encounter financial problems? Shortage or the exact amount that comes in and out of the company?</w:t>
+      </w:r>
+    </w:p>
+    <w:p>
+      <w:pPr>
+        <w:pStyle w:val="9"/>
+        <w:numPr>
+          <w:ilvl w:val="0"/>
+          <w:numId w:val="2"/>
+        </w:numPr>
+        <w:spacing w:line="480" w:lineRule="auto"/>
+        <w:rPr>
+          <w:rFonts w:ascii="Times New Roman" w:hAnsi="Times New Roman" w:cs="Times New Roman"/>
+          <w:sz w:val="24"/>
+          <w:szCs w:val="24"/>
+        </w:rPr>
+      </w:pPr>
+      <w:r>
+        <w:rPr>
+          <w:rFonts w:ascii="Times New Roman" w:hAnsi="Times New Roman" w:cs="Times New Roman"/>
+          <w:sz w:val="24"/>
+          <w:szCs w:val="24"/>
+        </w:rPr>
+        <w:t>Business Flow</w:t>
+      </w:r>
+    </w:p>
+    <w:p>
+      <w:pPr>
+        <w:pStyle w:val="9"/>
+        <w:numPr>
+          <w:ilvl w:val="1"/>
+          <w:numId w:val="2"/>
+        </w:numPr>
+        <w:spacing w:line="480" w:lineRule="auto"/>
+        <w:rPr>
+          <w:rFonts w:ascii="Times New Roman" w:hAnsi="Times New Roman" w:cs="Times New Roman"/>
+          <w:sz w:val="24"/>
+          <w:szCs w:val="24"/>
+        </w:rPr>
+      </w:pPr>
+      <w:r>
+        <w:rPr>
+          <w:rFonts w:ascii="Times New Roman" w:hAnsi="Times New Roman" w:cs="Times New Roman"/>
+          <w:sz w:val="24"/>
+          <w:szCs w:val="24"/>
+        </w:rPr>
+        <w:t>What are the processes that revolved around the system?</w:t>
+      </w:r>
+    </w:p>
+    <w:p>
+      <w:pPr>
+        <w:pStyle w:val="9"/>
+        <w:numPr>
+          <w:ilvl w:val="1"/>
+          <w:numId w:val="2"/>
+        </w:numPr>
+        <w:spacing w:line="480" w:lineRule="auto"/>
+        <w:rPr>
+          <w:rFonts w:ascii="Times New Roman" w:hAnsi="Times New Roman" w:cs="Times New Roman"/>
+          <w:sz w:val="24"/>
+          <w:szCs w:val="24"/>
+        </w:rPr>
+      </w:pPr>
+      <w:r>
+        <w:rPr>
+          <w:rFonts w:ascii="Times New Roman" w:hAnsi="Times New Roman" w:cs="Times New Roman"/>
+          <w:sz w:val="24"/>
+          <w:szCs w:val="24"/>
+        </w:rPr>
+        <w:t>In each processes, who handles which process?</w:t>
+      </w:r>
+    </w:p>
+    <w:p>
+      <w:pPr>
+        <w:pStyle w:val="9"/>
+        <w:numPr>
+          <w:ilvl w:val="1"/>
+          <w:numId w:val="2"/>
+        </w:numPr>
+        <w:spacing w:line="480" w:lineRule="auto"/>
+        <w:rPr>
+          <w:rFonts w:ascii="Times New Roman" w:hAnsi="Times New Roman" w:cs="Times New Roman"/>
+          <w:sz w:val="24"/>
+          <w:szCs w:val="24"/>
+        </w:rPr>
+      </w:pPr>
+      <w:r>
+        <w:rPr>
+          <w:rFonts w:ascii="Times New Roman" w:hAnsi="Times New Roman" w:cs="Times New Roman"/>
+          <w:sz w:val="24"/>
+          <w:szCs w:val="24"/>
+        </w:rPr>
+        <w:t>How do you screen the drivers and the routes they take?</w:t>
+      </w:r>
+    </w:p>
+    <w:p>
+      <w:pPr>
+        <w:pStyle w:val="9"/>
+        <w:numPr>
+          <w:ilvl w:val="1"/>
+          <w:numId w:val="2"/>
+        </w:numPr>
+        <w:spacing w:line="480" w:lineRule="auto"/>
+        <w:rPr>
+          <w:rFonts w:ascii="Times New Roman" w:hAnsi="Times New Roman" w:cs="Times New Roman"/>
+          <w:sz w:val="24"/>
+          <w:szCs w:val="24"/>
+        </w:rPr>
+      </w:pPr>
+      <w:r>
+        <w:rPr>
+          <w:rFonts w:ascii="Times New Roman" w:hAnsi="Times New Roman" w:cs="Times New Roman"/>
+          <w:sz w:val="24"/>
+          <w:szCs w:val="24"/>
+        </w:rPr>
+        <w:t>Do you have fixed fare for each municipality in the area in which the van services travelled upon?</w:t>
+      </w:r>
+    </w:p>
+    <w:p>
+      <w:pPr>
+        <w:pStyle w:val="9"/>
+        <w:numPr>
+          <w:ilvl w:val="1"/>
+          <w:numId w:val="2"/>
+        </w:numPr>
+        <w:spacing w:line="480" w:lineRule="auto"/>
+        <w:rPr>
+          <w:rFonts w:ascii="Times New Roman" w:hAnsi="Times New Roman" w:cs="Times New Roman"/>
+          <w:sz w:val="24"/>
+          <w:szCs w:val="24"/>
+        </w:rPr>
+      </w:pPr>
+      <w:r>
+        <w:rPr>
+          <w:rFonts w:ascii="Times New Roman" w:hAnsi="Times New Roman" w:cs="Times New Roman"/>
+          <w:sz w:val="24"/>
+          <w:szCs w:val="24"/>
+        </w:rPr>
+        <w:t>How do you calculate the fares for each possible drop-off point?</w:t>
+      </w:r>
+    </w:p>
+    <w:p>
+      <w:pPr>
+        <w:pStyle w:val="9"/>
+        <w:numPr>
+          <w:ilvl w:val="1"/>
+          <w:numId w:val="2"/>
+        </w:numPr>
+        <w:spacing w:line="480" w:lineRule="auto"/>
+        <w:rPr>
+          <w:rFonts w:ascii="Times New Roman" w:hAnsi="Times New Roman" w:cs="Times New Roman"/>
+          <w:sz w:val="24"/>
+          <w:szCs w:val="24"/>
+        </w:rPr>
+      </w:pPr>
+      <w:r>
+        <w:rPr>
+          <w:rFonts w:ascii="Times New Roman" w:hAnsi="Times New Roman" w:cs="Times New Roman"/>
+          <w:sz w:val="24"/>
+          <w:szCs w:val="24"/>
+        </w:rPr>
+        <w:t>How are the drivers monitored?</w:t>
+      </w:r>
+    </w:p>
+    <w:p>
+      <w:pPr>
+        <w:spacing w:line="480" w:lineRule="auto"/>
+        <w:jc w:val="center"/>
+        <w:rPr>
+          <w:rFonts w:ascii="Times New Roman" w:hAnsi="Times New Roman" w:cs="Times New Roman"/>
+          <w:b/>
+          <w:sz w:val="24"/>
+          <w:szCs w:val="24"/>
+        </w:rPr>
+      </w:pPr>
+      <w:r>
+        <w:rPr>
+          <w:rFonts w:ascii="Times New Roman" w:hAnsi="Times New Roman" w:cs="Times New Roman"/>
+          <w:b/>
+          <w:sz w:val="24"/>
+          <w:szCs w:val="24"/>
+        </w:rPr>
+        <w:t>A</w:t>
+      </w:r>
+      <w:r>
+        <w:rPr>
+          <w:rFonts w:ascii="Times New Roman" w:hAnsi="Times New Roman" w:cs="Times New Roman"/>
+          <w:b/>
+          <w:sz w:val="24"/>
+          <w:szCs w:val="24"/>
+          <w:lang w:val="en-US"/>
+        </w:rPr>
+        <w:t>ppendix</w:t>
+      </w:r>
+      <w:r>
+        <w:rPr>
+          <w:rFonts w:ascii="Times New Roman" w:hAnsi="Times New Roman" w:cs="Times New Roman"/>
+          <w:b/>
+          <w:sz w:val="24"/>
+          <w:szCs w:val="24"/>
+        </w:rPr>
+        <w:t xml:space="preserve"> C</w:t>
+      </w:r>
+    </w:p>
+    <w:p>
+      <w:pPr>
+        <w:spacing w:line="480" w:lineRule="auto"/>
+        <w:jc w:val="center"/>
+        <w:rPr>
+          <w:rFonts w:ascii="Times New Roman" w:hAnsi="Times New Roman" w:cs="Times New Roman"/>
+          <w:b/>
+          <w:sz w:val="24"/>
+          <w:szCs w:val="24"/>
+          <w:lang w:val="en-US"/>
+        </w:rPr>
+      </w:pPr>
+      <w:r>
+        <w:rPr>
+          <w:rFonts w:ascii="Times New Roman" w:hAnsi="Times New Roman" w:cs="Times New Roman"/>
+          <w:b/>
+          <w:sz w:val="24"/>
+          <w:szCs w:val="24"/>
+          <w:lang w:val="en-US"/>
+        </w:rPr>
+        <w:t>DATA GATHERING INSTRUMENT</w:t>
+      </w:r>
+    </w:p>
+    <w:p>
+      <w:pPr>
+        <w:pStyle w:val="10"/>
+        <w:numPr>
+          <w:ilvl w:val="0"/>
+          <w:numId w:val="1"/>
+        </w:numPr>
+        <w:spacing w:line="480" w:lineRule="auto"/>
+        <w:rPr>
+          <w:rFonts w:ascii="Times New Roman" w:hAnsi="Times New Roman" w:cs="Times New Roman"/>
+          <w:b/>
+          <w:sz w:val="24"/>
+          <w:szCs w:val="24"/>
+        </w:rPr>
+      </w:pPr>
+      <w:r>
+        <w:rPr>
+          <w:rFonts w:ascii="Times New Roman" w:hAnsi="Times New Roman" w:cs="Times New Roman"/>
+          <w:b/>
+          <w:sz w:val="24"/>
+          <w:szCs w:val="24"/>
+        </w:rPr>
+        <w:t>Interview Questionnaire Guide</w:t>
+      </w:r>
+    </w:p>
+    <w:p>
+      <w:pPr>
+        <w:spacing w:line="480" w:lineRule="auto"/>
+        <w:rPr>
+          <w:rFonts w:ascii="Times New Roman" w:hAnsi="Times New Roman" w:cs="Times New Roman"/>
+          <w:sz w:val="24"/>
+          <w:szCs w:val="24"/>
+        </w:rPr>
+      </w:pPr>
+      <w:r>
+        <w:rPr>
+          <w:rFonts w:ascii="Times New Roman" w:hAnsi="Times New Roman" w:cs="Times New Roman"/>
+          <w:sz w:val="24"/>
+          <w:szCs w:val="24"/>
+        </w:rPr>
+        <w:t>Interviewee:</w:t>
+      </w:r>
+      <w:r>
+        <w:rPr>
+          <w:rFonts w:ascii="Times New Roman" w:hAnsi="Times New Roman" w:cs="Times New Roman"/>
+          <w:sz w:val="24"/>
+          <w:szCs w:val="24"/>
+        </w:rPr>
+        <w:tab/>
+      </w:r>
+      <w:r>
+        <w:rPr>
+          <w:rFonts w:ascii="Times New Roman" w:hAnsi="Times New Roman" w:cs="Times New Roman"/>
+          <w:sz w:val="24"/>
+          <w:szCs w:val="24"/>
+        </w:rPr>
+        <w:t>Drivers (30)</w:t>
+      </w:r>
+    </w:p>
+    <w:p>
+      <w:pPr>
+        <w:spacing w:line="480" w:lineRule="auto"/>
+        <w:rPr>
+          <w:rFonts w:ascii="Times New Roman" w:hAnsi="Times New Roman" w:cs="Times New Roman"/>
+          <w:sz w:val="24"/>
+          <w:szCs w:val="24"/>
+        </w:rPr>
+      </w:pPr>
+      <w:r>
+        <w:rPr>
+          <w:rFonts w:ascii="Times New Roman" w:hAnsi="Times New Roman" w:cs="Times New Roman"/>
+          <w:sz w:val="24"/>
+          <w:szCs w:val="24"/>
+        </w:rPr>
+        <w:t>Questions:</w:t>
+      </w:r>
+    </w:p>
+    <w:p>
+      <w:pPr>
+        <w:pStyle w:val="9"/>
         <w:numPr>
           <w:ilvl w:val="0"/>
           <w:numId w:val="3"/>
@@ -1043,12 +1561,12 @@
           <w:szCs w:val="24"/>
           <w:lang w:val="en-US"/>
         </w:rPr>
-        <w:t>Background of the Company</w:t>
-      </w:r>
-    </w:p>
-    <w:p>
-      <w:pPr>
-        <w:pStyle w:val="ListParagraph1"/>
+        <w:t>Problems</w:t>
+      </w:r>
+    </w:p>
+    <w:p>
+      <w:pPr>
+        <w:pStyle w:val="9"/>
         <w:numPr>
           <w:ilvl w:val="1"/>
           <w:numId w:val="3"/>
@@ -1067,12 +1585,12 @@
           <w:szCs w:val="24"/>
           <w:lang w:val="en-US"/>
         </w:rPr>
-        <w:t xml:space="preserve">How the company was created and formulated through the years? </w:t>
-      </w:r>
-    </w:p>
-    <w:p>
-      <w:pPr>
-        <w:pStyle w:val="ListParagraph1"/>
+        <w:t>What are the problems you encounter on your trips daily?</w:t>
+      </w:r>
+    </w:p>
+    <w:p>
+      <w:pPr>
+        <w:pStyle w:val="9"/>
         <w:numPr>
           <w:ilvl w:val="1"/>
           <w:numId w:val="3"/>
@@ -1091,12 +1609,60 @@
           <w:szCs w:val="24"/>
           <w:lang w:val="en-US"/>
         </w:rPr>
-        <w:t>How is the business going so far?</w:t>
-      </w:r>
-    </w:p>
-    <w:p>
-      <w:pPr>
-        <w:pStyle w:val="ListParagraph1"/>
+        <w:t>Would it bother you if an application will be implemented and needs you to use a smartphone during work?</w:t>
+      </w:r>
+    </w:p>
+    <w:p>
+      <w:pPr>
+        <w:pStyle w:val="9"/>
+        <w:numPr>
+          <w:ilvl w:val="1"/>
+          <w:numId w:val="3"/>
+        </w:numPr>
+        <w:spacing w:line="480" w:lineRule="auto"/>
+        <w:rPr>
+          <w:rFonts w:ascii="Times New Roman" w:hAnsi="Times New Roman" w:cs="Times New Roman"/>
+          <w:sz w:val="24"/>
+          <w:szCs w:val="24"/>
+        </w:rPr>
+      </w:pPr>
+      <w:r>
+        <w:rPr>
+          <w:rFonts w:ascii="Times New Roman" w:hAnsi="Times New Roman" w:cs="Times New Roman"/>
+          <w:sz w:val="24"/>
+          <w:szCs w:val="24"/>
+          <w:lang w:val="en-US"/>
+        </w:rPr>
+        <w:t>Do you have a smartphone?</w:t>
+      </w:r>
+    </w:p>
+    <w:p>
+      <w:pPr>
+        <w:pStyle w:val="9"/>
+        <w:numPr>
+          <w:ilvl w:val="1"/>
+          <w:numId w:val="3"/>
+        </w:numPr>
+        <w:spacing w:line="480" w:lineRule="auto"/>
+        <w:rPr>
+          <w:rFonts w:ascii="Times New Roman" w:hAnsi="Times New Roman" w:cs="Times New Roman"/>
+          <w:sz w:val="24"/>
+          <w:szCs w:val="24"/>
+        </w:rPr>
+      </w:pPr>
+      <w:r>
+        <w:rPr>
+          <w:rFonts w:ascii="Times New Roman" w:hAnsi="Times New Roman" w:cs="Times New Roman"/>
+          <w:sz w:val="24"/>
+          <w:szCs w:val="24"/>
+          <w:lang w:val="en-US"/>
+        </w:rPr>
+        <w:t>Were there instance where the passenger asked for your information?</w:t>
+      </w:r>
+    </w:p>
+    <w:p>
+      <w:pPr>
+        <w:pStyle w:val="9"/>
         <w:numPr>
           <w:ilvl w:val="0"/>
           <w:numId w:val="3"/>
@@ -1113,13 +1679,14 @@
           <w:rFonts w:ascii="Times New Roman" w:hAnsi="Times New Roman" w:cs="Times New Roman"/>
           <w:sz w:val="24"/>
           <w:szCs w:val="24"/>
-        </w:rPr>
-        <w:t>Problems encountered by the Company</w:t>
-      </w:r>
-    </w:p>
-    <w:p>
-      <w:pPr>
-        <w:pStyle w:val="ListParagraph1"/>
+          <w:lang w:val="en-US"/>
+        </w:rPr>
+        <w:t>Route and vans</w:t>
+      </w:r>
+    </w:p>
+    <w:p>
+      <w:pPr>
+        <w:pStyle w:val="9"/>
         <w:numPr>
           <w:ilvl w:val="1"/>
           <w:numId w:val="3"/>
@@ -1136,13 +1703,14 @@
           <w:rFonts w:ascii="Times New Roman" w:hAnsi="Times New Roman" w:cs="Times New Roman"/>
           <w:sz w:val="24"/>
           <w:szCs w:val="24"/>
-        </w:rPr>
-        <w:t xml:space="preserve">Has the company encountered problems regarding its drivers? Its routes? </w:t>
-      </w:r>
-    </w:p>
-    <w:p>
-      <w:pPr>
-        <w:pStyle w:val="ListParagraph1"/>
+          <w:lang w:val="en-US"/>
+        </w:rPr>
+        <w:t>Do you have a specific route every day?</w:t>
+      </w:r>
+    </w:p>
+    <w:p>
+      <w:pPr>
+        <w:pStyle w:val="9"/>
         <w:numPr>
           <w:ilvl w:val="1"/>
           <w:numId w:val="3"/>
@@ -1159,13 +1727,14 @@
           <w:rFonts w:ascii="Times New Roman" w:hAnsi="Times New Roman" w:cs="Times New Roman"/>
           <w:sz w:val="24"/>
           <w:szCs w:val="24"/>
-        </w:rPr>
-        <w:t>During peak seasons, do you do special trips? Or change routes especially when the demand is high for a specific route?</w:t>
-      </w:r>
-    </w:p>
-    <w:p>
-      <w:pPr>
-        <w:pStyle w:val="ListParagraph1"/>
+          <w:lang w:val="en-US"/>
+        </w:rPr>
+        <w:t>Do you use the same van every day for your trips?</w:t>
+      </w:r>
+    </w:p>
+    <w:p>
+      <w:pPr>
+        <w:pStyle w:val="9"/>
         <w:numPr>
           <w:ilvl w:val="1"/>
           <w:numId w:val="3"/>
@@ -1182,13 +1751,14 @@
           <w:rFonts w:ascii="Times New Roman" w:hAnsi="Times New Roman" w:cs="Times New Roman"/>
           <w:sz w:val="24"/>
           <w:szCs w:val="24"/>
-        </w:rPr>
-        <w:t>Do you encounter financial problems? Shortage or the exact amount that comes in and out of the company?</w:t>
-      </w:r>
-    </w:p>
-    <w:p>
-      <w:pPr>
-        <w:pStyle w:val="ListParagraph1"/>
+          <w:lang w:val="en-US"/>
+        </w:rPr>
+        <w:t>Do you clock in and out during work?</w:t>
+      </w:r>
+    </w:p>
+    <w:p>
+      <w:pPr>
+        <w:pStyle w:val="9"/>
         <w:numPr>
           <w:ilvl w:val="0"/>
           <w:numId w:val="3"/>
@@ -1205,13 +1775,14 @@
           <w:rFonts w:ascii="Times New Roman" w:hAnsi="Times New Roman" w:cs="Times New Roman"/>
           <w:sz w:val="24"/>
           <w:szCs w:val="24"/>
-        </w:rPr>
-        <w:t>Business Flow</w:t>
-      </w:r>
-    </w:p>
-    <w:p>
-      <w:pPr>
-        <w:pStyle w:val="ListParagraph1"/>
+          <w:lang w:val="en-US"/>
+        </w:rPr>
+        <w:t>Fare</w:t>
+      </w:r>
+    </w:p>
+    <w:p>
+      <w:pPr>
+        <w:pStyle w:val="9"/>
         <w:numPr>
           <w:ilvl w:val="1"/>
           <w:numId w:val="3"/>
@@ -1228,13 +1799,14 @@
           <w:rFonts w:ascii="Times New Roman" w:hAnsi="Times New Roman" w:cs="Times New Roman"/>
           <w:sz w:val="24"/>
           <w:szCs w:val="24"/>
-        </w:rPr>
-        <w:t>What are the processes that revolved around the system?</w:t>
-      </w:r>
-    </w:p>
-    <w:p>
-      <w:pPr>
-        <w:pStyle w:val="ListParagraph1"/>
+          <w:lang w:val="en-US"/>
+        </w:rPr>
+        <w:t>Do you know the exact amount of fare for each drop-off point in the area where you travel?</w:t>
+      </w:r>
+    </w:p>
+    <w:p>
+      <w:pPr>
+        <w:pStyle w:val="9"/>
         <w:numPr>
           <w:ilvl w:val="1"/>
           <w:numId w:val="3"/>
@@ -1251,101 +1823,34 @@
           <w:rFonts w:ascii="Times New Roman" w:hAnsi="Times New Roman" w:cs="Times New Roman"/>
           <w:sz w:val="24"/>
           <w:szCs w:val="24"/>
-        </w:rPr>
-        <w:t>In each processes, who handles which process?</w:t>
-      </w:r>
-    </w:p>
-    <w:p>
-      <w:pPr>
-        <w:pStyle w:val="ListParagraph1"/>
-        <w:numPr>
-          <w:ilvl w:val="1"/>
-          <w:numId w:val="3"/>
-        </w:numPr>
+          <w:lang w:val="en-US"/>
+        </w:rPr>
+        <w:t>Do you have quotas and do you reach them?</w:t>
+      </w:r>
+    </w:p>
+    <w:p>
+      <w:pPr>
+        <w:pStyle w:val="9"/>
         <w:spacing w:line="480" w:lineRule="auto"/>
-        <w:rPr>
-          <w:rFonts w:ascii="Times New Roman" w:hAnsi="Times New Roman" w:cs="Times New Roman"/>
-          <w:sz w:val="24"/>
-          <w:szCs w:val="24"/>
-        </w:rPr>
-      </w:pPr>
-      <w:r>
-        <w:rPr>
-          <w:rFonts w:ascii="Times New Roman" w:hAnsi="Times New Roman" w:cs="Times New Roman"/>
-          <w:sz w:val="24"/>
-          <w:szCs w:val="24"/>
-        </w:rPr>
-        <w:t>How do you screen the drivers and the routes they take?</w:t>
-      </w:r>
-    </w:p>
-    <w:p>
-      <w:pPr>
-        <w:pStyle w:val="ListParagraph1"/>
-        <w:numPr>
-          <w:ilvl w:val="1"/>
-          <w:numId w:val="3"/>
-        </w:numPr>
+        <w:ind w:left="1440"/>
+        <w:rPr>
+          <w:rFonts w:ascii="Times New Roman" w:hAnsi="Times New Roman" w:cs="Times New Roman"/>
+          <w:sz w:val="24"/>
+          <w:szCs w:val="24"/>
+        </w:rPr>
+      </w:pPr>
+    </w:p>
+    <w:p>
+      <w:pPr>
+        <w:pStyle w:val="9"/>
         <w:spacing w:line="480" w:lineRule="auto"/>
-        <w:rPr>
-          <w:rFonts w:ascii="Times New Roman" w:hAnsi="Times New Roman" w:cs="Times New Roman"/>
-          <w:sz w:val="24"/>
-          <w:szCs w:val="24"/>
-        </w:rPr>
-      </w:pPr>
-      <w:r>
-        <w:rPr>
-          <w:rFonts w:ascii="Times New Roman" w:hAnsi="Times New Roman" w:cs="Times New Roman"/>
-          <w:sz w:val="24"/>
-          <w:szCs w:val="24"/>
-        </w:rPr>
-        <w:t>Do you have fixed fare for each municipality in the area in which the van services travelled upon?</w:t>
-      </w:r>
-    </w:p>
-    <w:p>
-      <w:pPr>
-        <w:pStyle w:val="ListParagraph1"/>
-        <w:numPr>
-          <w:ilvl w:val="1"/>
-          <w:numId w:val="3"/>
-        </w:numPr>
-        <w:spacing w:line="480" w:lineRule="auto"/>
-        <w:rPr>
-          <w:rFonts w:ascii="Times New Roman" w:hAnsi="Times New Roman" w:cs="Times New Roman"/>
-          <w:sz w:val="24"/>
-          <w:szCs w:val="24"/>
-        </w:rPr>
-      </w:pPr>
-      <w:r>
-        <w:rPr>
-          <w:rFonts w:ascii="Times New Roman" w:hAnsi="Times New Roman" w:cs="Times New Roman"/>
-          <w:sz w:val="24"/>
-          <w:szCs w:val="24"/>
-        </w:rPr>
-        <w:t>How do you calculate the fares for each possible drop-off point?</w:t>
-      </w:r>
-    </w:p>
-    <w:p>
-      <w:pPr>
-        <w:pStyle w:val="ListParagraph1"/>
-        <w:numPr>
-          <w:ilvl w:val="1"/>
-          <w:numId w:val="3"/>
-        </w:numPr>
-        <w:spacing w:line="480" w:lineRule="auto"/>
-        <w:rPr>
-          <w:rFonts w:ascii="Times New Roman" w:hAnsi="Times New Roman" w:cs="Times New Roman"/>
-          <w:sz w:val="24"/>
-          <w:szCs w:val="24"/>
-        </w:rPr>
-      </w:pPr>
-      <w:r>
-        <w:rPr>
-          <w:rFonts w:ascii="Times New Roman" w:hAnsi="Times New Roman" w:cs="Times New Roman"/>
-          <w:sz w:val="24"/>
-          <w:szCs w:val="24"/>
-        </w:rPr>
-        <w:t>How are the drivers monitored?</w:t>
-      </w:r>
+        <w:ind w:left="1440"/>
+        <w:rPr>
+          <w:rFonts w:ascii="Times New Roman" w:hAnsi="Times New Roman" w:cs="Times New Roman"/>
+          <w:sz w:val="24"/>
+          <w:szCs w:val="24"/>
+        </w:rPr>
+      </w:pPr>
     </w:p>
     <w:p>
       <w:pPr>
@@ -1365,7 +1870,6 @@
           <w:sz w:val="24"/>
           <w:szCs w:val="24"/>
         </w:rPr>
-        <w:lastRenderedPageBreak/>
         <w:t>A</w:t>
       </w:r>
       <w:r>
@@ -1385,7 +1889,7 @@
           <w:sz w:val="24"/>
           <w:szCs w:val="24"/>
         </w:rPr>
-        <w:t xml:space="preserve"> C</w:t>
+        <w:t xml:space="preserve"> D</w:t>
       </w:r>
     </w:p>
     <w:p>
@@ -1413,7 +1917,7 @@
     </w:p>
     <w:p>
       <w:pPr>
-        <w:pStyle w:val="ListParagraph2"/>
+        <w:pStyle w:val="10"/>
         <w:numPr>
           <w:ilvl w:val="0"/>
           <w:numId w:val="1"/>
@@ -1433,7 +1937,7 @@
           <w:sz w:val="24"/>
           <w:szCs w:val="24"/>
         </w:rPr>
-        <w:t>Interview Questionnaire Guide</w:t>
+        <w:t>Survey Questionnaire</w:t>
       </w:r>
     </w:p>
     <w:p>
@@ -1451,467 +1955,6 @@
           <w:sz w:val="24"/>
           <w:szCs w:val="24"/>
         </w:rPr>
-        <w:t>Interviewee:</w:t>
-      </w:r>
-      <w:r>
-        <w:rPr>
-          <w:rFonts w:ascii="Times New Roman" w:hAnsi="Times New Roman" w:cs="Times New Roman"/>
-          <w:sz w:val="24"/>
-          <w:szCs w:val="24"/>
-        </w:rPr>
-        <w:tab/>
-      </w:r>
-      <w:r>
-        <w:rPr>
-          <w:rFonts w:ascii="Times New Roman" w:hAnsi="Times New Roman" w:cs="Times New Roman"/>
-          <w:sz w:val="24"/>
-          <w:szCs w:val="24"/>
-        </w:rPr>
-        <w:t>Driver</w:t>
-      </w:r>
-      <w:r>
-        <w:rPr>
-          <w:rFonts w:ascii="Times New Roman" w:hAnsi="Times New Roman" w:cs="Times New Roman"/>
-          <w:sz w:val="24"/>
-          <w:szCs w:val="24"/>
-        </w:rPr>
-        <w:t>s (30)</w:t>
-      </w:r>
-    </w:p>
-    <w:p>
-      <w:pPr>
-        <w:spacing w:line="480" w:lineRule="auto"/>
-        <w:rPr>
-          <w:rFonts w:ascii="Times New Roman" w:hAnsi="Times New Roman" w:cs="Times New Roman"/>
-          <w:sz w:val="24"/>
-          <w:szCs w:val="24"/>
-        </w:rPr>
-      </w:pPr>
-      <w:r>
-        <w:rPr>
-          <w:rFonts w:ascii="Times New Roman" w:hAnsi="Times New Roman" w:cs="Times New Roman"/>
-          <w:sz w:val="24"/>
-          <w:szCs w:val="24"/>
-        </w:rPr>
-        <w:t>Questions:</w:t>
-      </w:r>
-    </w:p>
-    <w:p>
-      <w:pPr>
-        <w:pStyle w:val="ListParagraph1"/>
-        <w:numPr>
-          <w:ilvl w:val="0"/>
-          <w:numId w:val="4"/>
-        </w:numPr>
-        <w:spacing w:line="480" w:lineRule="auto"/>
-        <w:rPr>
-          <w:rFonts w:ascii="Times New Roman" w:hAnsi="Times New Roman" w:cs="Times New Roman"/>
-          <w:sz w:val="24"/>
-          <w:szCs w:val="24"/>
-        </w:rPr>
-      </w:pPr>
-      <w:r>
-        <w:rPr>
-          <w:rFonts w:ascii="Times New Roman" w:hAnsi="Times New Roman" w:cs="Times New Roman"/>
-          <w:sz w:val="24"/>
-          <w:szCs w:val="24"/>
-          <w:lang w:val="en-US"/>
-        </w:rPr>
-        <w:t>Problems</w:t>
-      </w:r>
-    </w:p>
-    <w:p>
-      <w:pPr>
-        <w:pStyle w:val="ListParagraph1"/>
-        <w:numPr>
-          <w:ilvl w:val="1"/>
-          <w:numId w:val="4"/>
-        </w:numPr>
-        <w:spacing w:line="480" w:lineRule="auto"/>
-        <w:rPr>
-          <w:rFonts w:ascii="Times New Roman" w:hAnsi="Times New Roman" w:cs="Times New Roman"/>
-          <w:sz w:val="24"/>
-          <w:szCs w:val="24"/>
-        </w:rPr>
-      </w:pPr>
-      <w:r>
-        <w:rPr>
-          <w:rFonts w:ascii="Times New Roman" w:hAnsi="Times New Roman" w:cs="Times New Roman"/>
-          <w:sz w:val="24"/>
-          <w:szCs w:val="24"/>
-          <w:lang w:val="en-US"/>
-        </w:rPr>
-        <w:t>What are the problems you encounter on your trips daily?</w:t>
-      </w:r>
-    </w:p>
-    <w:p>
-      <w:pPr>
-        <w:pStyle w:val="ListParagraph1"/>
-        <w:numPr>
-          <w:ilvl w:val="1"/>
-          <w:numId w:val="4"/>
-        </w:numPr>
-        <w:spacing w:line="480" w:lineRule="auto"/>
-        <w:rPr>
-          <w:rFonts w:ascii="Times New Roman" w:hAnsi="Times New Roman" w:cs="Times New Roman"/>
-          <w:sz w:val="24"/>
-          <w:szCs w:val="24"/>
-        </w:rPr>
-      </w:pPr>
-      <w:r>
-        <w:rPr>
-          <w:rFonts w:ascii="Times New Roman" w:hAnsi="Times New Roman" w:cs="Times New Roman"/>
-          <w:sz w:val="24"/>
-          <w:szCs w:val="24"/>
-          <w:lang w:val="en-US"/>
-        </w:rPr>
-        <w:t>Would it bother you if an application will be implemented and needs you to use a smartphone during work?</w:t>
-      </w:r>
-    </w:p>
-    <w:p>
-      <w:pPr>
-        <w:pStyle w:val="ListParagraph1"/>
-        <w:numPr>
-          <w:ilvl w:val="1"/>
-          <w:numId w:val="4"/>
-        </w:numPr>
-        <w:spacing w:line="480" w:lineRule="auto"/>
-        <w:rPr>
-          <w:rFonts w:ascii="Times New Roman" w:hAnsi="Times New Roman" w:cs="Times New Roman"/>
-          <w:sz w:val="24"/>
-          <w:szCs w:val="24"/>
-        </w:rPr>
-      </w:pPr>
-      <w:r>
-        <w:rPr>
-          <w:rFonts w:ascii="Times New Roman" w:hAnsi="Times New Roman" w:cs="Times New Roman"/>
-          <w:sz w:val="24"/>
-          <w:szCs w:val="24"/>
-          <w:lang w:val="en-US"/>
-        </w:rPr>
-        <w:t>Do you have a smartphone?</w:t>
-      </w:r>
-    </w:p>
-    <w:p>
-      <w:pPr>
-        <w:pStyle w:val="ListParagraph1"/>
-        <w:numPr>
-          <w:ilvl w:val="1"/>
-          <w:numId w:val="4"/>
-        </w:numPr>
-        <w:spacing w:line="480" w:lineRule="auto"/>
-        <w:rPr>
-          <w:rFonts w:ascii="Times New Roman" w:hAnsi="Times New Roman" w:cs="Times New Roman"/>
-          <w:sz w:val="24"/>
-          <w:szCs w:val="24"/>
-        </w:rPr>
-      </w:pPr>
-      <w:r>
-        <w:rPr>
-          <w:rFonts w:ascii="Times New Roman" w:hAnsi="Times New Roman" w:cs="Times New Roman"/>
-          <w:sz w:val="24"/>
-          <w:szCs w:val="24"/>
-          <w:lang w:val="en-US"/>
-        </w:rPr>
-        <w:t>Were there instance where the passenger asked for your information?</w:t>
-      </w:r>
-    </w:p>
-    <w:p>
-      <w:pPr>
-        <w:pStyle w:val="ListParagraph1"/>
-        <w:numPr>
-          <w:ilvl w:val="0"/>
-          <w:numId w:val="4"/>
-        </w:numPr>
-        <w:spacing w:line="480" w:lineRule="auto"/>
-        <w:rPr>
-          <w:rFonts w:ascii="Times New Roman" w:hAnsi="Times New Roman" w:cs="Times New Roman"/>
-          <w:sz w:val="24"/>
-          <w:szCs w:val="24"/>
-        </w:rPr>
-      </w:pPr>
-      <w:r>
-        <w:rPr>
-          <w:rFonts w:ascii="Times New Roman" w:hAnsi="Times New Roman" w:cs="Times New Roman"/>
-          <w:sz w:val="24"/>
-          <w:szCs w:val="24"/>
-          <w:lang w:val="en-US"/>
-        </w:rPr>
-        <w:t>Route and vans</w:t>
-      </w:r>
-    </w:p>
-    <w:p>
-      <w:pPr>
-        <w:pStyle w:val="ListParagraph1"/>
-        <w:numPr>
-          <w:ilvl w:val="1"/>
-          <w:numId w:val="4"/>
-        </w:numPr>
-        <w:spacing w:line="480" w:lineRule="auto"/>
-        <w:rPr>
-          <w:rFonts w:ascii="Times New Roman" w:hAnsi="Times New Roman" w:cs="Times New Roman"/>
-          <w:sz w:val="24"/>
-          <w:szCs w:val="24"/>
-        </w:rPr>
-      </w:pPr>
-      <w:r>
-        <w:rPr>
-          <w:rFonts w:ascii="Times New Roman" w:hAnsi="Times New Roman" w:cs="Times New Roman"/>
-          <w:sz w:val="24"/>
-          <w:szCs w:val="24"/>
-          <w:lang w:val="en-US"/>
-        </w:rPr>
-        <w:t>Do you have a specific route every day?</w:t>
-      </w:r>
-    </w:p>
-    <w:p>
-      <w:pPr>
-        <w:pStyle w:val="ListParagraph1"/>
-        <w:numPr>
-          <w:ilvl w:val="1"/>
-          <w:numId w:val="4"/>
-        </w:numPr>
-        <w:spacing w:line="480" w:lineRule="auto"/>
-        <w:rPr>
-          <w:rFonts w:ascii="Times New Roman" w:hAnsi="Times New Roman" w:cs="Times New Roman"/>
-          <w:sz w:val="24"/>
-          <w:szCs w:val="24"/>
-        </w:rPr>
-      </w:pPr>
-      <w:r>
-        <w:rPr>
-          <w:rFonts w:ascii="Times New Roman" w:hAnsi="Times New Roman" w:cs="Times New Roman"/>
-          <w:sz w:val="24"/>
-          <w:szCs w:val="24"/>
-          <w:lang w:val="en-US"/>
-        </w:rPr>
-        <w:t>Do you use the same van every day for your trips?</w:t>
-      </w:r>
-    </w:p>
-    <w:p>
-      <w:pPr>
-        <w:pStyle w:val="ListParagraph1"/>
-        <w:numPr>
-          <w:ilvl w:val="1"/>
-          <w:numId w:val="4"/>
-        </w:numPr>
-        <w:spacing w:line="480" w:lineRule="auto"/>
-        <w:rPr>
-          <w:rFonts w:ascii="Times New Roman" w:hAnsi="Times New Roman" w:cs="Times New Roman"/>
-          <w:sz w:val="24"/>
-          <w:szCs w:val="24"/>
-        </w:rPr>
-      </w:pPr>
-      <w:r>
-        <w:rPr>
-          <w:rFonts w:ascii="Times New Roman" w:hAnsi="Times New Roman" w:cs="Times New Roman"/>
-          <w:sz w:val="24"/>
-          <w:szCs w:val="24"/>
-          <w:lang w:val="en-US"/>
-        </w:rPr>
-        <w:t>Do you clock in and out during work?</w:t>
-      </w:r>
-    </w:p>
-    <w:p>
-      <w:pPr>
-        <w:pStyle w:val="ListParagraph1"/>
-        <w:numPr>
-          <w:ilvl w:val="0"/>
-          <w:numId w:val="4"/>
-        </w:numPr>
-        <w:spacing w:line="480" w:lineRule="auto"/>
-        <w:rPr>
-          <w:rFonts w:ascii="Times New Roman" w:hAnsi="Times New Roman" w:cs="Times New Roman"/>
-          <w:sz w:val="24"/>
-          <w:szCs w:val="24"/>
-        </w:rPr>
-      </w:pPr>
-      <w:r>
-        <w:rPr>
-          <w:rFonts w:ascii="Times New Roman" w:hAnsi="Times New Roman" w:cs="Times New Roman"/>
-          <w:sz w:val="24"/>
-          <w:szCs w:val="24"/>
-          <w:lang w:val="en-US"/>
-        </w:rPr>
-        <w:t>Fare</w:t>
-      </w:r>
-    </w:p>
-    <w:p>
-      <w:pPr>
-        <w:pStyle w:val="ListParagraph1"/>
-        <w:numPr>
-          <w:ilvl w:val="1"/>
-          <w:numId w:val="4"/>
-        </w:numPr>
-        <w:spacing w:line="480" w:lineRule="auto"/>
-        <w:rPr>
-          <w:rFonts w:ascii="Times New Roman" w:hAnsi="Times New Roman" w:cs="Times New Roman"/>
-          <w:sz w:val="24"/>
-          <w:szCs w:val="24"/>
-        </w:rPr>
-      </w:pPr>
-      <w:r>
-        <w:rPr>
-          <w:rFonts w:ascii="Times New Roman" w:hAnsi="Times New Roman" w:cs="Times New Roman"/>
-          <w:sz w:val="24"/>
-          <w:szCs w:val="24"/>
-          <w:lang w:val="en-US"/>
-        </w:rPr>
-        <w:t>Do you know the exact amount of fare for each drop-off point in the area where you travel?</w:t>
-      </w:r>
-    </w:p>
-    <w:p>
-      <w:pPr>
-        <w:pStyle w:val="ListParagraph1"/>
-        <w:numPr>
-          <w:ilvl w:val="1"/>
-          <w:numId w:val="4"/>
-        </w:numPr>
-        <w:spacing w:line="480" w:lineRule="auto"/>
-        <w:rPr>
-          <w:rFonts w:ascii="Times New Roman" w:hAnsi="Times New Roman" w:cs="Times New Roman"/>
-          <w:sz w:val="24"/>
-          <w:szCs w:val="24"/>
-        </w:rPr>
-      </w:pPr>
-      <w:r>
-        <w:rPr>
-          <w:rFonts w:ascii="Times New Roman" w:hAnsi="Times New Roman" w:cs="Times New Roman"/>
-          <w:sz w:val="24"/>
-          <w:szCs w:val="24"/>
-          <w:lang w:val="en-US"/>
-        </w:rPr>
-        <w:t>Do you have quotas and do you reach them?</w:t>
-      </w:r>
-    </w:p>
-    <w:p>
-      <w:pPr>
-        <w:pStyle w:val="ListParagraph1"/>
-        <w:spacing w:line="480" w:lineRule="auto"/>
-        <w:ind w:left="1440"/>
-        <w:rPr>
-          <w:rFonts w:ascii="Times New Roman" w:hAnsi="Times New Roman" w:cs="Times New Roman"/>
-          <w:sz w:val="24"/>
-          <w:szCs w:val="24"/>
-        </w:rPr>
-      </w:pPr>
-    </w:p>
-    <w:p>
-      <w:pPr>
-        <w:pStyle w:val="ListParagraph1"/>
-        <w:spacing w:line="480" w:lineRule="auto"/>
-        <w:ind w:left="1440"/>
-        <w:rPr>
-          <w:rFonts w:ascii="Times New Roman" w:hAnsi="Times New Roman" w:cs="Times New Roman"/>
-          <w:sz w:val="24"/>
-          <w:szCs w:val="24"/>
-        </w:rPr>
-      </w:pPr>
-    </w:p>
-    <w:p>
-      <w:pPr>
-        <w:spacing w:line="480" w:lineRule="auto"/>
-        <w:jc w:val="center"/>
-        <w:rPr>
-          <w:rFonts w:ascii="Times New Roman" w:hAnsi="Times New Roman" w:cs="Times New Roman"/>
-          <w:b/>
-          <w:sz w:val="24"/>
-          <w:szCs w:val="24"/>
-        </w:rPr>
-      </w:pPr>
-      <w:r>
-        <w:rPr>
-          <w:rFonts w:ascii="Times New Roman" w:hAnsi="Times New Roman" w:cs="Times New Roman"/>
-          <w:b/>
-          <w:sz w:val="24"/>
-          <w:szCs w:val="24"/>
-        </w:rPr>
-        <w:lastRenderedPageBreak/>
-        <w:t>A</w:t>
-      </w:r>
-      <w:r>
-        <w:rPr>
-          <w:rFonts w:ascii="Times New Roman" w:hAnsi="Times New Roman" w:cs="Times New Roman"/>
-          <w:b/>
-          <w:sz w:val="24"/>
-          <w:szCs w:val="24"/>
-          <w:lang w:val="en-US"/>
-        </w:rPr>
-        <w:t>ppendix</w:t>
-      </w:r>
-      <w:r>
-        <w:rPr>
-          <w:rFonts w:ascii="Times New Roman" w:hAnsi="Times New Roman" w:cs="Times New Roman"/>
-          <w:b/>
-          <w:sz w:val="24"/>
-          <w:szCs w:val="24"/>
-        </w:rPr>
-        <w:t xml:space="preserve"> D</w:t>
-      </w:r>
-    </w:p>
-    <w:p>
-      <w:pPr>
-        <w:spacing w:line="480" w:lineRule="auto"/>
-        <w:jc w:val="center"/>
-        <w:rPr>
-          <w:rFonts w:ascii="Times New Roman" w:hAnsi="Times New Roman" w:cs="Times New Roman"/>
-          <w:b/>
-          <w:sz w:val="24"/>
-          <w:szCs w:val="24"/>
-          <w:lang w:val="en-US"/>
-        </w:rPr>
-      </w:pPr>
-      <w:r>
-        <w:rPr>
-          <w:rFonts w:ascii="Times New Roman" w:hAnsi="Times New Roman" w:cs="Times New Roman"/>
-          <w:b/>
-          <w:sz w:val="24"/>
-          <w:szCs w:val="24"/>
-          <w:lang w:val="en-US"/>
-        </w:rPr>
-        <w:t>DATA GATHERING INSTRUMENT</w:t>
-      </w:r>
-    </w:p>
-    <w:p>
-      <w:pPr>
-        <w:pStyle w:val="ListParagraph2"/>
-        <w:numPr>
-          <w:ilvl w:val="0"/>
-          <w:numId w:val="1"/>
-        </w:numPr>
-        <w:spacing w:line="480" w:lineRule="auto"/>
-        <w:rPr>
-          <w:rFonts w:ascii="Times New Roman" w:hAnsi="Times New Roman" w:cs="Times New Roman"/>
-          <w:b/>
-          <w:sz w:val="24"/>
-          <w:szCs w:val="24"/>
-        </w:rPr>
-      </w:pPr>
-      <w:r>
-        <w:rPr>
-          <w:rFonts w:ascii="Times New Roman" w:hAnsi="Times New Roman" w:cs="Times New Roman"/>
-          <w:b/>
-          <w:sz w:val="24"/>
-          <w:szCs w:val="24"/>
-        </w:rPr>
-        <w:t>Survey Questionnaire</w:t>
-      </w:r>
-    </w:p>
-    <w:p>
-      <w:pPr>
-        <w:spacing w:line="480" w:lineRule="auto"/>
-        <w:rPr>
-          <w:rFonts w:ascii="Times New Roman" w:hAnsi="Times New Roman" w:cs="Times New Roman"/>
-          <w:sz w:val="24"/>
-          <w:szCs w:val="24"/>
-        </w:rPr>
-      </w:pPr>
-      <w:r>
-        <w:rPr>
-          <w:rFonts w:ascii="Times New Roman" w:hAnsi="Times New Roman" w:cs="Times New Roman"/>
-          <w:sz w:val="24"/>
-          <w:szCs w:val="24"/>
-        </w:rPr>
         <w:t>Respondents:</w:t>
       </w:r>
       <w:r>
@@ -1928,22 +1971,29 @@
           <w:sz w:val="24"/>
           <w:szCs w:val="24"/>
         </w:rPr>
-        <w:t>Passenger</w:t>
-      </w:r>
-      <w:r>
-        <w:rPr>
-          <w:rFonts w:ascii="Times New Roman" w:hAnsi="Times New Roman" w:cs="Times New Roman"/>
-          <w:sz w:val="24"/>
-          <w:szCs w:val="24"/>
-        </w:rPr>
-        <w:t xml:space="preserve"> (30)</w:t>
+        <w:t>Passenger (30)</w:t>
       </w:r>
     </w:p>
     <w:tbl>
       <w:tblPr>
-        <w:tblStyle w:val="TableGrid"/>
-        <w:tblW w:w="0" w:type="auto"/>
-        <w:tblLook w:val="04A0" w:firstRow="1" w:lastRow="0" w:firstColumn="1" w:lastColumn="0" w:noHBand="0" w:noVBand="1"/>
+        <w:tblStyle w:val="8"/>
+        <w:tblW w:w="8856" w:type="dxa"/>
+        <w:tblInd w:w="0" w:type="dxa"/>
+        <w:tblBorders>
+          <w:top w:val="single" w:color="auto" w:sz="4" w:space="0"/>
+          <w:left w:val="single" w:color="auto" w:sz="4" w:space="0"/>
+          <w:bottom w:val="single" w:color="auto" w:sz="4" w:space="0"/>
+          <w:right w:val="single" w:color="auto" w:sz="4" w:space="0"/>
+          <w:insideH w:val="single" w:color="auto" w:sz="4" w:space="0"/>
+          <w:insideV w:val="single" w:color="auto" w:sz="4" w:space="0"/>
+        </w:tblBorders>
+        <w:tblLayout w:type="fixed"/>
+        <w:tblCellMar>
+          <w:top w:w="0" w:type="dxa"/>
+          <w:left w:w="108" w:type="dxa"/>
+          <w:bottom w:w="0" w:type="dxa"/>
+          <w:right w:w="108" w:type="dxa"/>
+        </w:tblCellMar>
       </w:tblPr>
       <w:tblGrid>
         <w:gridCol w:w="7218"/>
@@ -1951,13 +2001,31 @@
         <w:gridCol w:w="828"/>
       </w:tblGrid>
       <w:tr>
+        <w:tblPrEx>
+          <w:tblBorders>
+            <w:top w:val="single" w:color="auto" w:sz="4" w:space="0"/>
+            <w:left w:val="single" w:color="auto" w:sz="4" w:space="0"/>
+            <w:bottom w:val="single" w:color="auto" w:sz="4" w:space="0"/>
+            <w:right w:val="single" w:color="auto" w:sz="4" w:space="0"/>
+            <w:insideH w:val="single" w:color="auto" w:sz="4" w:space="0"/>
+            <w:insideV w:val="single" w:color="auto" w:sz="4" w:space="0"/>
+          </w:tblBorders>
+          <w:tblLayout w:type="fixed"/>
+          <w:tblCellMar>
+            <w:top w:w="0" w:type="dxa"/>
+            <w:left w:w="108" w:type="dxa"/>
+            <w:bottom w:w="0" w:type="dxa"/>
+            <w:right w:w="108" w:type="dxa"/>
+          </w:tblCellMar>
+        </w:tblPrEx>
         <w:tc>
           <w:tcPr>
             <w:tcW w:w="7218" w:type="dxa"/>
           </w:tcPr>
           <w:p>
             <w:pPr>
-              <w:pStyle w:val="ListParagraph2"/>
+              <w:pStyle w:val="10"/>
+              <w:spacing w:after="0" w:line="240" w:lineRule="auto"/>
               <w:ind w:left="0"/>
               <w:rPr>
                 <w:rFonts w:ascii="Times New Roman" w:hAnsi="Times New Roman" w:cs="Times New Roman"/>
@@ -1981,6 +2049,7 @@
           </w:tcPr>
           <w:p>
             <w:pPr>
+              <w:spacing w:after="0" w:line="240" w:lineRule="auto"/>
               <w:jc w:val="center"/>
               <w:rPr>
                 <w:rFonts w:ascii="Times New Roman" w:hAnsi="Times New Roman" w:cs="Times New Roman"/>
@@ -2004,6 +2073,7 @@
           </w:tcPr>
           <w:p>
             <w:pPr>
+              <w:spacing w:after="0" w:line="240" w:lineRule="auto"/>
               <w:jc w:val="center"/>
               <w:rPr>
                 <w:rFonts w:ascii="Times New Roman" w:hAnsi="Times New Roman" w:cs="Times New Roman"/>
@@ -2023,17 +2093,35 @@
         </w:tc>
       </w:tr>
       <w:tr>
+        <w:tblPrEx>
+          <w:tblBorders>
+            <w:top w:val="single" w:color="auto" w:sz="4" w:space="0"/>
+            <w:left w:val="single" w:color="auto" w:sz="4" w:space="0"/>
+            <w:bottom w:val="single" w:color="auto" w:sz="4" w:space="0"/>
+            <w:right w:val="single" w:color="auto" w:sz="4" w:space="0"/>
+            <w:insideH w:val="single" w:color="auto" w:sz="4" w:space="0"/>
+            <w:insideV w:val="single" w:color="auto" w:sz="4" w:space="0"/>
+          </w:tblBorders>
+          <w:tblLayout w:type="fixed"/>
+          <w:tblCellMar>
+            <w:top w:w="0" w:type="dxa"/>
+            <w:left w:w="108" w:type="dxa"/>
+            <w:bottom w:w="0" w:type="dxa"/>
+            <w:right w:w="108" w:type="dxa"/>
+          </w:tblCellMar>
+        </w:tblPrEx>
         <w:tc>
           <w:tcPr>
             <w:tcW w:w="7218" w:type="dxa"/>
           </w:tcPr>
           <w:p>
             <w:pPr>
-              <w:pStyle w:val="ListParagraph2"/>
+              <w:pStyle w:val="10"/>
               <w:numPr>
                 <w:ilvl w:val="0"/>
-                <w:numId w:val="5"/>
+                <w:numId w:val="4"/>
               </w:numPr>
+              <w:spacing w:after="0" w:line="240" w:lineRule="auto"/>
               <w:rPr>
                 <w:rFonts w:ascii="Times New Roman" w:hAnsi="Times New Roman" w:cs="Times New Roman"/>
                 <w:sz w:val="24"/>
@@ -2056,6 +2144,7 @@
           </w:tcPr>
           <w:p>
             <w:pPr>
+              <w:spacing w:after="0" w:line="240" w:lineRule="auto"/>
               <w:rPr>
                 <w:rFonts w:ascii="Times New Roman" w:hAnsi="Times New Roman" w:cs="Times New Roman"/>
                 <w:sz w:val="24"/>
@@ -2070,6 +2159,7 @@
           </w:tcPr>
           <w:p>
             <w:pPr>
+              <w:spacing w:after="0" w:line="240" w:lineRule="auto"/>
               <w:rPr>
                 <w:rFonts w:ascii="Times New Roman" w:hAnsi="Times New Roman" w:cs="Times New Roman"/>
                 <w:sz w:val="24"/>
@@ -2080,17 +2170,35 @@
         </w:tc>
       </w:tr>
       <w:tr>
+        <w:tblPrEx>
+          <w:tblBorders>
+            <w:top w:val="single" w:color="auto" w:sz="4" w:space="0"/>
+            <w:left w:val="single" w:color="auto" w:sz="4" w:space="0"/>
+            <w:bottom w:val="single" w:color="auto" w:sz="4" w:space="0"/>
+            <w:right w:val="single" w:color="auto" w:sz="4" w:space="0"/>
+            <w:insideH w:val="single" w:color="auto" w:sz="4" w:space="0"/>
+            <w:insideV w:val="single" w:color="auto" w:sz="4" w:space="0"/>
+          </w:tblBorders>
+          <w:tblLayout w:type="fixed"/>
+          <w:tblCellMar>
+            <w:top w:w="0" w:type="dxa"/>
+            <w:left w:w="108" w:type="dxa"/>
+            <w:bottom w:w="0" w:type="dxa"/>
+            <w:right w:w="108" w:type="dxa"/>
+          </w:tblCellMar>
+        </w:tblPrEx>
         <w:tc>
           <w:tcPr>
             <w:tcW w:w="7218" w:type="dxa"/>
           </w:tcPr>
           <w:p>
             <w:pPr>
-              <w:pStyle w:val="ListParagraph2"/>
+              <w:pStyle w:val="10"/>
               <w:numPr>
                 <w:ilvl w:val="0"/>
-                <w:numId w:val="5"/>
+                <w:numId w:val="4"/>
               </w:numPr>
+              <w:spacing w:after="0" w:line="240" w:lineRule="auto"/>
               <w:rPr>
                 <w:rFonts w:ascii="Times New Roman" w:hAnsi="Times New Roman" w:cs="Times New Roman"/>
                 <w:sz w:val="24"/>
@@ -2103,15 +2211,7 @@
                 <w:sz w:val="24"/>
                 <w:szCs w:val="24"/>
               </w:rPr>
-              <w:t xml:space="preserve">Is it hard for you to see the signage of each vans to </w:t>
-            </w:r>
-            <w:r>
-              <w:rPr>
-                <w:rFonts w:ascii="Times New Roman" w:hAnsi="Times New Roman" w:cs="Times New Roman"/>
-                <w:sz w:val="24"/>
-                <w:szCs w:val="24"/>
-              </w:rPr>
-              <w:t>their specific destination?</w:t>
+              <w:t>Is it hard for you to see the signage of each vans to their specific destination?</w:t>
             </w:r>
           </w:p>
         </w:tc>
@@ -2121,6 +2221,7 @@
           </w:tcPr>
           <w:p>
             <w:pPr>
+              <w:spacing w:after="0" w:line="240" w:lineRule="auto"/>
               <w:rPr>
                 <w:rFonts w:ascii="Times New Roman" w:hAnsi="Times New Roman" w:cs="Times New Roman"/>
                 <w:sz w:val="24"/>
@@ -2135,6 +2236,7 @@
           </w:tcPr>
           <w:p>
             <w:pPr>
+              <w:spacing w:after="0" w:line="240" w:lineRule="auto"/>
               <w:rPr>
                 <w:rFonts w:ascii="Times New Roman" w:hAnsi="Times New Roman" w:cs="Times New Roman"/>
                 <w:sz w:val="24"/>
@@ -2145,17 +2247,35 @@
         </w:tc>
       </w:tr>
       <w:tr>
+        <w:tblPrEx>
+          <w:tblBorders>
+            <w:top w:val="single" w:color="auto" w:sz="4" w:space="0"/>
+            <w:left w:val="single" w:color="auto" w:sz="4" w:space="0"/>
+            <w:bottom w:val="single" w:color="auto" w:sz="4" w:space="0"/>
+            <w:right w:val="single" w:color="auto" w:sz="4" w:space="0"/>
+            <w:insideH w:val="single" w:color="auto" w:sz="4" w:space="0"/>
+            <w:insideV w:val="single" w:color="auto" w:sz="4" w:space="0"/>
+          </w:tblBorders>
+          <w:tblLayout w:type="fixed"/>
+          <w:tblCellMar>
+            <w:top w:w="0" w:type="dxa"/>
+            <w:left w:w="108" w:type="dxa"/>
+            <w:bottom w:w="0" w:type="dxa"/>
+            <w:right w:w="108" w:type="dxa"/>
+          </w:tblCellMar>
+        </w:tblPrEx>
         <w:tc>
           <w:tcPr>
             <w:tcW w:w="7218" w:type="dxa"/>
           </w:tcPr>
           <w:p>
             <w:pPr>
-              <w:pStyle w:val="ListParagraph2"/>
+              <w:pStyle w:val="10"/>
               <w:numPr>
                 <w:ilvl w:val="0"/>
-                <w:numId w:val="5"/>
+                <w:numId w:val="4"/>
               </w:numPr>
+              <w:spacing w:after="0" w:line="240" w:lineRule="auto"/>
               <w:rPr>
                 <w:rFonts w:ascii="Times New Roman" w:hAnsi="Times New Roman" w:cs="Times New Roman"/>
                 <w:sz w:val="24"/>
@@ -2178,6 +2298,7 @@
           </w:tcPr>
           <w:p>
             <w:pPr>
+              <w:spacing w:after="0" w:line="240" w:lineRule="auto"/>
               <w:rPr>
                 <w:rFonts w:ascii="Times New Roman" w:hAnsi="Times New Roman" w:cs="Times New Roman"/>
                 <w:sz w:val="24"/>
@@ -2192,6 +2313,7 @@
           </w:tcPr>
           <w:p>
             <w:pPr>
+              <w:spacing w:after="0" w:line="240" w:lineRule="auto"/>
               <w:rPr>
                 <w:rFonts w:ascii="Times New Roman" w:hAnsi="Times New Roman" w:cs="Times New Roman"/>
                 <w:sz w:val="24"/>
@@ -2202,17 +2324,35 @@
         </w:tc>
       </w:tr>
       <w:tr>
+        <w:tblPrEx>
+          <w:tblBorders>
+            <w:top w:val="single" w:color="auto" w:sz="4" w:space="0"/>
+            <w:left w:val="single" w:color="auto" w:sz="4" w:space="0"/>
+            <w:bottom w:val="single" w:color="auto" w:sz="4" w:space="0"/>
+            <w:right w:val="single" w:color="auto" w:sz="4" w:space="0"/>
+            <w:insideH w:val="single" w:color="auto" w:sz="4" w:space="0"/>
+            <w:insideV w:val="single" w:color="auto" w:sz="4" w:space="0"/>
+          </w:tblBorders>
+          <w:tblLayout w:type="fixed"/>
+          <w:tblCellMar>
+            <w:top w:w="0" w:type="dxa"/>
+            <w:left w:w="108" w:type="dxa"/>
+            <w:bottom w:w="0" w:type="dxa"/>
+            <w:right w:w="108" w:type="dxa"/>
+          </w:tblCellMar>
+        </w:tblPrEx>
         <w:tc>
           <w:tcPr>
             <w:tcW w:w="7218" w:type="dxa"/>
           </w:tcPr>
           <w:p>
             <w:pPr>
-              <w:pStyle w:val="ListParagraph2"/>
+              <w:pStyle w:val="10"/>
               <w:numPr>
                 <w:ilvl w:val="0"/>
-                <w:numId w:val="5"/>
+                <w:numId w:val="4"/>
               </w:numPr>
+              <w:spacing w:after="0" w:line="240" w:lineRule="auto"/>
               <w:rPr>
                 <w:rFonts w:ascii="Times New Roman" w:hAnsi="Times New Roman" w:cs="Times New Roman"/>
                 <w:sz w:val="24"/>
@@ -2235,6 +2375,7 @@
           </w:tcPr>
           <w:p>
             <w:pPr>
+              <w:spacing w:after="0" w:line="240" w:lineRule="auto"/>
               <w:rPr>
                 <w:rFonts w:ascii="Times New Roman" w:hAnsi="Times New Roman" w:cs="Times New Roman"/>
                 <w:sz w:val="24"/>
@@ -2249,6 +2390,7 @@
           </w:tcPr>
           <w:p>
             <w:pPr>
+              <w:spacing w:after="0" w:line="240" w:lineRule="auto"/>
               <w:rPr>
                 <w:rFonts w:ascii="Times New Roman" w:hAnsi="Times New Roman" w:cs="Times New Roman"/>
                 <w:sz w:val="24"/>
@@ -2259,17 +2401,35 @@
         </w:tc>
       </w:tr>
       <w:tr>
+        <w:tblPrEx>
+          <w:tblBorders>
+            <w:top w:val="single" w:color="auto" w:sz="4" w:space="0"/>
+            <w:left w:val="single" w:color="auto" w:sz="4" w:space="0"/>
+            <w:bottom w:val="single" w:color="auto" w:sz="4" w:space="0"/>
+            <w:right w:val="single" w:color="auto" w:sz="4" w:space="0"/>
+            <w:insideH w:val="single" w:color="auto" w:sz="4" w:space="0"/>
+            <w:insideV w:val="single" w:color="auto" w:sz="4" w:space="0"/>
+          </w:tblBorders>
+          <w:tblLayout w:type="fixed"/>
+          <w:tblCellMar>
+            <w:top w:w="0" w:type="dxa"/>
+            <w:left w:w="108" w:type="dxa"/>
+            <w:bottom w:w="0" w:type="dxa"/>
+            <w:right w:w="108" w:type="dxa"/>
+          </w:tblCellMar>
+        </w:tblPrEx>
         <w:tc>
           <w:tcPr>
             <w:tcW w:w="7218" w:type="dxa"/>
           </w:tcPr>
           <w:p>
             <w:pPr>
-              <w:pStyle w:val="ListParagraph2"/>
+              <w:pStyle w:val="10"/>
               <w:numPr>
                 <w:ilvl w:val="0"/>
-                <w:numId w:val="5"/>
+                <w:numId w:val="4"/>
               </w:numPr>
+              <w:spacing w:after="0" w:line="240" w:lineRule="auto"/>
               <w:rPr>
                 <w:rFonts w:ascii="Times New Roman" w:hAnsi="Times New Roman" w:cs="Times New Roman"/>
                 <w:sz w:val="24"/>
@@ -2282,15 +2442,7 @@
                 <w:sz w:val="24"/>
                 <w:szCs w:val="24"/>
               </w:rPr>
-              <w:t xml:space="preserve">Are you aware of the driver’s personal information while </w:t>
-            </w:r>
-            <w:r>
-              <w:rPr>
-                <w:rFonts w:ascii="Times New Roman" w:hAnsi="Times New Roman" w:cs="Times New Roman"/>
-                <w:sz w:val="24"/>
-                <w:szCs w:val="24"/>
-              </w:rPr>
-              <w:t>you are travelling?</w:t>
+              <w:t>Are you aware of the driver’s personal information while you are travelling?</w:t>
             </w:r>
           </w:p>
         </w:tc>
@@ -2300,6 +2452,7 @@
           </w:tcPr>
           <w:p>
             <w:pPr>
+              <w:spacing w:after="0" w:line="240" w:lineRule="auto"/>
               <w:rPr>
                 <w:rFonts w:ascii="Times New Roman" w:hAnsi="Times New Roman" w:cs="Times New Roman"/>
                 <w:sz w:val="24"/>
@@ -2314,6 +2467,7 @@
           </w:tcPr>
           <w:p>
             <w:pPr>
+              <w:spacing w:after="0" w:line="240" w:lineRule="auto"/>
               <w:rPr>
                 <w:rFonts w:ascii="Times New Roman" w:hAnsi="Times New Roman" w:cs="Times New Roman"/>
                 <w:sz w:val="24"/>
@@ -2324,17 +2478,35 @@
         </w:tc>
       </w:tr>
       <w:tr>
+        <w:tblPrEx>
+          <w:tblBorders>
+            <w:top w:val="single" w:color="auto" w:sz="4" w:space="0"/>
+            <w:left w:val="single" w:color="auto" w:sz="4" w:space="0"/>
+            <w:bottom w:val="single" w:color="auto" w:sz="4" w:space="0"/>
+            <w:right w:val="single" w:color="auto" w:sz="4" w:space="0"/>
+            <w:insideH w:val="single" w:color="auto" w:sz="4" w:space="0"/>
+            <w:insideV w:val="single" w:color="auto" w:sz="4" w:space="0"/>
+          </w:tblBorders>
+          <w:tblLayout w:type="fixed"/>
+          <w:tblCellMar>
+            <w:top w:w="0" w:type="dxa"/>
+            <w:left w:w="108" w:type="dxa"/>
+            <w:bottom w:w="0" w:type="dxa"/>
+            <w:right w:w="108" w:type="dxa"/>
+          </w:tblCellMar>
+        </w:tblPrEx>
         <w:tc>
           <w:tcPr>
             <w:tcW w:w="7218" w:type="dxa"/>
           </w:tcPr>
           <w:p>
             <w:pPr>
-              <w:pStyle w:val="ListParagraph2"/>
+              <w:pStyle w:val="10"/>
               <w:numPr>
                 <w:ilvl w:val="0"/>
-                <w:numId w:val="5"/>
+                <w:numId w:val="4"/>
               </w:numPr>
+              <w:spacing w:after="0" w:line="240" w:lineRule="auto"/>
               <w:rPr>
                 <w:rFonts w:ascii="Times New Roman" w:hAnsi="Times New Roman" w:cs="Times New Roman"/>
                 <w:sz w:val="24"/>
@@ -2347,15 +2519,7 @@
                 <w:sz w:val="24"/>
                 <w:szCs w:val="24"/>
               </w:rPr>
-              <w:t xml:space="preserve">Have you experienced an occasion where you missed your </w:t>
-            </w:r>
-            <w:r>
-              <w:rPr>
-                <w:rFonts w:ascii="Times New Roman" w:hAnsi="Times New Roman" w:cs="Times New Roman"/>
-                <w:sz w:val="24"/>
-                <w:szCs w:val="24"/>
-              </w:rPr>
-              <w:t>drop-off point?</w:t>
+              <w:t>Have you experienced an occasion where you missed your drop-off point?</w:t>
             </w:r>
           </w:p>
         </w:tc>
@@ -2365,6 +2529,7 @@
           </w:tcPr>
           <w:p>
             <w:pPr>
+              <w:spacing w:after="0" w:line="240" w:lineRule="auto"/>
               <w:rPr>
                 <w:rFonts w:ascii="Times New Roman" w:hAnsi="Times New Roman" w:cs="Times New Roman"/>
                 <w:sz w:val="24"/>
@@ -2379,6 +2544,7 @@
           </w:tcPr>
           <w:p>
             <w:pPr>
+              <w:spacing w:after="0" w:line="240" w:lineRule="auto"/>
               <w:rPr>
                 <w:rFonts w:ascii="Times New Roman" w:hAnsi="Times New Roman" w:cs="Times New Roman"/>
                 <w:sz w:val="24"/>
@@ -2389,17 +2555,35 @@
         </w:tc>
       </w:tr>
       <w:tr>
+        <w:tblPrEx>
+          <w:tblBorders>
+            <w:top w:val="single" w:color="auto" w:sz="4" w:space="0"/>
+            <w:left w:val="single" w:color="auto" w:sz="4" w:space="0"/>
+            <w:bottom w:val="single" w:color="auto" w:sz="4" w:space="0"/>
+            <w:right w:val="single" w:color="auto" w:sz="4" w:space="0"/>
+            <w:insideH w:val="single" w:color="auto" w:sz="4" w:space="0"/>
+            <w:insideV w:val="single" w:color="auto" w:sz="4" w:space="0"/>
+          </w:tblBorders>
+          <w:tblLayout w:type="fixed"/>
+          <w:tblCellMar>
+            <w:top w:w="0" w:type="dxa"/>
+            <w:left w:w="108" w:type="dxa"/>
+            <w:bottom w:w="0" w:type="dxa"/>
+            <w:right w:w="108" w:type="dxa"/>
+          </w:tblCellMar>
+        </w:tblPrEx>
         <w:tc>
           <w:tcPr>
             <w:tcW w:w="7218" w:type="dxa"/>
           </w:tcPr>
           <w:p>
             <w:pPr>
-              <w:pStyle w:val="ListParagraph2"/>
+              <w:pStyle w:val="10"/>
               <w:numPr>
                 <w:ilvl w:val="0"/>
-                <w:numId w:val="5"/>
+                <w:numId w:val="4"/>
               </w:numPr>
+              <w:spacing w:after="0" w:line="240" w:lineRule="auto"/>
               <w:rPr>
                 <w:rFonts w:ascii="Times New Roman" w:hAnsi="Times New Roman" w:cs="Times New Roman"/>
                 <w:sz w:val="24"/>
@@ -2412,15 +2596,7 @@
                 <w:sz w:val="24"/>
                 <w:szCs w:val="24"/>
               </w:rPr>
-              <w:t xml:space="preserve">Do you know how much you usually pay for your ride to a </w:t>
-            </w:r>
-            <w:r>
-              <w:rPr>
-                <w:rFonts w:ascii="Times New Roman" w:hAnsi="Times New Roman" w:cs="Times New Roman"/>
-                <w:sz w:val="24"/>
-                <w:szCs w:val="24"/>
-              </w:rPr>
-              <w:t>specific destination?</w:t>
+              <w:t>Do you know how much you usually pay for your ride to a specific destination?</w:t>
             </w:r>
           </w:p>
         </w:tc>
@@ -2430,6 +2606,7 @@
           </w:tcPr>
           <w:p>
             <w:pPr>
+              <w:spacing w:after="0" w:line="240" w:lineRule="auto"/>
               <w:rPr>
                 <w:rFonts w:ascii="Times New Roman" w:hAnsi="Times New Roman" w:cs="Times New Roman"/>
                 <w:sz w:val="24"/>
@@ -2444,6 +2621,7 @@
           </w:tcPr>
           <w:p>
             <w:pPr>
+              <w:spacing w:after="0" w:line="240" w:lineRule="auto"/>
               <w:rPr>
                 <w:rFonts w:ascii="Times New Roman" w:hAnsi="Times New Roman" w:cs="Times New Roman"/>
                 <w:sz w:val="24"/>
@@ -2454,17 +2632,35 @@
         </w:tc>
       </w:tr>
       <w:tr>
+        <w:tblPrEx>
+          <w:tblBorders>
+            <w:top w:val="single" w:color="auto" w:sz="4" w:space="0"/>
+            <w:left w:val="single" w:color="auto" w:sz="4" w:space="0"/>
+            <w:bottom w:val="single" w:color="auto" w:sz="4" w:space="0"/>
+            <w:right w:val="single" w:color="auto" w:sz="4" w:space="0"/>
+            <w:insideH w:val="single" w:color="auto" w:sz="4" w:space="0"/>
+            <w:insideV w:val="single" w:color="auto" w:sz="4" w:space="0"/>
+          </w:tblBorders>
+          <w:tblLayout w:type="fixed"/>
+          <w:tblCellMar>
+            <w:top w:w="0" w:type="dxa"/>
+            <w:left w:w="108" w:type="dxa"/>
+            <w:bottom w:w="0" w:type="dxa"/>
+            <w:right w:w="108" w:type="dxa"/>
+          </w:tblCellMar>
+        </w:tblPrEx>
         <w:tc>
           <w:tcPr>
             <w:tcW w:w="7218" w:type="dxa"/>
           </w:tcPr>
           <w:p>
             <w:pPr>
-              <w:pStyle w:val="ListParagraph2"/>
+              <w:pStyle w:val="10"/>
               <w:numPr>
                 <w:ilvl w:val="0"/>
-                <w:numId w:val="5"/>
+                <w:numId w:val="4"/>
               </w:numPr>
+              <w:spacing w:after="0" w:line="240" w:lineRule="auto"/>
               <w:rPr>
                 <w:rFonts w:ascii="Times New Roman" w:hAnsi="Times New Roman" w:cs="Times New Roman"/>
                 <w:sz w:val="24"/>
@@ -2477,15 +2673,7 @@
                 <w:sz w:val="24"/>
                 <w:szCs w:val="24"/>
               </w:rPr>
-              <w:t xml:space="preserve">Do you still need to go to the nearest terminal to fetch a ride to </w:t>
-            </w:r>
-            <w:r>
-              <w:rPr>
-                <w:rFonts w:ascii="Times New Roman" w:hAnsi="Times New Roman" w:cs="Times New Roman"/>
-                <w:sz w:val="24"/>
-                <w:szCs w:val="24"/>
-              </w:rPr>
-              <w:t>your destination?</w:t>
+              <w:t>Do you still need to go to the nearest terminal to fetch a ride to your destination?</w:t>
             </w:r>
           </w:p>
         </w:tc>
@@ -2495,6 +2683,7 @@
           </w:tcPr>
           <w:p>
             <w:pPr>
+              <w:spacing w:after="0" w:line="240" w:lineRule="auto"/>
               <w:rPr>
                 <w:rFonts w:ascii="Times New Roman" w:hAnsi="Times New Roman" w:cs="Times New Roman"/>
                 <w:sz w:val="24"/>
@@ -2509,6 +2698,7 @@
           </w:tcPr>
           <w:p>
             <w:pPr>
+              <w:spacing w:after="0" w:line="240" w:lineRule="auto"/>
               <w:rPr>
                 <w:rFonts w:ascii="Times New Roman" w:hAnsi="Times New Roman" w:cs="Times New Roman"/>
                 <w:sz w:val="24"/>
@@ -2519,17 +2709,35 @@
         </w:tc>
       </w:tr>
       <w:tr>
+        <w:tblPrEx>
+          <w:tblBorders>
+            <w:top w:val="single" w:color="auto" w:sz="4" w:space="0"/>
+            <w:left w:val="single" w:color="auto" w:sz="4" w:space="0"/>
+            <w:bottom w:val="single" w:color="auto" w:sz="4" w:space="0"/>
+            <w:right w:val="single" w:color="auto" w:sz="4" w:space="0"/>
+            <w:insideH w:val="single" w:color="auto" w:sz="4" w:space="0"/>
+            <w:insideV w:val="single" w:color="auto" w:sz="4" w:space="0"/>
+          </w:tblBorders>
+          <w:tblLayout w:type="fixed"/>
+          <w:tblCellMar>
+            <w:top w:w="0" w:type="dxa"/>
+            <w:left w:w="108" w:type="dxa"/>
+            <w:bottom w:w="0" w:type="dxa"/>
+            <w:right w:w="108" w:type="dxa"/>
+          </w:tblCellMar>
+        </w:tblPrEx>
         <w:tc>
           <w:tcPr>
             <w:tcW w:w="7218" w:type="dxa"/>
           </w:tcPr>
           <w:p>
             <w:pPr>
-              <w:pStyle w:val="ListParagraph2"/>
+              <w:pStyle w:val="10"/>
               <w:numPr>
                 <w:ilvl w:val="0"/>
-                <w:numId w:val="5"/>
+                <w:numId w:val="4"/>
               </w:numPr>
+              <w:spacing w:after="0" w:line="240" w:lineRule="auto"/>
               <w:rPr>
                 <w:rFonts w:ascii="Times New Roman" w:hAnsi="Times New Roman" w:cs="Times New Roman"/>
                 <w:sz w:val="24"/>
@@ -2542,15 +2750,7 @@
                 <w:sz w:val="24"/>
                 <w:szCs w:val="24"/>
               </w:rPr>
-              <w:t xml:space="preserve">Do you think it would ease your experience in travelling if you </w:t>
-            </w:r>
-            <w:r>
-              <w:rPr>
-                <w:rFonts w:ascii="Times New Roman" w:hAnsi="Times New Roman" w:cs="Times New Roman"/>
-                <w:sz w:val="24"/>
-                <w:szCs w:val="24"/>
-              </w:rPr>
-              <w:t>are aware of which vans are travelling to your destination?</w:t>
+              <w:t>Do you think it would ease your experience in travelling if you are aware of which vans are travelling to your destination?</w:t>
             </w:r>
           </w:p>
         </w:tc>
@@ -2560,6 +2760,7 @@
           </w:tcPr>
           <w:p>
             <w:pPr>
+              <w:spacing w:after="0" w:line="240" w:lineRule="auto"/>
               <w:rPr>
                 <w:rFonts w:ascii="Times New Roman" w:hAnsi="Times New Roman" w:cs="Times New Roman"/>
                 <w:sz w:val="24"/>
@@ -2574,6 +2775,7 @@
           </w:tcPr>
           <w:p>
             <w:pPr>
+              <w:spacing w:after="0" w:line="240" w:lineRule="auto"/>
               <w:rPr>
                 <w:rFonts w:ascii="Times New Roman" w:hAnsi="Times New Roman" w:cs="Times New Roman"/>
                 <w:sz w:val="24"/>
@@ -2672,7 +2874,6 @@
           <w:sz w:val="24"/>
           <w:szCs w:val="24"/>
         </w:rPr>
-        <w:lastRenderedPageBreak/>
         <w:t>A</w:t>
       </w:r>
       <w:r>
@@ -2786,6 +2987,13 @@
           <w:szCs w:val="24"/>
         </w:rPr>
         <w:tab/>
+      </w:r>
+      <w:r>
+        <w:rPr>
+          <w:rFonts w:ascii="Times New Roman" w:hAnsi="Times New Roman" w:cs="Times New Roman"/>
+          <w:sz w:val="24"/>
+          <w:szCs w:val="24"/>
+        </w:rPr>
         <w:t>Chanel Rose Teng Baluyos</w:t>
       </w:r>
     </w:p>
@@ -2821,6 +3029,13 @@
           <w:szCs w:val="24"/>
         </w:rPr>
         <w:tab/>
+      </w:r>
+      <w:r>
+        <w:rPr>
+          <w:rFonts w:ascii="Times New Roman" w:hAnsi="Times New Roman" w:cs="Times New Roman"/>
+          <w:sz w:val="24"/>
+          <w:szCs w:val="24"/>
+        </w:rPr>
         <w:t>January 1, 1998</w:t>
       </w:r>
     </w:p>
@@ -2856,6 +3071,13 @@
           <w:szCs w:val="24"/>
         </w:rPr>
         <w:tab/>
+      </w:r>
+      <w:r>
+        <w:rPr>
+          <w:rFonts w:ascii="Times New Roman" w:hAnsi="Times New Roman" w:cs="Times New Roman"/>
+          <w:sz w:val="24"/>
+          <w:szCs w:val="24"/>
+        </w:rPr>
         <w:t>Female</w:t>
       </w:r>
     </w:p>
@@ -2891,6 +3113,13 @@
           <w:szCs w:val="24"/>
         </w:rPr>
         <w:tab/>
+      </w:r>
+      <w:r>
+        <w:rPr>
+          <w:rFonts w:ascii="Times New Roman" w:hAnsi="Times New Roman" w:cs="Times New Roman"/>
+          <w:sz w:val="24"/>
+          <w:szCs w:val="24"/>
+        </w:rPr>
         <w:t>P-2 Kinuman Sur, Ozamiz City, Mis. Occ.</w:t>
       </w:r>
     </w:p>
@@ -2934,6 +3163,13 @@
           <w:szCs w:val="24"/>
         </w:rPr>
         <w:tab/>
+      </w:r>
+      <w:r>
+        <w:rPr>
+          <w:rFonts w:ascii="Times New Roman" w:hAnsi="Times New Roman" w:cs="Times New Roman"/>
+          <w:sz w:val="24"/>
+          <w:szCs w:val="24"/>
+        </w:rPr>
         <w:t>chanelsuniverse@lsu.edu.ph</w:t>
       </w:r>
     </w:p>
@@ -2961,6 +3197,13 @@
           <w:szCs w:val="24"/>
         </w:rPr>
         <w:tab/>
+      </w:r>
+      <w:r>
+        <w:rPr>
+          <w:rFonts w:ascii="Times New Roman" w:hAnsi="Times New Roman" w:cs="Times New Roman"/>
+          <w:sz w:val="24"/>
+          <w:szCs w:val="24"/>
+        </w:rPr>
         <w:t>0975-458-0458</w:t>
       </w:r>
     </w:p>
@@ -2988,6 +3231,13 @@
           <w:szCs w:val="24"/>
         </w:rPr>
         <w:tab/>
+      </w:r>
+      <w:r>
+        <w:rPr>
+          <w:rFonts w:ascii="Times New Roman" w:hAnsi="Times New Roman" w:cs="Times New Roman"/>
+          <w:sz w:val="24"/>
+          <w:szCs w:val="24"/>
+        </w:rPr>
         <w:t>Celso Pacong Baluyos</w:t>
       </w:r>
     </w:p>
@@ -3023,6 +3273,13 @@
           <w:szCs w:val="24"/>
         </w:rPr>
         <w:tab/>
+      </w:r>
+      <w:r>
+        <w:rPr>
+          <w:rFonts w:ascii="Times New Roman" w:hAnsi="Times New Roman" w:cs="Times New Roman"/>
+          <w:sz w:val="24"/>
+          <w:szCs w:val="24"/>
+        </w:rPr>
         <w:t>NC2 Teacher</w:t>
       </w:r>
     </w:p>
@@ -3050,6 +3307,13 @@
           <w:szCs w:val="24"/>
         </w:rPr>
         <w:tab/>
+      </w:r>
+      <w:r>
+        <w:rPr>
+          <w:rFonts w:ascii="Times New Roman" w:hAnsi="Times New Roman" w:cs="Times New Roman"/>
+          <w:sz w:val="24"/>
+          <w:szCs w:val="24"/>
+        </w:rPr>
         <w:t>Rosalinda Teng Baluyos</w:t>
       </w:r>
     </w:p>
@@ -3085,6 +3349,13 @@
           <w:szCs w:val="24"/>
         </w:rPr>
         <w:tab/>
+      </w:r>
+      <w:r>
+        <w:rPr>
+          <w:rFonts w:ascii="Times New Roman" w:hAnsi="Times New Roman" w:cs="Times New Roman"/>
+          <w:sz w:val="24"/>
+          <w:szCs w:val="24"/>
+        </w:rPr>
         <w:t>Manager</w:t>
       </w:r>
     </w:p>
@@ -3155,7 +3426,14 @@
           <w:sz w:val="24"/>
           <w:szCs w:val="24"/>
         </w:rPr>
-        <w:br/>
+        <w:br w:type="textWrapping"/>
+      </w:r>
+      <w:r>
+        <w:rPr>
+          <w:rFonts w:ascii="Times New Roman" w:hAnsi="Times New Roman" w:cs="Times New Roman"/>
+          <w:sz w:val="24"/>
+          <w:szCs w:val="24"/>
+        </w:rPr>
         <w:t>Lam-an, Ozamiz City</w:t>
       </w:r>
       <w:r>
@@ -3164,7 +3442,14 @@
           <w:sz w:val="24"/>
           <w:szCs w:val="24"/>
         </w:rPr>
-        <w:br/>
+        <w:br w:type="textWrapping"/>
+      </w:r>
+      <w:r>
+        <w:rPr>
+          <w:rFonts w:ascii="Times New Roman" w:hAnsi="Times New Roman" w:cs="Times New Roman"/>
+          <w:sz w:val="24"/>
+          <w:szCs w:val="24"/>
+        </w:rPr>
         <w:t>2004 - 2010</w:t>
       </w:r>
     </w:p>
@@ -3207,7 +3492,14 @@
           <w:sz w:val="24"/>
           <w:szCs w:val="24"/>
         </w:rPr>
-        <w:br/>
+        <w:br w:type="textWrapping"/>
+      </w:r>
+      <w:r>
+        <w:rPr>
+          <w:rFonts w:ascii="Times New Roman" w:hAnsi="Times New Roman" w:cs="Times New Roman"/>
+          <w:sz w:val="24"/>
+          <w:szCs w:val="24"/>
+        </w:rPr>
         <w:t>Lam-an, Ozamiz City</w:t>
       </w:r>
       <w:r>
@@ -3216,7 +3508,14 @@
           <w:sz w:val="24"/>
           <w:szCs w:val="24"/>
         </w:rPr>
-        <w:br/>
+        <w:br w:type="textWrapping"/>
+      </w:r>
+      <w:r>
+        <w:rPr>
+          <w:rFonts w:ascii="Times New Roman" w:hAnsi="Times New Roman" w:cs="Times New Roman"/>
+          <w:sz w:val="24"/>
+          <w:szCs w:val="24"/>
+        </w:rPr>
         <w:t>2010 - 2014</w:t>
       </w:r>
     </w:p>
@@ -3259,7 +3558,14 @@
           <w:sz w:val="24"/>
           <w:szCs w:val="24"/>
         </w:rPr>
-        <w:br/>
+        <w:br w:type="textWrapping"/>
+      </w:r>
+      <w:r>
+        <w:rPr>
+          <w:rFonts w:ascii="Times New Roman" w:hAnsi="Times New Roman" w:cs="Times New Roman"/>
+          <w:sz w:val="24"/>
+          <w:szCs w:val="24"/>
+        </w:rPr>
         <w:t>La Salle St, Ozamiz City</w:t>
       </w:r>
       <w:r>
@@ -3268,7 +3574,14 @@
           <w:sz w:val="24"/>
           <w:szCs w:val="24"/>
         </w:rPr>
-        <w:br/>
+        <w:br w:type="textWrapping"/>
+      </w:r>
+      <w:r>
+        <w:rPr>
+          <w:rFonts w:ascii="Times New Roman" w:hAnsi="Times New Roman" w:cs="Times New Roman"/>
+          <w:sz w:val="24"/>
+          <w:szCs w:val="24"/>
+        </w:rPr>
         <w:t>2014 – present</w:t>
       </w:r>
     </w:p>
@@ -3297,7 +3610,6 @@
           <w:sz w:val="24"/>
           <w:szCs w:val="24"/>
         </w:rPr>
-        <w:lastRenderedPageBreak/>
         <w:t>Personal Information</w:t>
       </w:r>
     </w:p>
@@ -3341,6 +3653,13 @@
           <w:szCs w:val="24"/>
         </w:rPr>
         <w:tab/>
+      </w:r>
+      <w:r>
+        <w:rPr>
+          <w:rFonts w:ascii="Times New Roman" w:hAnsi="Times New Roman" w:cs="Times New Roman"/>
+          <w:sz w:val="24"/>
+          <w:szCs w:val="24"/>
+        </w:rPr>
         <w:t>Tom Henry</w:t>
       </w:r>
       <w:r>
@@ -3393,6 +3712,13 @@
           <w:szCs w:val="24"/>
         </w:rPr>
         <w:tab/>
+      </w:r>
+      <w:r>
+        <w:rPr>
+          <w:rFonts w:ascii="Times New Roman" w:hAnsi="Times New Roman" w:cs="Times New Roman"/>
+          <w:sz w:val="24"/>
+          <w:szCs w:val="24"/>
+        </w:rPr>
         <w:t>March 28, 1997</w:t>
       </w:r>
     </w:p>
@@ -3427,6 +3753,13 @@
           <w:szCs w:val="24"/>
         </w:rPr>
         <w:tab/>
+      </w:r>
+      <w:r>
+        <w:rPr>
+          <w:rFonts w:ascii="Times New Roman" w:hAnsi="Times New Roman" w:cs="Times New Roman"/>
+          <w:sz w:val="24"/>
+          <w:szCs w:val="24"/>
+        </w:rPr>
         <w:t>Male</w:t>
       </w:r>
     </w:p>
@@ -3461,6 +3794,13 @@
           <w:szCs w:val="24"/>
         </w:rPr>
         <w:tab/>
+      </w:r>
+      <w:r>
+        <w:rPr>
+          <w:rFonts w:ascii="Times New Roman" w:hAnsi="Times New Roman" w:cs="Times New Roman"/>
+          <w:sz w:val="24"/>
+          <w:szCs w:val="24"/>
+        </w:rPr>
         <w:t>P-6 Malaubang, Ozamiz City, Mis. Occ.</w:t>
       </w:r>
     </w:p>
@@ -3503,6 +3843,13 @@
           <w:szCs w:val="24"/>
         </w:rPr>
         <w:tab/>
+      </w:r>
+      <w:r>
+        <w:rPr>
+          <w:rFonts w:ascii="Times New Roman" w:hAnsi="Times New Roman" w:cs="Times New Roman"/>
+          <w:sz w:val="24"/>
+          <w:szCs w:val="24"/>
+        </w:rPr>
         <w:t>tom.dalid@lsu.edu.ph</w:t>
       </w:r>
     </w:p>
@@ -3529,6 +3876,13 @@
           <w:szCs w:val="24"/>
         </w:rPr>
         <w:tab/>
+      </w:r>
+      <w:r>
+        <w:rPr>
+          <w:rFonts w:ascii="Times New Roman" w:hAnsi="Times New Roman" w:cs="Times New Roman"/>
+          <w:sz w:val="24"/>
+          <w:szCs w:val="24"/>
+        </w:rPr>
         <w:t>0995-986-4779</w:t>
       </w:r>
     </w:p>
@@ -3555,6 +3909,13 @@
           <w:szCs w:val="24"/>
         </w:rPr>
         <w:tab/>
+      </w:r>
+      <w:r>
+        <w:rPr>
+          <w:rFonts w:ascii="Times New Roman" w:hAnsi="Times New Roman" w:cs="Times New Roman"/>
+          <w:sz w:val="24"/>
+          <w:szCs w:val="24"/>
+        </w:rPr>
         <w:t>Agustin Kaamino Dalid</w:t>
       </w:r>
     </w:p>
@@ -3590,6 +3951,13 @@
           <w:szCs w:val="24"/>
         </w:rPr>
         <w:tab/>
+      </w:r>
+      <w:r>
+        <w:rPr>
+          <w:rFonts w:ascii="Times New Roman" w:hAnsi="Times New Roman" w:cs="Times New Roman"/>
+          <w:sz w:val="24"/>
+          <w:szCs w:val="24"/>
+        </w:rPr>
         <w:t>Retired Banker</w:t>
       </w:r>
     </w:p>
@@ -3617,6 +3985,13 @@
           <w:szCs w:val="24"/>
         </w:rPr>
         <w:tab/>
+      </w:r>
+      <w:r>
+        <w:rPr>
+          <w:rFonts w:ascii="Times New Roman" w:hAnsi="Times New Roman" w:cs="Times New Roman"/>
+          <w:sz w:val="24"/>
+          <w:szCs w:val="24"/>
+        </w:rPr>
         <w:t>Iluminada Castro Arsenal</w:t>
       </w:r>
     </w:p>
@@ -3652,6 +4027,13 @@
           <w:szCs w:val="24"/>
         </w:rPr>
         <w:tab/>
+      </w:r>
+      <w:r>
+        <w:rPr>
+          <w:rFonts w:ascii="Times New Roman" w:hAnsi="Times New Roman" w:cs="Times New Roman"/>
+          <w:sz w:val="24"/>
+          <w:szCs w:val="24"/>
+        </w:rPr>
         <w:t>Retired Banker</w:t>
       </w:r>
     </w:p>
@@ -3723,7 +4105,14 @@
           <w:sz w:val="24"/>
           <w:szCs w:val="24"/>
         </w:rPr>
-        <w:br/>
+        <w:br w:type="textWrapping"/>
+      </w:r>
+      <w:r>
+        <w:rPr>
+          <w:rFonts w:ascii="Times New Roman" w:hAnsi="Times New Roman" w:cs="Times New Roman"/>
+          <w:sz w:val="24"/>
+          <w:szCs w:val="24"/>
+        </w:rPr>
         <w:t>La Salle St, Ozamiz City</w:t>
       </w:r>
       <w:r>
@@ -3732,7 +4121,14 @@
           <w:sz w:val="24"/>
           <w:szCs w:val="24"/>
         </w:rPr>
-        <w:br/>
+        <w:br w:type="textWrapping"/>
+      </w:r>
+      <w:r>
+        <w:rPr>
+          <w:rFonts w:ascii="Times New Roman" w:hAnsi="Times New Roman" w:cs="Times New Roman"/>
+          <w:sz w:val="24"/>
+          <w:szCs w:val="24"/>
+        </w:rPr>
         <w:t>2004 - 2010</w:t>
       </w:r>
     </w:p>
@@ -3775,7 +4171,14 @@
           <w:sz w:val="24"/>
           <w:szCs w:val="24"/>
         </w:rPr>
-        <w:br/>
+        <w:br w:type="textWrapping"/>
+      </w:r>
+      <w:r>
+        <w:rPr>
+          <w:rFonts w:ascii="Times New Roman" w:hAnsi="Times New Roman" w:cs="Times New Roman"/>
+          <w:sz w:val="24"/>
+          <w:szCs w:val="24"/>
+        </w:rPr>
         <w:t>La Salle St, Ozamiz City</w:t>
       </w:r>
       <w:r>
@@ -3784,7 +4187,14 @@
           <w:sz w:val="24"/>
           <w:szCs w:val="24"/>
         </w:rPr>
-        <w:br/>
+        <w:br w:type="textWrapping"/>
+      </w:r>
+      <w:r>
+        <w:rPr>
+          <w:rFonts w:ascii="Times New Roman" w:hAnsi="Times New Roman" w:cs="Times New Roman"/>
+          <w:sz w:val="24"/>
+          <w:szCs w:val="24"/>
+        </w:rPr>
         <w:t>2010 - 2014</w:t>
       </w:r>
     </w:p>
@@ -3827,7 +4237,14 @@
           <w:sz w:val="24"/>
           <w:szCs w:val="24"/>
         </w:rPr>
-        <w:br/>
+        <w:br w:type="textWrapping"/>
+      </w:r>
+      <w:r>
+        <w:rPr>
+          <w:rFonts w:ascii="Times New Roman" w:hAnsi="Times New Roman" w:cs="Times New Roman"/>
+          <w:sz w:val="24"/>
+          <w:szCs w:val="24"/>
+        </w:rPr>
         <w:t>La Salle St, Ozamiz City</w:t>
       </w:r>
       <w:r>
@@ -3836,7 +4253,14 @@
           <w:sz w:val="24"/>
           <w:szCs w:val="24"/>
         </w:rPr>
-        <w:br/>
+        <w:br w:type="textWrapping"/>
+      </w:r>
+      <w:r>
+        <w:rPr>
+          <w:rFonts w:ascii="Times New Roman" w:hAnsi="Times New Roman" w:cs="Times New Roman"/>
+          <w:sz w:val="24"/>
+          <w:szCs w:val="24"/>
+        </w:rPr>
         <w:t>2014 - present</w:t>
       </w:r>
     </w:p>
@@ -3883,7 +4307,6 @@
           <w:sz w:val="24"/>
           <w:szCs w:val="24"/>
         </w:rPr>
-        <w:lastRenderedPageBreak/>
         <w:t>Personal Information</w:t>
       </w:r>
     </w:p>
@@ -3927,6 +4350,13 @@
           <w:szCs w:val="24"/>
         </w:rPr>
         <w:tab/>
+      </w:r>
+      <w:r>
+        <w:rPr>
+          <w:rFonts w:ascii="Times New Roman" w:hAnsi="Times New Roman" w:cs="Times New Roman"/>
+          <w:sz w:val="24"/>
+          <w:szCs w:val="24"/>
+        </w:rPr>
         <w:t>Vincel Darl</w:t>
       </w:r>
       <w:r>
@@ -3979,6 +4409,13 @@
           <w:szCs w:val="24"/>
         </w:rPr>
         <w:tab/>
+      </w:r>
+      <w:r>
+        <w:rPr>
+          <w:rFonts w:ascii="Times New Roman" w:hAnsi="Times New Roman" w:cs="Times New Roman"/>
+          <w:sz w:val="24"/>
+          <w:szCs w:val="24"/>
+        </w:rPr>
         <w:t>December 15, 1997</w:t>
       </w:r>
     </w:p>
@@ -4014,6 +4451,13 @@
           <w:szCs w:val="24"/>
         </w:rPr>
         <w:tab/>
+      </w:r>
+      <w:r>
+        <w:rPr>
+          <w:rFonts w:ascii="Times New Roman" w:hAnsi="Times New Roman" w:cs="Times New Roman"/>
+          <w:sz w:val="24"/>
+          <w:szCs w:val="24"/>
+        </w:rPr>
         <w:t>Male</w:t>
       </w:r>
     </w:p>
@@ -4049,6 +4493,13 @@
           <w:szCs w:val="24"/>
         </w:rPr>
         <w:tab/>
+      </w:r>
+      <w:r>
+        <w:rPr>
+          <w:rFonts w:ascii="Times New Roman" w:hAnsi="Times New Roman" w:cs="Times New Roman"/>
+          <w:sz w:val="24"/>
+          <w:szCs w:val="24"/>
+        </w:rPr>
         <w:t>71-D Ledesma St., Aguada, Ozamiz City, Mis. Occ.</w:t>
       </w:r>
     </w:p>
@@ -4135,6 +4586,13 @@
           <w:szCs w:val="24"/>
         </w:rPr>
         <w:tab/>
+      </w:r>
+      <w:r>
+        <w:rPr>
+          <w:rFonts w:ascii="Times New Roman" w:hAnsi="Times New Roman" w:cs="Times New Roman"/>
+          <w:sz w:val="24"/>
+          <w:szCs w:val="24"/>
+        </w:rPr>
         <w:t>0977-637-1593</w:t>
       </w:r>
     </w:p>
@@ -4240,6 +4698,13 @@
           <w:szCs w:val="24"/>
         </w:rPr>
         <w:tab/>
+      </w:r>
+      <w:r>
+        <w:rPr>
+          <w:rFonts w:ascii="Times New Roman" w:hAnsi="Times New Roman" w:cs="Times New Roman"/>
+          <w:sz w:val="24"/>
+          <w:szCs w:val="24"/>
+        </w:rPr>
         <w:t>Dearly Precivic M. Durante</w:t>
       </w:r>
     </w:p>
@@ -4275,6 +4740,13 @@
           <w:szCs w:val="24"/>
         </w:rPr>
         <w:tab/>
+      </w:r>
+      <w:r>
+        <w:rPr>
+          <w:rFonts w:ascii="Times New Roman" w:hAnsi="Times New Roman" w:cs="Times New Roman"/>
+          <w:sz w:val="24"/>
+          <w:szCs w:val="24"/>
+        </w:rPr>
         <w:t>OFW</w:t>
       </w:r>
     </w:p>
@@ -4345,7 +4817,14 @@
           <w:sz w:val="24"/>
           <w:szCs w:val="24"/>
         </w:rPr>
-        <w:br/>
+        <w:br w:type="textWrapping"/>
+      </w:r>
+      <w:r>
+        <w:rPr>
+          <w:rFonts w:ascii="Times New Roman" w:hAnsi="Times New Roman" w:cs="Times New Roman"/>
+          <w:sz w:val="24"/>
+          <w:szCs w:val="24"/>
+        </w:rPr>
         <w:t>Lam-an, Ozamiz City</w:t>
       </w:r>
       <w:r>
@@ -4354,7 +4833,14 @@
           <w:sz w:val="24"/>
           <w:szCs w:val="24"/>
         </w:rPr>
-        <w:br/>
+        <w:br w:type="textWrapping"/>
+      </w:r>
+      <w:r>
+        <w:rPr>
+          <w:rFonts w:ascii="Times New Roman" w:hAnsi="Times New Roman" w:cs="Times New Roman"/>
+          <w:sz w:val="24"/>
+          <w:szCs w:val="24"/>
+        </w:rPr>
         <w:t>2004 - 2010</w:t>
       </w:r>
     </w:p>
@@ -4397,7 +4883,14 @@
           <w:sz w:val="24"/>
           <w:szCs w:val="24"/>
         </w:rPr>
-        <w:br/>
+        <w:br w:type="textWrapping"/>
+      </w:r>
+      <w:r>
+        <w:rPr>
+          <w:rFonts w:ascii="Times New Roman" w:hAnsi="Times New Roman" w:cs="Times New Roman"/>
+          <w:sz w:val="24"/>
+          <w:szCs w:val="24"/>
+        </w:rPr>
         <w:t>Lam-an, Ozamiz City</w:t>
       </w:r>
       <w:r>
@@ -4406,7 +4899,14 @@
           <w:sz w:val="24"/>
           <w:szCs w:val="24"/>
         </w:rPr>
-        <w:br/>
+        <w:br w:type="textWrapping"/>
+      </w:r>
+      <w:r>
+        <w:rPr>
+          <w:rFonts w:ascii="Times New Roman" w:hAnsi="Times New Roman" w:cs="Times New Roman"/>
+          <w:sz w:val="24"/>
+          <w:szCs w:val="24"/>
+        </w:rPr>
         <w:t>2010 - 2014</w:t>
       </w:r>
     </w:p>
@@ -4449,7 +4949,14 @@
           <w:sz w:val="24"/>
           <w:szCs w:val="24"/>
         </w:rPr>
-        <w:br/>
+        <w:br w:type="textWrapping"/>
+      </w:r>
+      <w:r>
+        <w:rPr>
+          <w:rFonts w:ascii="Times New Roman" w:hAnsi="Times New Roman" w:cs="Times New Roman"/>
+          <w:sz w:val="24"/>
+          <w:szCs w:val="24"/>
+        </w:rPr>
         <w:t>La Salle St, Ozamiz City</w:t>
       </w:r>
       <w:r>
@@ -4458,7 +4965,14 @@
           <w:sz w:val="24"/>
           <w:szCs w:val="24"/>
         </w:rPr>
-        <w:br/>
+        <w:br w:type="textWrapping"/>
+      </w:r>
+      <w:r>
+        <w:rPr>
+          <w:rFonts w:ascii="Times New Roman" w:hAnsi="Times New Roman" w:cs="Times New Roman"/>
+          <w:sz w:val="24"/>
+          <w:szCs w:val="24"/>
+        </w:rPr>
         <w:t>2014 – present</w:t>
       </w:r>
     </w:p>
@@ -4492,7 +5006,11 @@
     </w:p>
     <w:p>
       <w:pPr>
+        <w:numPr>
+          <w:numId w:val="0"/>
+        </w:numPr>
         <w:spacing w:line="480" w:lineRule="auto"/>
+        <w:ind w:leftChars="0"/>
         <w:jc w:val="center"/>
         <w:rPr>
           <w:rFonts w:ascii="Times New Roman" w:hAnsi="Times New Roman" w:cs="Times New Roman"/>
@@ -4512,16 +5030,330 @@
           <w:szCs w:val="24"/>
           <w:lang w:val="en-US"/>
         </w:rPr>
-        <w:lastRenderedPageBreak/>
-        <w:t>Appendix F</w:t>
+        <w:t>REFERENCES</w:t>
+      </w:r>
+    </w:p>
+    <w:p>
+      <w:pPr>
+        <w:numPr>
+          <w:ilvl w:val="0"/>
+          <w:numId w:val="0"/>
+        </w:numPr>
+        <w:spacing w:line="480" w:lineRule="auto"/>
+        <w:ind w:leftChars="0" w:firstLine="720" w:firstLineChars="0"/>
+        <w:jc w:val="left"/>
+        <w:rPr>
+          <w:rFonts w:ascii="Times New Roman" w:hAnsi="Times New Roman" w:cs="Times New Roman"/>
+          <w:color w:val="auto"/>
+          <w:sz w:val="24"/>
+          <w:szCs w:val="24"/>
+          <w:u w:val="single"/>
+          <w:lang w:val="en-US"/>
+        </w:rPr>
+      </w:pPr>
+      <w:r>
+        <w:rPr>
+          <w:rFonts w:ascii="Times New Roman" w:hAnsi="Times New Roman" w:cs="Times New Roman"/>
+          <w:color w:val="auto"/>
+          <w:sz w:val="24"/>
+          <w:szCs w:val="24"/>
+          <w:lang w:val="en-US"/>
+        </w:rPr>
+        <w:t xml:space="preserve">Carpool &amp; Rideshare Programs. Retrieved from </w:t>
+      </w:r>
+      <w:r>
+        <w:rPr>
+          <w:rFonts w:ascii="Times New Roman" w:hAnsi="Times New Roman" w:cs="Times New Roman"/>
+          <w:color w:val="auto"/>
+          <w:sz w:val="24"/>
+          <w:szCs w:val="24"/>
+          <w:u w:val="none"/>
+          <w:lang w:val="en-US"/>
+        </w:rPr>
+        <w:fldChar w:fldCharType="begin"/>
+      </w:r>
+      <w:r>
+        <w:rPr>
+          <w:rFonts w:ascii="Times New Roman" w:hAnsi="Times New Roman" w:cs="Times New Roman"/>
+          <w:color w:val="auto"/>
+          <w:sz w:val="24"/>
+          <w:szCs w:val="24"/>
+          <w:u w:val="none"/>
+          <w:lang w:val="en-US"/>
+        </w:rPr>
+        <w:instrText xml:space="preserve"> HYPERLINK "http://whatworksforhealth.wisc.edu/program.php?t1=109&amp;t2=126&amp;t3=128&amp;id=230" </w:instrText>
+      </w:r>
+      <w:r>
+        <w:rPr>
+          <w:rFonts w:ascii="Times New Roman" w:hAnsi="Times New Roman" w:cs="Times New Roman"/>
+          <w:color w:val="auto"/>
+          <w:sz w:val="24"/>
+          <w:szCs w:val="24"/>
+          <w:u w:val="none"/>
+          <w:lang w:val="en-US"/>
+        </w:rPr>
+        <w:fldChar w:fldCharType="separate"/>
+      </w:r>
+      <w:r>
+        <w:rPr>
+          <w:rStyle w:val="6"/>
+          <w:rFonts w:ascii="Times New Roman" w:hAnsi="Times New Roman" w:cs="Times New Roman"/>
+          <w:color w:val="auto"/>
+          <w:sz w:val="24"/>
+          <w:szCs w:val="24"/>
+          <w:u w:val="none"/>
+          <w:lang w:val="en-US"/>
+        </w:rPr>
+        <w:t>http://whatworksforhealth.wisc.edu/program.php?t1=109&amp;t2=126&amp;t3=128&amp;id=230</w:t>
+      </w:r>
+      <w:r>
+        <w:rPr>
+          <w:rFonts w:ascii="Times New Roman" w:hAnsi="Times New Roman" w:cs="Times New Roman"/>
+          <w:color w:val="auto"/>
+          <w:sz w:val="24"/>
+          <w:szCs w:val="24"/>
+          <w:u w:val="none"/>
+          <w:lang w:val="en-US"/>
+        </w:rPr>
+        <w:fldChar w:fldCharType="end"/>
+      </w:r>
+    </w:p>
+    <w:p>
+      <w:pPr>
+        <w:numPr>
+          <w:ilvl w:val="0"/>
+          <w:numId w:val="0"/>
+        </w:numPr>
+        <w:spacing w:line="480" w:lineRule="auto"/>
+        <w:ind w:leftChars="0" w:firstLine="720" w:firstLineChars="0"/>
+        <w:rPr>
+          <w:rFonts w:ascii="Times New Roman" w:hAnsi="Times New Roman" w:cs="Times New Roman"/>
+          <w:b/>
+          <w:bCs/>
+          <w:color w:val="auto"/>
+          <w:sz w:val="24"/>
+          <w:szCs w:val="24"/>
+          <w:u w:val="none"/>
+          <w:lang w:val="en-US"/>
+        </w:rPr>
+      </w:pPr>
+      <w:r>
+        <w:rPr>
+          <w:rFonts w:ascii="Times New Roman" w:hAnsi="Times New Roman" w:cs="Times New Roman"/>
+          <w:color w:val="auto"/>
+          <w:sz w:val="24"/>
+          <w:szCs w:val="24"/>
+          <w:lang w:val="en-US"/>
+        </w:rPr>
+        <w:t xml:space="preserve">Gong, L., et. Al. (2014, July 14). Deriving Personal Trip Data from GPS Data: A Literature Review on the Existing Methodologies. Procedia. Retrieved from </w:t>
+      </w:r>
+      <w:r>
+        <w:rPr>
+          <w:color w:val="auto"/>
+          <w:u w:val="none"/>
+        </w:rPr>
+        <w:fldChar w:fldCharType="begin"/>
+      </w:r>
+      <w:r>
+        <w:rPr>
+          <w:color w:val="auto"/>
+          <w:u w:val="none"/>
+        </w:rPr>
+        <w:instrText xml:space="preserve"> HYPERLINK "http://www.sciencedirect.com/science/article/pii/S1877042814041597" </w:instrText>
+      </w:r>
+      <w:r>
+        <w:rPr>
+          <w:color w:val="auto"/>
+          <w:u w:val="none"/>
+        </w:rPr>
+        <w:fldChar w:fldCharType="separate"/>
+      </w:r>
+      <w:r>
+        <w:rPr>
+          <w:rStyle w:val="6"/>
+          <w:rFonts w:ascii="Times New Roman" w:hAnsi="Times New Roman" w:cs="Times New Roman"/>
+          <w:color w:val="auto"/>
+          <w:sz w:val="24"/>
+          <w:szCs w:val="24"/>
+          <w:u w:val="none"/>
+          <w:lang w:val="en-US"/>
+        </w:rPr>
+        <w:t>http://www.sciencedirect.com/science/article/pii/S1877042814041597</w:t>
+      </w:r>
+      <w:r>
+        <w:rPr>
+          <w:rStyle w:val="6"/>
+          <w:rFonts w:ascii="Times New Roman" w:hAnsi="Times New Roman" w:cs="Times New Roman"/>
+          <w:color w:val="auto"/>
+          <w:sz w:val="24"/>
+          <w:szCs w:val="24"/>
+          <w:u w:val="none"/>
+          <w:lang w:val="en-US"/>
+        </w:rPr>
+        <w:fldChar w:fldCharType="end"/>
+      </w:r>
+    </w:p>
+    <w:p>
+      <w:pPr>
+        <w:numPr>
+          <w:numId w:val="0"/>
+        </w:numPr>
+        <w:spacing w:line="480" w:lineRule="auto"/>
+        <w:ind w:leftChars="0" w:firstLine="720" w:firstLineChars="0"/>
+        <w:rPr>
+          <w:rFonts w:ascii="Times New Roman" w:hAnsi="Times New Roman" w:cs="Times New Roman"/>
+          <w:b/>
+          <w:bCs/>
+          <w:color w:val="auto"/>
+          <w:sz w:val="24"/>
+          <w:szCs w:val="24"/>
+          <w:lang w:val="en-US"/>
+        </w:rPr>
+      </w:pPr>
+      <w:r>
+        <w:rPr>
+          <w:rFonts w:ascii="Times New Roman" w:hAnsi="Times New Roman" w:cs="Times New Roman"/>
+          <w:color w:val="auto"/>
+          <w:sz w:val="24"/>
+          <w:szCs w:val="24"/>
+          <w:lang w:val="en-US"/>
+        </w:rPr>
+        <w:t xml:space="preserve">Mitchell, Karen. (2012).  Computer Games Development. The University of West of Scotland. Retrieved from </w:t>
+      </w:r>
+      <w:r>
+        <w:rPr>
+          <w:color w:val="auto"/>
+          <w:u w:val="none"/>
+        </w:rPr>
+        <w:fldChar w:fldCharType="begin"/>
+      </w:r>
+      <w:r>
+        <w:rPr>
+          <w:color w:val="auto"/>
+          <w:u w:val="none"/>
+        </w:rPr>
+        <w:instrText xml:space="preserve"> HYPERLINK "http://karenmitchell.yolasite.com/resources/Literature%20Review%20Final.pdf" </w:instrText>
+      </w:r>
+      <w:r>
+        <w:rPr>
+          <w:color w:val="auto"/>
+          <w:u w:val="none"/>
+        </w:rPr>
+        <w:fldChar w:fldCharType="separate"/>
+      </w:r>
+      <w:r>
+        <w:rPr>
+          <w:rStyle w:val="6"/>
+          <w:rFonts w:ascii="Times New Roman" w:hAnsi="Times New Roman" w:cs="Times New Roman"/>
+          <w:color w:val="auto"/>
+          <w:sz w:val="24"/>
+          <w:szCs w:val="24"/>
+          <w:u w:val="none"/>
+          <w:lang w:val="en-US"/>
+        </w:rPr>
+        <w:t>http://karenmitchell.yolasite.com/resources/Literature%20Review%20Final.pdf</w:t>
+      </w:r>
+      <w:r>
+        <w:rPr>
+          <w:rStyle w:val="6"/>
+          <w:rFonts w:ascii="Times New Roman" w:hAnsi="Times New Roman" w:cs="Times New Roman"/>
+          <w:color w:val="auto"/>
+          <w:sz w:val="24"/>
+          <w:szCs w:val="24"/>
+          <w:u w:val="none"/>
+          <w:lang w:val="en-US"/>
+        </w:rPr>
+        <w:fldChar w:fldCharType="end"/>
+      </w:r>
+    </w:p>
+    <w:p>
+      <w:pPr>
+        <w:numPr>
+          <w:numId w:val="0"/>
+        </w:numPr>
+        <w:spacing w:line="480" w:lineRule="auto"/>
+        <w:ind w:leftChars="0" w:firstLine="720" w:firstLineChars="0"/>
+        <w:rPr>
+          <w:rFonts w:ascii="Times New Roman" w:hAnsi="Times New Roman" w:cs="Times New Roman"/>
+          <w:b/>
+          <w:bCs/>
+          <w:color w:val="auto"/>
+          <w:sz w:val="24"/>
+          <w:szCs w:val="24"/>
+          <w:lang w:val="en-US"/>
+        </w:rPr>
+      </w:pPr>
+      <w:r>
+        <w:rPr>
+          <w:rFonts w:ascii="Times New Roman" w:hAnsi="Times New Roman" w:cs="Times New Roman"/>
+          <w:color w:val="auto"/>
+          <w:sz w:val="24"/>
+          <w:szCs w:val="24"/>
+          <w:lang w:val="en-US"/>
+        </w:rPr>
+        <w:t xml:space="preserve">Murray, Gail. (2012). Ridesharing as a Complement to Transit (Book by Gail Murray). Transit Cooperative Research Program. Retrieved from </w:t>
       </w:r>
       <w:bookmarkStart w:id="0" w:name="_GoBack"/>
       <w:bookmarkEnd w:id="0"/>
+      <w:r>
+        <w:rPr>
+          <w:color w:val="auto"/>
+          <w:u w:val="none"/>
+        </w:rPr>
+        <w:fldChar w:fldCharType="begin"/>
+      </w:r>
+      <w:r>
+        <w:rPr>
+          <w:color w:val="auto"/>
+          <w:u w:val="none"/>
+        </w:rPr>
+        <w:instrText xml:space="preserve"> HYPERLINK "https://www.nap.edu/read/14655/chapter/4" </w:instrText>
+      </w:r>
+      <w:r>
+        <w:rPr>
+          <w:color w:val="auto"/>
+          <w:u w:val="none"/>
+        </w:rPr>
+        <w:fldChar w:fldCharType="separate"/>
+      </w:r>
+      <w:r>
+        <w:rPr>
+          <w:rStyle w:val="6"/>
+          <w:rFonts w:ascii="Times New Roman" w:hAnsi="Times New Roman" w:cs="Times New Roman"/>
+          <w:color w:val="auto"/>
+          <w:sz w:val="24"/>
+          <w:szCs w:val="24"/>
+          <w:u w:val="none"/>
+          <w:lang w:val="en-US"/>
+        </w:rPr>
+        <w:t>https://www.nap.edu/read/14655/chapter/4</w:t>
+      </w:r>
+      <w:r>
+        <w:rPr>
+          <w:rStyle w:val="6"/>
+          <w:rFonts w:ascii="Times New Roman" w:hAnsi="Times New Roman" w:cs="Times New Roman"/>
+          <w:color w:val="auto"/>
+          <w:sz w:val="24"/>
+          <w:szCs w:val="24"/>
+          <w:u w:val="none"/>
+          <w:lang w:val="en-US"/>
+        </w:rPr>
+        <w:fldChar w:fldCharType="end"/>
+      </w:r>
     </w:p>
     <w:p>
       <w:pPr>
         <w:spacing w:line="480" w:lineRule="auto"/>
-        <w:jc w:val="center"/>
+        <w:rPr>
+          <w:rFonts w:ascii="Times New Roman" w:hAnsi="Times New Roman" w:cs="Times New Roman"/>
+          <w:sz w:val="24"/>
+          <w:szCs w:val="24"/>
+          <w:lang w:val="en-US"/>
+        </w:rPr>
+      </w:pPr>
+    </w:p>
+    <w:p>
+      <w:pPr>
         <w:rPr>
           <w:rFonts w:ascii="Times New Roman" w:hAnsi="Times New Roman" w:cs="Times New Roman"/>
           <w:b/>
@@ -4531,242 +5363,29 @@
           <w:lang w:val="en-US"/>
         </w:rPr>
       </w:pPr>
-      <w:r>
-        <w:rPr>
-          <w:rFonts w:ascii="Times New Roman" w:hAnsi="Times New Roman" w:cs="Times New Roman"/>
-          <w:b/>
-          <w:bCs/>
-          <w:sz w:val="24"/>
-          <w:szCs w:val="24"/>
-          <w:lang w:val="en-US"/>
-        </w:rPr>
-        <w:t>BIBLIOGRAPHY</w:t>
-      </w:r>
-    </w:p>
-    <w:p>
-      <w:pPr>
-        <w:numPr>
-          <w:ilvl w:val="0"/>
-          <w:numId w:val="6"/>
-        </w:numPr>
-        <w:spacing w:line="480" w:lineRule="auto"/>
-        <w:rPr>
-          <w:rFonts w:ascii="Times New Roman" w:hAnsi="Times New Roman" w:cs="Times New Roman"/>
-          <w:b/>
-          <w:bCs/>
-          <w:sz w:val="24"/>
-          <w:szCs w:val="24"/>
-          <w:lang w:val="en-US"/>
-        </w:rPr>
-      </w:pPr>
-      <w:r>
-        <w:rPr>
-          <w:rFonts w:ascii="Times New Roman" w:hAnsi="Times New Roman" w:cs="Times New Roman"/>
-          <w:sz w:val="24"/>
-          <w:szCs w:val="24"/>
-          <w:lang w:val="en-US"/>
-        </w:rPr>
-        <w:t xml:space="preserve">Mitchell, Karen. (2012).  Computer Games Development. The University of West of Scotland. Retrieved from </w:t>
-      </w:r>
-      <w:hyperlink r:id="rId9" w:history="1">
-        <w:r>
-          <w:rPr>
-            <w:rStyle w:val="Hyperlink"/>
-            <w:rFonts w:ascii="Times New Roman" w:hAnsi="Times New Roman" w:cs="Times New Roman"/>
-            <w:color w:val="auto"/>
-            <w:sz w:val="24"/>
-            <w:szCs w:val="24"/>
-            <w:lang w:val="en-US"/>
-          </w:rPr>
-          <w:t>http://karenmitchell.yolasite.com/resources/Literature%20Review%20Final.pdf</w:t>
-        </w:r>
-      </w:hyperlink>
-    </w:p>
-    <w:p>
-      <w:pPr>
-        <w:numPr>
-          <w:ilvl w:val="0"/>
-          <w:numId w:val="6"/>
-        </w:numPr>
-        <w:spacing w:line="480" w:lineRule="auto"/>
-        <w:rPr>
-          <w:rFonts w:ascii="Times New Roman" w:hAnsi="Times New Roman" w:cs="Times New Roman"/>
-          <w:b/>
-          <w:bCs/>
-          <w:sz w:val="24"/>
-          <w:szCs w:val="24"/>
-          <w:lang w:val="en-US"/>
-        </w:rPr>
-      </w:pPr>
-      <w:r>
-        <w:rPr>
-          <w:rFonts w:ascii="Times New Roman" w:hAnsi="Times New Roman" w:cs="Times New Roman"/>
-          <w:sz w:val="24"/>
-          <w:szCs w:val="24"/>
-          <w:lang w:val="en-US"/>
-        </w:rPr>
-        <w:t xml:space="preserve">Gong, L., et. Al. (2014, July 14). Deriving Personal Trip Data from GPS Data: A Literature Review on the Existing Methodologies. Procedia. Retrieved from </w:t>
-      </w:r>
-      <w:hyperlink r:id="rId10" w:history="1">
-        <w:r>
-          <w:rPr>
-            <w:rStyle w:val="Hyperlink"/>
-            <w:rFonts w:ascii="Times New Roman" w:hAnsi="Times New Roman" w:cs="Times New Roman"/>
-            <w:color w:val="auto"/>
-            <w:sz w:val="24"/>
-            <w:szCs w:val="24"/>
-            <w:lang w:val="en-US"/>
-          </w:rPr>
-          <w:t>http://www.sciencedirect.com/science/article/pii/S1877042814041597</w:t>
-        </w:r>
-      </w:hyperlink>
-    </w:p>
-    <w:p>
-      <w:pPr>
-        <w:numPr>
-          <w:ilvl w:val="0"/>
-          <w:numId w:val="6"/>
-        </w:numPr>
-        <w:spacing w:line="480" w:lineRule="auto"/>
-        <w:rPr>
-          <w:rFonts w:ascii="Times New Roman" w:hAnsi="Times New Roman" w:cs="Times New Roman"/>
-          <w:b/>
-          <w:bCs/>
-          <w:sz w:val="24"/>
-          <w:szCs w:val="24"/>
-          <w:lang w:val="en-US"/>
-        </w:rPr>
-      </w:pPr>
-      <w:r>
-        <w:rPr>
-          <w:rFonts w:ascii="Times New Roman" w:hAnsi="Times New Roman" w:cs="Times New Roman"/>
-          <w:sz w:val="24"/>
-          <w:szCs w:val="24"/>
-          <w:lang w:val="en-US"/>
-        </w:rPr>
-        <w:t xml:space="preserve">Murray, Gail. (2012). Ridesharing as a Complement to Transit (Book by Gail Murray). Transit Cooperative Research Program. Retrieved from </w:t>
-      </w:r>
-      <w:hyperlink r:id="rId11" w:history="1">
-        <w:r>
-          <w:rPr>
-            <w:rStyle w:val="Hyperlink"/>
-            <w:rFonts w:ascii="Times New Roman" w:hAnsi="Times New Roman" w:cs="Times New Roman"/>
-            <w:color w:val="auto"/>
-            <w:sz w:val="24"/>
-            <w:szCs w:val="24"/>
-            <w:lang w:val="en-US"/>
-          </w:rPr>
-          <w:t>https://www.nap.edu/read/14655/chapter/4</w:t>
-        </w:r>
-      </w:hyperlink>
-    </w:p>
-    <w:p>
-      <w:pPr>
-        <w:numPr>
-          <w:ilvl w:val="0"/>
-          <w:numId w:val="6"/>
-        </w:numPr>
-        <w:spacing w:line="480" w:lineRule="auto"/>
-        <w:rPr>
-          <w:rFonts w:ascii="Times New Roman" w:hAnsi="Times New Roman" w:cs="Times New Roman"/>
-          <w:b/>
-          <w:bCs/>
-          <w:sz w:val="24"/>
-          <w:szCs w:val="24"/>
-          <w:lang w:val="en-US"/>
-        </w:rPr>
-      </w:pPr>
-      <w:r>
-        <w:rPr>
-          <w:rFonts w:ascii="Times New Roman" w:hAnsi="Times New Roman" w:cs="Times New Roman"/>
-          <w:sz w:val="24"/>
-          <w:szCs w:val="24"/>
-          <w:lang w:val="en-US"/>
-        </w:rPr>
-        <w:t xml:space="preserve">Carpool &amp; Rideshare Programs. Retrieved from </w:t>
-      </w:r>
-      <w:r>
-        <w:rPr>
-          <w:rFonts w:ascii="Times New Roman" w:hAnsi="Times New Roman" w:cs="Times New Roman"/>
-          <w:sz w:val="24"/>
-          <w:szCs w:val="24"/>
-          <w:u w:val="single"/>
-          <w:lang w:val="en-US"/>
-        </w:rPr>
-        <w:t>http://whatworksforhealth.wisc.edu/program.php?t1=109&amp;t2=126&amp;t3=128&amp;id=230</w:t>
-      </w:r>
-    </w:p>
-    <w:p>
-      <w:pPr>
-        <w:spacing w:line="480" w:lineRule="auto"/>
-        <w:rPr>
-          <w:rFonts w:ascii="Times New Roman" w:hAnsi="Times New Roman" w:cs="Times New Roman"/>
-          <w:sz w:val="24"/>
-          <w:szCs w:val="24"/>
-          <w:lang w:val="en-US"/>
-        </w:rPr>
-      </w:pPr>
-    </w:p>
-    <w:p>
-      <w:pPr>
-        <w:rPr>
-          <w:rFonts w:ascii="Times New Roman" w:hAnsi="Times New Roman" w:cs="Times New Roman"/>
-          <w:b/>
-          <w:bCs/>
-          <w:sz w:val="24"/>
-          <w:szCs w:val="24"/>
-          <w:lang w:val="en-US"/>
-        </w:rPr>
-      </w:pPr>
     </w:p>
     <w:sectPr>
-      <w:footerReference w:type="default" r:id="rId12"/>
+      <w:footerReference r:id="rId3" w:type="default"/>
       <w:pgSz w:w="12240" w:h="15840"/>
       <w:pgMar w:top="1440" w:right="1440" w:bottom="1440" w:left="2160" w:header="720" w:footer="720" w:gutter="0"/>
       <w:pgNumType w:start="69"/>
-      <w:cols w:space="720"/>
-      <w:docGrid w:linePitch="360"/>
+      <w:cols w:space="720" w:num="1"/>
+      <w:docGrid w:linePitch="360" w:charSpace="0"/>
     </w:sectPr>
   </w:body>
 </w:document>
 </file>
 
-<file path=word/endnotes.xml><?xml version="1.0" encoding="utf-8"?>
-<w:endnotes xmlns:wpc="http://schemas.microsoft.com/office/word/2010/wordprocessingCanvas" xmlns:mc="http://schemas.openxmlformats.org/markup-compatibility/2006" xmlns:o="urn:schemas-microsoft-com:office:office" xmlns:r="http://schemas.openxmlformats.org/officeDocument/2006/relationships" xmlns:m="http://schemas.openxmlformats.org/officeDocument/2006/math" xmlns:v="urn:schemas-microsoft-com:vml" xmlns:wp14="http://schemas.microsoft.com/office/word/2010/wordprocessingDrawing" xmlns:wp="http://schemas.openxmlformats.org/drawingml/2006/wordprocessingDrawing" xmlns:w10="urn:schemas-microsoft-com:office:word" xmlns:w="http://schemas.openxmlformats.org/wordprocessingml/2006/main" xmlns:w14="http://schemas.microsoft.com/office/word/2010/wordml" xmlns:wpg="http://schemas.microsoft.com/office/word/2010/wordprocessingGroup" xmlns:wpi="http://schemas.microsoft.com/office/word/2010/wordprocessingInk" xmlns:wne="http://schemas.microsoft.com/office/word/2006/wordml" xmlns:wps="http://schemas.microsoft.com/office/word/2010/wordprocessingShape" mc:Ignorable="w14 wp14">
-  <w:endnote w:type="separator" w:id="-1">
-    <w:p>
-      <w:pPr>
-        <w:spacing w:after="0" w:line="240" w:lineRule="auto"/>
-      </w:pPr>
-      <w:r>
-        <w:separator/>
-      </w:r>
-    </w:p>
-  </w:endnote>
-  <w:endnote w:type="continuationSeparator" w:id="0">
-    <w:p>
-      <w:pPr>
-        <w:spacing w:after="0" w:line="240" w:lineRule="auto"/>
-      </w:pPr>
-      <w:r>
-        <w:continuationSeparator/>
-      </w:r>
-    </w:p>
-  </w:endnote>
-</w:endnotes>
-</file>
-
 <file path=word/footer1.xml><?xml version="1.0" encoding="utf-8"?>
-<w:ftr xmlns:wpc="http://schemas.microsoft.com/office/word/2010/wordprocessingCanvas" xmlns:mc="http://schemas.openxmlformats.org/markup-compatibility/2006" xmlns:o="urn:schemas-microsoft-com:office:office" xmlns:r="http://schemas.openxmlformats.org/officeDocument/2006/relationships" xmlns:m="http://schemas.openxmlformats.org/officeDocument/2006/math" xmlns:v="urn:schemas-microsoft-com:vml" xmlns:wp14="http://schemas.microsoft.com/office/word/2010/wordprocessingDrawing" xmlns:wp="http://schemas.openxmlformats.org/drawingml/2006/wordprocessingDrawing" xmlns:w10="urn:schemas-microsoft-com:office:word" xmlns:w="http://schemas.openxmlformats.org/wordprocessingml/2006/main" xmlns:w14="http://schemas.microsoft.com/office/word/2010/wordml" xmlns:wpg="http://schemas.microsoft.com/office/word/2010/wordprocessingGroup" xmlns:wpi="http://schemas.microsoft.com/office/word/2010/wordprocessingInk" xmlns:wne="http://schemas.microsoft.com/office/word/2006/wordml" xmlns:wps="http://schemas.microsoft.com/office/word/2010/wordprocessingShape" mc:Ignorable="w14 wp14">
+<w:ftr xmlns:wpc="http://schemas.microsoft.com/office/word/2010/wordprocessingCanvas" xmlns:mc="http://schemas.openxmlformats.org/markup-compatibility/2006" xmlns:o="urn:schemas-microsoft-com:office:office" xmlns:r="http://schemas.openxmlformats.org/officeDocument/2006/relationships" xmlns:m="http://schemas.openxmlformats.org/officeDocument/2006/math" xmlns:v="urn:schemas-microsoft-com:vml" xmlns:wp14="http://schemas.microsoft.com/office/word/2010/wordprocessingDrawing" xmlns:wp="http://schemas.openxmlformats.org/drawingml/2006/wordprocessingDrawing" xmlns:w10="urn:schemas-microsoft-com:office:word" xmlns:w="http://schemas.openxmlformats.org/wordprocessingml/2006/main" xmlns:w14="http://schemas.microsoft.com/office/word/2010/wordml" xmlns:w15="http://schemas.microsoft.com/office/word/2012/wordml" xmlns:wpg="http://schemas.microsoft.com/office/word/2010/wordprocessingGroup" xmlns:wpi="http://schemas.microsoft.com/office/word/2010/wordprocessingInk" xmlns:wne="http://schemas.microsoft.com/office/word/2006/wordml" xmlns:wps="http://schemas.microsoft.com/office/word/2010/wordprocessingShape" xmlns:wpsCustomData="http://www.wps.cn/officeDocument/2013/wpsCustomData" mc:Ignorable="w14 w15 wp14">
   <w:sdt>
     <w:sdtPr>
       <w:id w:val="289025244"/>
     </w:sdtPr>
-    <w:sdtEndPr/>
     <w:sdtContent>
       <w:p>
         <w:pPr>
-          <w:pStyle w:val="Footer"/>
+          <w:pStyle w:val="3"/>
           <w:jc w:val="right"/>
         </w:pPr>
         <w:r>
@@ -4779,9 +5398,6 @@
           <w:fldChar w:fldCharType="separate"/>
         </w:r>
         <w:r>
-          <w:rPr>
-            <w:noProof/>
-          </w:rPr>
           <w:t>76</w:t>
         </w:r>
         <w:r>
@@ -4792,35 +5408,10 @@
   </w:sdt>
   <w:p>
     <w:pPr>
-      <w:pStyle w:val="Footer"/>
+      <w:pStyle w:val="3"/>
     </w:pPr>
   </w:p>
 </w:ftr>
-</file>
-
-<file path=word/footnotes.xml><?xml version="1.0" encoding="utf-8"?>
-<w:footnotes xmlns:wpc="http://schemas.microsoft.com/office/word/2010/wordprocessingCanvas" xmlns:mc="http://schemas.openxmlformats.org/markup-compatibility/2006" xmlns:o="urn:schemas-microsoft-com:office:office" xmlns:r="http://schemas.openxmlformats.org/officeDocument/2006/relationships" xmlns:m="http://schemas.openxmlformats.org/officeDocument/2006/math" xmlns:v="urn:schemas-microsoft-com:vml" xmlns:wp14="http://schemas.microsoft.com/office/word/2010/wordprocessingDrawing" xmlns:wp="http://schemas.openxmlformats.org/drawingml/2006/wordprocessingDrawing" xmlns:w10="urn:schemas-microsoft-com:office:word" xmlns:w="http://schemas.openxmlformats.org/wordprocessingml/2006/main" xmlns:w14="http://schemas.microsoft.com/office/word/2010/wordml" xmlns:wpg="http://schemas.microsoft.com/office/word/2010/wordprocessingGroup" xmlns:wpi="http://schemas.microsoft.com/office/word/2010/wordprocessingInk" xmlns:wne="http://schemas.microsoft.com/office/word/2006/wordml" xmlns:wps="http://schemas.microsoft.com/office/word/2010/wordprocessingShape" mc:Ignorable="w14 wp14">
-  <w:footnote w:type="separator" w:id="-1">
-    <w:p>
-      <w:pPr>
-        <w:spacing w:after="0" w:line="240" w:lineRule="auto"/>
-      </w:pPr>
-      <w:r>
-        <w:separator/>
-      </w:r>
-    </w:p>
-  </w:footnote>
-  <w:footnote w:type="continuationSeparator" w:id="0">
-    <w:p>
-      <w:pPr>
-        <w:spacing w:after="0" w:line="240" w:lineRule="auto"/>
-      </w:pPr>
-      <w:r>
-        <w:continuationSeparator/>
-      </w:r>
-    </w:p>
-  </w:footnote>
-</w:footnotes>
 </file>
 
 <file path=word/numbering.xml><?xml version="1.0" encoding="utf-8"?>
@@ -4829,7 +5420,7 @@
     <w:nsid w:val="3297158F"/>
     <w:multiLevelType w:val="multilevel"/>
     <w:tmpl w:val="3297158F"/>
-    <w:lvl w:ilvl="0">
+    <w:lvl w:ilvl="0" w:tentative="0">
       <w:start w:val="1"/>
       <w:numFmt w:val="decimal"/>
       <w:lvlText w:val="%1."/>
@@ -4841,7 +5432,7 @@
         <w:rFonts w:hint="default"/>
       </w:rPr>
     </w:lvl>
-    <w:lvl w:ilvl="1">
+    <w:lvl w:ilvl="1" w:tentative="0">
       <w:start w:val="1"/>
       <w:numFmt w:val="lowerLetter"/>
       <w:lvlText w:val="%2."/>
@@ -4850,7 +5441,7 @@
         <w:ind w:left="1440" w:hanging="360"/>
       </w:pPr>
     </w:lvl>
-    <w:lvl w:ilvl="2">
+    <w:lvl w:ilvl="2" w:tentative="0">
       <w:start w:val="1"/>
       <w:numFmt w:val="lowerRoman"/>
       <w:lvlText w:val="%3."/>
@@ -4859,7 +5450,7 @@
         <w:ind w:left="2160" w:hanging="180"/>
       </w:pPr>
     </w:lvl>
-    <w:lvl w:ilvl="3">
+    <w:lvl w:ilvl="3" w:tentative="0">
       <w:start w:val="1"/>
       <w:numFmt w:val="decimal"/>
       <w:lvlText w:val="%4."/>
@@ -4868,7 +5459,7 @@
         <w:ind w:left="2880" w:hanging="360"/>
       </w:pPr>
     </w:lvl>
-    <w:lvl w:ilvl="4">
+    <w:lvl w:ilvl="4" w:tentative="0">
       <w:start w:val="1"/>
       <w:numFmt w:val="lowerLetter"/>
       <w:lvlText w:val="%5."/>
@@ -4877,7 +5468,7 @@
         <w:ind w:left="3600" w:hanging="360"/>
       </w:pPr>
     </w:lvl>
-    <w:lvl w:ilvl="5">
+    <w:lvl w:ilvl="5" w:tentative="0">
       <w:start w:val="1"/>
       <w:numFmt w:val="lowerRoman"/>
       <w:lvlText w:val="%6."/>
@@ -4886,7 +5477,7 @@
         <w:ind w:left="4320" w:hanging="180"/>
       </w:pPr>
     </w:lvl>
-    <w:lvl w:ilvl="6">
+    <w:lvl w:ilvl="6" w:tentative="0">
       <w:start w:val="1"/>
       <w:numFmt w:val="decimal"/>
       <w:lvlText w:val="%7."/>
@@ -4895,7 +5486,7 @@
         <w:ind w:left="5040" w:hanging="360"/>
       </w:pPr>
     </w:lvl>
-    <w:lvl w:ilvl="7">
+    <w:lvl w:ilvl="7" w:tentative="0">
       <w:start w:val="1"/>
       <w:numFmt w:val="lowerLetter"/>
       <w:lvlText w:val="%8."/>
@@ -4904,7 +5495,7 @@
         <w:ind w:left="5760" w:hanging="360"/>
       </w:pPr>
     </w:lvl>
-    <w:lvl w:ilvl="8">
+    <w:lvl w:ilvl="8" w:tentative="0">
       <w:start w:val="1"/>
       <w:numFmt w:val="lowerRoman"/>
       <w:lvlText w:val="%9."/>
@@ -4915,122 +5506,10 @@
     </w:lvl>
   </w:abstractNum>
   <w:abstractNum w:abstractNumId="1">
-    <w:nsid w:val="40C21528"/>
-    <w:multiLevelType w:val="multilevel"/>
-    <w:tmpl w:val="40C21528"/>
-    <w:lvl w:ilvl="0">
-      <w:numFmt w:val="bullet"/>
-      <w:lvlText w:val=""/>
-      <w:lvlJc w:val="left"/>
-      <w:pPr>
-        <w:ind w:left="720" w:hanging="360"/>
-      </w:pPr>
-      <w:rPr>
-        <w:rFonts w:ascii="Symbol" w:eastAsiaTheme="minorHAnsi" w:hAnsi="Symbol" w:cstheme="minorBidi" w:hint="default"/>
-      </w:rPr>
-    </w:lvl>
-    <w:lvl w:ilvl="1">
-      <w:start w:val="1"/>
-      <w:numFmt w:val="bullet"/>
-      <w:lvlText w:val="o"/>
-      <w:lvlJc w:val="left"/>
-      <w:pPr>
-        <w:ind w:left="1440" w:hanging="360"/>
-      </w:pPr>
-      <w:rPr>
-        <w:rFonts w:ascii="Courier New" w:hAnsi="Courier New" w:cs="Courier New" w:hint="default"/>
-      </w:rPr>
-    </w:lvl>
-    <w:lvl w:ilvl="2">
-      <w:start w:val="1"/>
-      <w:numFmt w:val="bullet"/>
-      <w:lvlText w:val=""/>
-      <w:lvlJc w:val="left"/>
-      <w:pPr>
-        <w:ind w:left="2160" w:hanging="360"/>
-      </w:pPr>
-      <w:rPr>
-        <w:rFonts w:ascii="Wingdings" w:hAnsi="Wingdings" w:hint="default"/>
-      </w:rPr>
-    </w:lvl>
-    <w:lvl w:ilvl="3">
-      <w:start w:val="1"/>
-      <w:numFmt w:val="bullet"/>
-      <w:lvlText w:val=""/>
-      <w:lvlJc w:val="left"/>
-      <w:pPr>
-        <w:ind w:left="2880" w:hanging="360"/>
-      </w:pPr>
-      <w:rPr>
-        <w:rFonts w:ascii="Symbol" w:hAnsi="Symbol" w:hint="default"/>
-      </w:rPr>
-    </w:lvl>
-    <w:lvl w:ilvl="4">
-      <w:start w:val="1"/>
-      <w:numFmt w:val="bullet"/>
-      <w:lvlText w:val="o"/>
-      <w:lvlJc w:val="left"/>
-      <w:pPr>
-        <w:ind w:left="3600" w:hanging="360"/>
-      </w:pPr>
-      <w:rPr>
-        <w:rFonts w:ascii="Courier New" w:hAnsi="Courier New" w:cs="Courier New" w:hint="default"/>
-      </w:rPr>
-    </w:lvl>
-    <w:lvl w:ilvl="5">
-      <w:start w:val="1"/>
-      <w:numFmt w:val="bullet"/>
-      <w:lvlText w:val=""/>
-      <w:lvlJc w:val="left"/>
-      <w:pPr>
-        <w:ind w:left="4320" w:hanging="360"/>
-      </w:pPr>
-      <w:rPr>
-        <w:rFonts w:ascii="Wingdings" w:hAnsi="Wingdings" w:hint="default"/>
-      </w:rPr>
-    </w:lvl>
-    <w:lvl w:ilvl="6">
-      <w:start w:val="1"/>
-      <w:numFmt w:val="bullet"/>
-      <w:lvlText w:val=""/>
-      <w:lvlJc w:val="left"/>
-      <w:pPr>
-        <w:ind w:left="5040" w:hanging="360"/>
-      </w:pPr>
-      <w:rPr>
-        <w:rFonts w:ascii="Symbol" w:hAnsi="Symbol" w:hint="default"/>
-      </w:rPr>
-    </w:lvl>
-    <w:lvl w:ilvl="7">
-      <w:start w:val="1"/>
-      <w:numFmt w:val="bullet"/>
-      <w:lvlText w:val="o"/>
-      <w:lvlJc w:val="left"/>
-      <w:pPr>
-        <w:ind w:left="5760" w:hanging="360"/>
-      </w:pPr>
-      <w:rPr>
-        <w:rFonts w:ascii="Courier New" w:hAnsi="Courier New" w:cs="Courier New" w:hint="default"/>
-      </w:rPr>
-    </w:lvl>
-    <w:lvl w:ilvl="8">
-      <w:start w:val="1"/>
-      <w:numFmt w:val="bullet"/>
-      <w:lvlText w:val=""/>
-      <w:lvlJc w:val="left"/>
-      <w:pPr>
-        <w:ind w:left="6480" w:hanging="360"/>
-      </w:pPr>
-      <w:rPr>
-        <w:rFonts w:ascii="Wingdings" w:hAnsi="Wingdings" w:hint="default"/>
-      </w:rPr>
-    </w:lvl>
-  </w:abstractNum>
-  <w:abstractNum w:abstractNumId="2">
     <w:nsid w:val="594159A9"/>
     <w:multiLevelType w:val="multilevel"/>
     <w:tmpl w:val="594159A9"/>
-    <w:lvl w:ilvl="0">
+    <w:lvl w:ilvl="0" w:tentative="0">
       <w:start w:val="1"/>
       <w:numFmt w:val="decimal"/>
       <w:lvlText w:val="%1."/>
@@ -5042,7 +5521,7 @@
         <w:rFonts w:hint="default"/>
       </w:rPr>
     </w:lvl>
-    <w:lvl w:ilvl="1">
+    <w:lvl w:ilvl="1" w:tentative="0">
       <w:start w:val="1"/>
       <w:numFmt w:val="lowerLetter"/>
       <w:lvlText w:val="%2."/>
@@ -5051,7 +5530,7 @@
         <w:ind w:left="1440" w:hanging="360"/>
       </w:pPr>
     </w:lvl>
-    <w:lvl w:ilvl="2">
+    <w:lvl w:ilvl="2" w:tentative="0">
       <w:start w:val="1"/>
       <w:numFmt w:val="lowerRoman"/>
       <w:lvlText w:val="%3."/>
@@ -5060,7 +5539,7 @@
         <w:ind w:left="2160" w:hanging="180"/>
       </w:pPr>
     </w:lvl>
-    <w:lvl w:ilvl="3">
+    <w:lvl w:ilvl="3" w:tentative="0">
       <w:start w:val="1"/>
       <w:numFmt w:val="decimal"/>
       <w:lvlText w:val="%4."/>
@@ -5069,7 +5548,7 @@
         <w:ind w:left="2880" w:hanging="360"/>
       </w:pPr>
     </w:lvl>
-    <w:lvl w:ilvl="4">
+    <w:lvl w:ilvl="4" w:tentative="0">
       <w:start w:val="1"/>
       <w:numFmt w:val="lowerLetter"/>
       <w:lvlText w:val="%5."/>
@@ -5078,7 +5557,7 @@
         <w:ind w:left="3600" w:hanging="360"/>
       </w:pPr>
     </w:lvl>
-    <w:lvl w:ilvl="5">
+    <w:lvl w:ilvl="5" w:tentative="0">
       <w:start w:val="1"/>
       <w:numFmt w:val="lowerRoman"/>
       <w:lvlText w:val="%6."/>
@@ -5087,7 +5566,7 @@
         <w:ind w:left="4320" w:hanging="180"/>
       </w:pPr>
     </w:lvl>
-    <w:lvl w:ilvl="6">
+    <w:lvl w:ilvl="6" w:tentative="0">
       <w:start w:val="1"/>
       <w:numFmt w:val="decimal"/>
       <w:lvlText w:val="%7."/>
@@ -5096,7 +5575,7 @@
         <w:ind w:left="5040" w:hanging="360"/>
       </w:pPr>
     </w:lvl>
-    <w:lvl w:ilvl="7">
+    <w:lvl w:ilvl="7" w:tentative="0">
       <w:start w:val="1"/>
       <w:numFmt w:val="lowerLetter"/>
       <w:lvlText w:val="%8."/>
@@ -5105,7 +5584,7 @@
         <w:ind w:left="5760" w:hanging="360"/>
       </w:pPr>
     </w:lvl>
-    <w:lvl w:ilvl="8">
+    <w:lvl w:ilvl="8" w:tentative="0">
       <w:start w:val="1"/>
       <w:numFmt w:val="lowerRoman"/>
       <w:lvlText w:val="%9."/>
@@ -5115,28 +5594,11 @@
       </w:pPr>
     </w:lvl>
   </w:abstractNum>
-  <w:abstractNum w:abstractNumId="3">
-    <w:nsid w:val="5A1D06DB"/>
-    <w:multiLevelType w:val="singleLevel"/>
-    <w:tmpl w:val="5A1D06DB"/>
-    <w:lvl w:ilvl="0">
-      <w:start w:val="1"/>
-      <w:numFmt w:val="bullet"/>
-      <w:lvlText w:val=""/>
-      <w:lvlJc w:val="left"/>
-      <w:pPr>
-        <w:ind w:left="420" w:hanging="420"/>
-      </w:pPr>
-      <w:rPr>
-        <w:rFonts w:ascii="Wingdings" w:hAnsi="Wingdings" w:hint="default"/>
-      </w:rPr>
-    </w:lvl>
-  </w:abstractNum>
-  <w:abstractNum w:abstractNumId="4">
+  <w:abstractNum w:abstractNumId="2">
     <w:nsid w:val="6DDB49F3"/>
     <w:multiLevelType w:val="multilevel"/>
     <w:tmpl w:val="6DDB49F3"/>
-    <w:lvl w:ilvl="0">
+    <w:lvl w:ilvl="0" w:tentative="0">
       <w:start w:val="1"/>
       <w:numFmt w:val="decimal"/>
       <w:lvlText w:val="%1."/>
@@ -5148,7 +5610,7 @@
         <w:rFonts w:hint="default"/>
       </w:rPr>
     </w:lvl>
-    <w:lvl w:ilvl="1">
+    <w:lvl w:ilvl="1" w:tentative="0">
       <w:start w:val="1"/>
       <w:numFmt w:val="lowerLetter"/>
       <w:lvlText w:val="%2."/>
@@ -5160,7 +5622,7 @@
         <w:rFonts w:hint="default"/>
       </w:rPr>
     </w:lvl>
-    <w:lvl w:ilvl="2">
+    <w:lvl w:ilvl="2" w:tentative="0">
       <w:start w:val="1"/>
       <w:numFmt w:val="lowerRoman"/>
       <w:lvlText w:val="%3."/>
@@ -5172,7 +5634,7 @@
         <w:rFonts w:hint="default"/>
       </w:rPr>
     </w:lvl>
-    <w:lvl w:ilvl="3">
+    <w:lvl w:ilvl="3" w:tentative="0">
       <w:start w:val="1"/>
       <w:numFmt w:val="decimal"/>
       <w:lvlText w:val="%4."/>
@@ -5184,7 +5646,7 @@
         <w:rFonts w:hint="default"/>
       </w:rPr>
     </w:lvl>
-    <w:lvl w:ilvl="4">
+    <w:lvl w:ilvl="4" w:tentative="0">
       <w:start w:val="1"/>
       <w:numFmt w:val="lowerLetter"/>
       <w:lvlText w:val="%5."/>
@@ -5196,7 +5658,7 @@
         <w:rFonts w:hint="default"/>
       </w:rPr>
     </w:lvl>
-    <w:lvl w:ilvl="5">
+    <w:lvl w:ilvl="5" w:tentative="0">
       <w:start w:val="1"/>
       <w:numFmt w:val="lowerRoman"/>
       <w:lvlText w:val="%6."/>
@@ -5208,7 +5670,7 @@
         <w:rFonts w:hint="default"/>
       </w:rPr>
     </w:lvl>
-    <w:lvl w:ilvl="6">
+    <w:lvl w:ilvl="6" w:tentative="0">
       <w:start w:val="1"/>
       <w:numFmt w:val="decimal"/>
       <w:lvlText w:val="%7."/>
@@ -5220,7 +5682,7 @@
         <w:rFonts w:hint="default"/>
       </w:rPr>
     </w:lvl>
-    <w:lvl w:ilvl="7">
+    <w:lvl w:ilvl="7" w:tentative="0">
       <w:start w:val="1"/>
       <w:numFmt w:val="lowerLetter"/>
       <w:lvlText w:val="%8."/>
@@ -5232,7 +5694,7 @@
         <w:rFonts w:hint="default"/>
       </w:rPr>
     </w:lvl>
-    <w:lvl w:ilvl="8">
+    <w:lvl w:ilvl="8" w:tentative="0">
       <w:start w:val="1"/>
       <w:numFmt w:val="lowerRoman"/>
       <w:lvlText w:val="%9."/>
@@ -5245,11 +5707,11 @@
       </w:rPr>
     </w:lvl>
   </w:abstractNum>
-  <w:abstractNum w:abstractNumId="5">
+  <w:abstractNum w:abstractNumId="3">
     <w:nsid w:val="6E655B28"/>
     <w:multiLevelType w:val="multilevel"/>
     <w:tmpl w:val="6E655B28"/>
-    <w:lvl w:ilvl="0">
+    <w:lvl w:ilvl="0" w:tentative="0">
       <w:start w:val="1"/>
       <w:numFmt w:val="decimal"/>
       <w:lvlText w:val="%1."/>
@@ -5261,7 +5723,7 @@
         <w:rFonts w:hint="default"/>
       </w:rPr>
     </w:lvl>
-    <w:lvl w:ilvl="1">
+    <w:lvl w:ilvl="1" w:tentative="0">
       <w:start w:val="1"/>
       <w:numFmt w:val="lowerLetter"/>
       <w:lvlText w:val="%2."/>
@@ -5270,7 +5732,7 @@
         <w:ind w:left="1440" w:hanging="360"/>
       </w:pPr>
     </w:lvl>
-    <w:lvl w:ilvl="2">
+    <w:lvl w:ilvl="2" w:tentative="0">
       <w:start w:val="1"/>
       <w:numFmt w:val="lowerRoman"/>
       <w:lvlText w:val="%3."/>
@@ -5279,7 +5741,7 @@
         <w:ind w:left="2160" w:hanging="180"/>
       </w:pPr>
     </w:lvl>
-    <w:lvl w:ilvl="3">
+    <w:lvl w:ilvl="3" w:tentative="0">
       <w:start w:val="1"/>
       <w:numFmt w:val="decimal"/>
       <w:lvlText w:val="%4."/>
@@ -5288,7 +5750,7 @@
         <w:ind w:left="2880" w:hanging="360"/>
       </w:pPr>
     </w:lvl>
-    <w:lvl w:ilvl="4">
+    <w:lvl w:ilvl="4" w:tentative="0">
       <w:start w:val="1"/>
       <w:numFmt w:val="lowerLetter"/>
       <w:lvlText w:val="%5."/>
@@ -5297,7 +5759,7 @@
         <w:ind w:left="3600" w:hanging="360"/>
       </w:pPr>
     </w:lvl>
-    <w:lvl w:ilvl="5">
+    <w:lvl w:ilvl="5" w:tentative="0">
       <w:start w:val="1"/>
       <w:numFmt w:val="lowerRoman"/>
       <w:lvlText w:val="%6."/>
@@ -5306,7 +5768,7 @@
         <w:ind w:left="4320" w:hanging="180"/>
       </w:pPr>
     </w:lvl>
-    <w:lvl w:ilvl="6">
+    <w:lvl w:ilvl="6" w:tentative="0">
       <w:start w:val="1"/>
       <w:numFmt w:val="decimal"/>
       <w:lvlText w:val="%7."/>
@@ -5315,7 +5777,7 @@
         <w:ind w:left="5040" w:hanging="360"/>
       </w:pPr>
     </w:lvl>
-    <w:lvl w:ilvl="7">
+    <w:lvl w:ilvl="7" w:tentative="0">
       <w:start w:val="1"/>
       <w:numFmt w:val="lowerLetter"/>
       <w:lvlText w:val="%8."/>
@@ -5324,7 +5786,7 @@
         <w:ind w:left="5760" w:hanging="360"/>
       </w:pPr>
     </w:lvl>
-    <w:lvl w:ilvl="8">
+    <w:lvl w:ilvl="8" w:tentative="0">
       <w:start w:val="1"/>
       <w:numFmt w:val="lowerRoman"/>
       <w:lvlText w:val="%9."/>
@@ -5338,197 +5800,301 @@
     <w:abstractNumId w:val="0"/>
   </w:num>
   <w:num w:numId="2">
-    <w:abstractNumId w:val="1"/>
+    <w:abstractNumId w:val="3"/>
   </w:num>
   <w:num w:numId="3">
-    <w:abstractNumId w:val="5"/>
+    <w:abstractNumId w:val="2"/>
   </w:num>
   <w:num w:numId="4">
-    <w:abstractNumId w:val="4"/>
-  </w:num>
-  <w:num w:numId="5">
-    <w:abstractNumId w:val="2"/>
-  </w:num>
-  <w:num w:numId="6">
-    <w:abstractNumId w:val="3"/>
+    <w:abstractNumId w:val="1"/>
   </w:num>
 </w:numbering>
 </file>
 
 <file path=word/styles.xml><?xml version="1.0" encoding="utf-8"?>
-<w:styles xmlns:mc="http://schemas.openxmlformats.org/markup-compatibility/2006" xmlns:r="http://schemas.openxmlformats.org/officeDocument/2006/relationships" xmlns:w="http://schemas.openxmlformats.org/wordprocessingml/2006/main" xmlns:w14="http://schemas.microsoft.com/office/word/2010/wordml" mc:Ignorable="w14">
+<w:styles xmlns:mc="http://schemas.openxmlformats.org/markup-compatibility/2006" xmlns:o="urn:schemas-microsoft-com:office:office" xmlns:r="http://schemas.openxmlformats.org/officeDocument/2006/relationships" xmlns:m="http://schemas.openxmlformats.org/officeDocument/2006/math" xmlns:v="urn:schemas-microsoft-com:vml" xmlns:w="http://schemas.openxmlformats.org/wordprocessingml/2006/main" xmlns:w14="http://schemas.microsoft.com/office/word/2010/wordml" xmlns:w10="urn:schemas-microsoft-com:office:word" xmlns:sl="http://schemas.openxmlformats.org/schemaLibrary/2006/main" mc:Ignorable="w14">
   <w:docDefaults>
     <w:rPrDefault>
       <w:rPr>
-        <w:rFonts w:ascii="Times New Roman" w:eastAsia="SimSun" w:hAnsi="Times New Roman" w:cs="Times New Roman"/>
-        <w:lang w:val="en-PH" w:eastAsia="en-PH" w:bidi="ar-SA"/>
+        <w:rFonts w:ascii="Times New Roman" w:hAnsi="Times New Roman" w:eastAsia="SimSun" w:cs="Times New Roman"/>
       </w:rPr>
     </w:rPrDefault>
-    <w:pPrDefault>
-      <w:pPr>
-        <w:spacing w:after="200" w:line="276" w:lineRule="auto"/>
-      </w:pPr>
-    </w:pPrDefault>
   </w:docDefaults>
-  <w:latentStyles w:defLockedState="0" w:defUIPriority="99" w:defSemiHidden="1" w:defUnhideWhenUsed="1" w:defQFormat="0" w:count="267">
-    <w:lsdException w:name="Normal" w:semiHidden="0" w:uiPriority="0" w:unhideWhenUsed="0" w:qFormat="1"/>
-    <w:lsdException w:name="heading 1" w:semiHidden="0" w:uiPriority="9" w:unhideWhenUsed="0" w:qFormat="1"/>
-    <w:lsdException w:name="heading 2" w:uiPriority="9" w:qFormat="1"/>
-    <w:lsdException w:name="heading 3" w:uiPriority="9" w:qFormat="1"/>
-    <w:lsdException w:name="heading 4" w:uiPriority="9" w:qFormat="1"/>
-    <w:lsdException w:name="heading 5" w:uiPriority="9" w:qFormat="1"/>
-    <w:lsdException w:name="heading 6" w:uiPriority="9" w:qFormat="1"/>
-    <w:lsdException w:name="heading 7" w:uiPriority="9" w:qFormat="1"/>
-    <w:lsdException w:name="heading 8" w:uiPriority="9" w:qFormat="1"/>
-    <w:lsdException w:name="heading 9" w:uiPriority="9" w:qFormat="1"/>
-    <w:lsdException w:name="toc 1" w:uiPriority="39"/>
-    <w:lsdException w:name="toc 2" w:uiPriority="39"/>
-    <w:lsdException w:name="toc 3" w:uiPriority="39"/>
-    <w:lsdException w:name="toc 4" w:uiPriority="39"/>
-    <w:lsdException w:name="toc 5" w:uiPriority="39"/>
-    <w:lsdException w:name="toc 6" w:uiPriority="39"/>
-    <w:lsdException w:name="toc 7" w:uiPriority="39"/>
-    <w:lsdException w:name="toc 8" w:uiPriority="39"/>
-    <w:lsdException w:name="toc 9" w:uiPriority="39"/>
-    <w:lsdException w:name="header" w:semiHidden="0"/>
-    <w:lsdException w:name="footer" w:semiHidden="0"/>
-    <w:lsdException w:name="caption" w:uiPriority="35" w:qFormat="1"/>
-    <w:lsdException w:name="Title" w:semiHidden="0" w:uiPriority="10" w:unhideWhenUsed="0" w:qFormat="1"/>
-    <w:lsdException w:name="Default Paragraph Font" w:semiHidden="0" w:uiPriority="1" w:qFormat="1"/>
-    <w:lsdException w:name="Subtitle" w:semiHidden="0" w:uiPriority="11" w:unhideWhenUsed="0" w:qFormat="1"/>
-    <w:lsdException w:name="Strong" w:semiHidden="0" w:uiPriority="22" w:unhideWhenUsed="0" w:qFormat="1"/>
-    <w:lsdException w:name="Emphasis" w:semiHidden="0" w:uiPriority="20" w:unhideWhenUsed="0" w:qFormat="1"/>
-    <w:lsdException w:name="Normal Table" w:semiHidden="0"/>
-    <w:lsdException w:name="Table Grid" w:semiHidden="0" w:uiPriority="59" w:unhideWhenUsed="0"/>
-    <w:lsdException w:name="Light Shading" w:semiHidden="0" w:uiPriority="60" w:unhideWhenUsed="0"/>
-    <w:lsdException w:name="Light List" w:semiHidden="0" w:uiPriority="61" w:unhideWhenUsed="0"/>
-    <w:lsdException w:name="Light Grid" w:semiHidden="0" w:uiPriority="62" w:unhideWhenUsed="0"/>
-    <w:lsdException w:name="Medium Shading 1" w:semiHidden="0" w:uiPriority="63" w:unhideWhenUsed="0"/>
-    <w:lsdException w:name="Medium Shading 2" w:semiHidden="0" w:uiPriority="64" w:unhideWhenUsed="0"/>
-    <w:lsdException w:name="Medium List 1" w:semiHidden="0" w:uiPriority="65" w:unhideWhenUsed="0"/>
-    <w:lsdException w:name="Medium List 2" w:semiHidden="0" w:uiPriority="66" w:unhideWhenUsed="0"/>
-    <w:lsdException w:name="Medium Grid 1" w:semiHidden="0" w:uiPriority="67" w:unhideWhenUsed="0"/>
-    <w:lsdException w:name="Medium Grid 2" w:semiHidden="0" w:uiPriority="68" w:unhideWhenUsed="0"/>
-    <w:lsdException w:name="Medium Grid 3" w:semiHidden="0" w:uiPriority="69" w:unhideWhenUsed="0"/>
-    <w:lsdException w:name="Dark List" w:semiHidden="0" w:uiPriority="70" w:unhideWhenUsed="0"/>
-    <w:lsdException w:name="Colorful Shading" w:semiHidden="0" w:uiPriority="71" w:unhideWhenUsed="0"/>
-    <w:lsdException w:name="Colorful List" w:semiHidden="0" w:uiPriority="72" w:unhideWhenUsed="0"/>
-    <w:lsdException w:name="Colorful Grid" w:semiHidden="0" w:uiPriority="73" w:unhideWhenUsed="0"/>
-    <w:lsdException w:name="Light Shading Accent 1" w:semiHidden="0" w:uiPriority="60" w:unhideWhenUsed="0"/>
-    <w:lsdException w:name="Light List Accent 1" w:semiHidden="0" w:uiPriority="61" w:unhideWhenUsed="0"/>
-    <w:lsdException w:name="Light Grid Accent 1" w:semiHidden="0" w:uiPriority="62" w:unhideWhenUsed="0"/>
-    <w:lsdException w:name="Medium Shading 1 Accent 1" w:semiHidden="0" w:uiPriority="63" w:unhideWhenUsed="0"/>
-    <w:lsdException w:name="Medium Shading 2 Accent 1" w:semiHidden="0" w:uiPriority="64" w:unhideWhenUsed="0"/>
-    <w:lsdException w:name="Medium List 1 Accent 1" w:semiHidden="0" w:uiPriority="65" w:unhideWhenUsed="0"/>
-    <w:lsdException w:name="Medium List 2 Accent 1" w:semiHidden="0" w:uiPriority="66" w:unhideWhenUsed="0"/>
-    <w:lsdException w:name="Medium Grid 1 Accent 1" w:semiHidden="0" w:uiPriority="67" w:unhideWhenUsed="0"/>
-    <w:lsdException w:name="Medium Grid 2 Accent 1" w:semiHidden="0" w:uiPriority="68" w:unhideWhenUsed="0"/>
-    <w:lsdException w:name="Medium Grid 3 Accent 1" w:semiHidden="0" w:uiPriority="69" w:unhideWhenUsed="0"/>
-    <w:lsdException w:name="Dark List Accent 1" w:semiHidden="0" w:uiPriority="70" w:unhideWhenUsed="0"/>
-    <w:lsdException w:name="Colorful Shading Accent 1" w:semiHidden="0" w:uiPriority="71" w:unhideWhenUsed="0"/>
-    <w:lsdException w:name="Colorful List Accent 1" w:semiHidden="0" w:uiPriority="72" w:unhideWhenUsed="0"/>
-    <w:lsdException w:name="Colorful Grid Accent 1" w:semiHidden="0" w:uiPriority="73" w:unhideWhenUsed="0"/>
-    <w:lsdException w:name="Light Shading Accent 2" w:semiHidden="0" w:uiPriority="60" w:unhideWhenUsed="0"/>
-    <w:lsdException w:name="Light List Accent 2" w:semiHidden="0" w:uiPriority="61" w:unhideWhenUsed="0"/>
-    <w:lsdException w:name="Light Grid Accent 2" w:semiHidden="0" w:uiPriority="62" w:unhideWhenUsed="0"/>
-    <w:lsdException w:name="Medium Shading 1 Accent 2" w:semiHidden="0" w:uiPriority="63" w:unhideWhenUsed="0"/>
-    <w:lsdException w:name="Medium Shading 2 Accent 2" w:semiHidden="0" w:uiPriority="64" w:unhideWhenUsed="0"/>
-    <w:lsdException w:name="Medium List 1 Accent 2" w:semiHidden="0" w:uiPriority="65" w:unhideWhenUsed="0"/>
-    <w:lsdException w:name="Medium List 2 Accent 2" w:semiHidden="0" w:uiPriority="66" w:unhideWhenUsed="0"/>
-    <w:lsdException w:name="Medium Grid 1 Accent 2" w:semiHidden="0" w:uiPriority="67" w:unhideWhenUsed="0"/>
-    <w:lsdException w:name="Medium Grid 2 Accent 2" w:semiHidden="0" w:uiPriority="68" w:unhideWhenUsed="0"/>
-    <w:lsdException w:name="Medium Grid 3 Accent 2" w:semiHidden="0" w:uiPriority="69" w:unhideWhenUsed="0"/>
-    <w:lsdException w:name="Dark List Accent 2" w:semiHidden="0" w:uiPriority="70" w:unhideWhenUsed="0"/>
-    <w:lsdException w:name="Colorful Shading Accent 2" w:semiHidden="0" w:uiPriority="71" w:unhideWhenUsed="0"/>
-    <w:lsdException w:name="Colorful List Accent 2" w:semiHidden="0" w:uiPriority="72" w:unhideWhenUsed="0"/>
-    <w:lsdException w:name="Colorful Grid Accent 2" w:semiHidden="0" w:uiPriority="73" w:unhideWhenUsed="0"/>
-    <w:lsdException w:name="Light Shading Accent 3" w:semiHidden="0" w:uiPriority="60" w:unhideWhenUsed="0"/>
-    <w:lsdException w:name="Light List Accent 3" w:semiHidden="0" w:uiPriority="61" w:unhideWhenUsed="0"/>
-    <w:lsdException w:name="Light Grid Accent 3" w:semiHidden="0" w:uiPriority="62" w:unhideWhenUsed="0"/>
-    <w:lsdException w:name="Medium Shading 1 Accent 3" w:semiHidden="0" w:uiPriority="63" w:unhideWhenUsed="0"/>
-    <w:lsdException w:name="Medium Shading 2 Accent 3" w:semiHidden="0" w:uiPriority="64" w:unhideWhenUsed="0"/>
-    <w:lsdException w:name="Medium List 1 Accent 3" w:semiHidden="0" w:uiPriority="65" w:unhideWhenUsed="0"/>
-    <w:lsdException w:name="Medium List 2 Accent 3" w:semiHidden="0" w:uiPriority="66" w:unhideWhenUsed="0"/>
-    <w:lsdException w:name="Medium Grid 1 Accent 3" w:semiHidden="0" w:uiPriority="67" w:unhideWhenUsed="0"/>
-    <w:lsdException w:name="Medium Grid 2 Accent 3" w:semiHidden="0" w:uiPriority="68" w:unhideWhenUsed="0"/>
-    <w:lsdException w:name="Medium Grid 3 Accent 3" w:semiHidden="0" w:uiPriority="69" w:unhideWhenUsed="0"/>
-    <w:lsdException w:name="Dark List Accent 3" w:semiHidden="0" w:uiPriority="70" w:unhideWhenUsed="0"/>
-    <w:lsdException w:name="Colorful Shading Accent 3" w:semiHidden="0" w:uiPriority="71" w:unhideWhenUsed="0"/>
-    <w:lsdException w:name="Colorful List Accent 3" w:semiHidden="0" w:uiPriority="72" w:unhideWhenUsed="0"/>
-    <w:lsdException w:name="Colorful Grid Accent 3" w:semiHidden="0" w:uiPriority="73" w:unhideWhenUsed="0"/>
-    <w:lsdException w:name="Light Shading Accent 4" w:semiHidden="0" w:uiPriority="60" w:unhideWhenUsed="0"/>
-    <w:lsdException w:name="Light List Accent 4" w:semiHidden="0" w:uiPriority="61" w:unhideWhenUsed="0"/>
-    <w:lsdException w:name="Light Grid Accent 4" w:semiHidden="0" w:uiPriority="62" w:unhideWhenUsed="0"/>
-    <w:lsdException w:name="Medium Shading 1 Accent 4" w:semiHidden="0" w:uiPriority="63" w:unhideWhenUsed="0"/>
-    <w:lsdException w:name="Medium Shading 2 Accent 4" w:semiHidden="0" w:uiPriority="64" w:unhideWhenUsed="0"/>
-    <w:lsdException w:name="Medium List 1 Accent 4" w:semiHidden="0" w:uiPriority="65" w:unhideWhenUsed="0"/>
-    <w:lsdException w:name="Medium List 2 Accent 4" w:semiHidden="0" w:uiPriority="66" w:unhideWhenUsed="0"/>
-    <w:lsdException w:name="Medium Grid 1 Accent 4" w:semiHidden="0" w:uiPriority="67" w:unhideWhenUsed="0"/>
-    <w:lsdException w:name="Medium Grid 2 Accent 4" w:semiHidden="0" w:uiPriority="68" w:unhideWhenUsed="0"/>
-    <w:lsdException w:name="Medium Grid 3 Accent 4" w:semiHidden="0" w:uiPriority="69" w:unhideWhenUsed="0"/>
-    <w:lsdException w:name="Dark List Accent 4" w:semiHidden="0" w:uiPriority="70" w:unhideWhenUsed="0"/>
-    <w:lsdException w:name="Colorful Shading Accent 4" w:semiHidden="0" w:uiPriority="71" w:unhideWhenUsed="0"/>
-    <w:lsdException w:name="Colorful List Accent 4" w:semiHidden="0" w:uiPriority="72" w:unhideWhenUsed="0"/>
-    <w:lsdException w:name="Colorful Grid Accent 4" w:semiHidden="0" w:uiPriority="73" w:unhideWhenUsed="0"/>
-    <w:lsdException w:name="Light Shading Accent 5" w:semiHidden="0" w:uiPriority="60" w:unhideWhenUsed="0"/>
-    <w:lsdException w:name="Light List Accent 5" w:semiHidden="0" w:uiPriority="61" w:unhideWhenUsed="0"/>
-    <w:lsdException w:name="Light Grid Accent 5" w:semiHidden="0" w:uiPriority="62" w:unhideWhenUsed="0"/>
-    <w:lsdException w:name="Medium Shading 1 Accent 5" w:semiHidden="0" w:uiPriority="63" w:unhideWhenUsed="0"/>
-    <w:lsdException w:name="Medium Shading 2 Accent 5" w:semiHidden="0" w:uiPriority="64" w:unhideWhenUsed="0"/>
-    <w:lsdException w:name="Medium List 1 Accent 5" w:semiHidden="0" w:uiPriority="65" w:unhideWhenUsed="0"/>
-    <w:lsdException w:name="Medium List 2 Accent 5" w:semiHidden="0" w:uiPriority="66" w:unhideWhenUsed="0"/>
-    <w:lsdException w:name="Medium Grid 1 Accent 5" w:semiHidden="0" w:uiPriority="67" w:unhideWhenUsed="0"/>
-    <w:lsdException w:name="Medium Grid 2 Accent 5" w:semiHidden="0" w:uiPriority="68" w:unhideWhenUsed="0"/>
-    <w:lsdException w:name="Medium Grid 3 Accent 5" w:semiHidden="0" w:uiPriority="69" w:unhideWhenUsed="0"/>
-    <w:lsdException w:name="Dark List Accent 5" w:semiHidden="0" w:uiPriority="70" w:unhideWhenUsed="0"/>
-    <w:lsdException w:name="Colorful Shading Accent 5" w:semiHidden="0" w:uiPriority="71" w:unhideWhenUsed="0"/>
-    <w:lsdException w:name="Colorful List Accent 5" w:semiHidden="0" w:uiPriority="72" w:unhideWhenUsed="0"/>
-    <w:lsdException w:name="Colorful Grid Accent 5" w:semiHidden="0" w:uiPriority="73" w:unhideWhenUsed="0"/>
-    <w:lsdException w:name="Light Shading Accent 6" w:semiHidden="0" w:uiPriority="60" w:unhideWhenUsed="0"/>
-    <w:lsdException w:name="Light List Accent 6" w:semiHidden="0" w:uiPriority="61" w:unhideWhenUsed="0"/>
-    <w:lsdException w:name="Light Grid Accent 6" w:semiHidden="0" w:uiPriority="62" w:unhideWhenUsed="0"/>
-    <w:lsdException w:name="Medium Shading 1 Accent 6" w:semiHidden="0" w:uiPriority="63" w:unhideWhenUsed="0"/>
-    <w:lsdException w:name="Medium Shading 2 Accent 6" w:semiHidden="0" w:uiPriority="64" w:unhideWhenUsed="0"/>
-    <w:lsdException w:name="Medium List 1 Accent 6" w:semiHidden="0" w:uiPriority="65" w:unhideWhenUsed="0"/>
-    <w:lsdException w:name="Medium List 2 Accent 6" w:semiHidden="0" w:uiPriority="66" w:unhideWhenUsed="0"/>
-    <w:lsdException w:name="Medium Grid 1 Accent 6" w:semiHidden="0" w:uiPriority="67" w:unhideWhenUsed="0"/>
-    <w:lsdException w:name="Medium Grid 2 Accent 6" w:semiHidden="0" w:uiPriority="68" w:unhideWhenUsed="0"/>
-    <w:lsdException w:name="Medium Grid 3 Accent 6" w:semiHidden="0" w:uiPriority="69" w:unhideWhenUsed="0"/>
-    <w:lsdException w:name="Dark List Accent 6" w:semiHidden="0" w:uiPriority="70" w:unhideWhenUsed="0"/>
-    <w:lsdException w:name="Colorful Shading Accent 6" w:semiHidden="0" w:uiPriority="71" w:unhideWhenUsed="0"/>
-    <w:lsdException w:name="Colorful List Accent 6" w:semiHidden="0" w:uiPriority="72" w:unhideWhenUsed="0"/>
-    <w:lsdException w:name="Colorful Grid Accent 6" w:semiHidden="0" w:uiPriority="73" w:unhideWhenUsed="0"/>
-    <w:lsdException w:name="Subtle Emphasis" w:semiHidden="0" w:uiPriority="19" w:unhideWhenUsed="0" w:qFormat="1"/>
-    <w:lsdException w:name="Intense Emphasis" w:semiHidden="0" w:uiPriority="21" w:unhideWhenUsed="0" w:qFormat="1"/>
-    <w:lsdException w:name="Subtle Reference" w:semiHidden="0" w:uiPriority="31" w:unhideWhenUsed="0" w:qFormat="1"/>
-    <w:lsdException w:name="Intense Reference" w:semiHidden="0" w:uiPriority="32" w:unhideWhenUsed="0" w:qFormat="1"/>
-    <w:lsdException w:name="Book Title" w:semiHidden="0" w:uiPriority="33" w:unhideWhenUsed="0" w:qFormat="1"/>
-    <w:lsdException w:name="Bibliography" w:uiPriority="37"/>
-    <w:lsdException w:name="TOC Heading" w:uiPriority="39" w:qFormat="1"/>
+  <w:latentStyles w:count="260" w:defQFormat="0" w:defUnhideWhenUsed="1" w:defSemiHidden="1" w:defUIPriority="99" w:defLockedState="0">
+    <w:lsdException w:qFormat="1" w:unhideWhenUsed="0" w:uiPriority="0" w:semiHidden="0" w:name="Normal"/>
+    <w:lsdException w:qFormat="1" w:unhideWhenUsed="0" w:uiPriority="9" w:semiHidden="0" w:name="heading 1"/>
+    <w:lsdException w:qFormat="1" w:uiPriority="9" w:name="heading 2"/>
+    <w:lsdException w:qFormat="1" w:uiPriority="9" w:name="heading 3"/>
+    <w:lsdException w:qFormat="1" w:uiPriority="9" w:name="heading 4"/>
+    <w:lsdException w:qFormat="1" w:uiPriority="9" w:name="heading 5"/>
+    <w:lsdException w:qFormat="1" w:uiPriority="9" w:name="heading 6"/>
+    <w:lsdException w:qFormat="1" w:uiPriority="9" w:name="heading 7"/>
+    <w:lsdException w:qFormat="1" w:uiPriority="9" w:name="heading 8"/>
+    <w:lsdException w:qFormat="1" w:uiPriority="9" w:name="heading 9"/>
+    <w:lsdException w:uiPriority="99" w:name="index 1"/>
+    <w:lsdException w:uiPriority="99" w:name="index 2"/>
+    <w:lsdException w:uiPriority="99" w:name="index 3"/>
+    <w:lsdException w:uiPriority="99" w:name="index 4"/>
+    <w:lsdException w:uiPriority="99" w:name="index 5"/>
+    <w:lsdException w:uiPriority="99" w:name="index 6"/>
+    <w:lsdException w:uiPriority="99" w:name="index 7"/>
+    <w:lsdException w:uiPriority="99" w:name="index 8"/>
+    <w:lsdException w:uiPriority="99" w:name="index 9"/>
+    <w:lsdException w:uiPriority="39" w:name="toc 1"/>
+    <w:lsdException w:uiPriority="39" w:name="toc 2"/>
+    <w:lsdException w:uiPriority="39" w:name="toc 3"/>
+    <w:lsdException w:uiPriority="39" w:name="toc 4"/>
+    <w:lsdException w:uiPriority="39" w:name="toc 5"/>
+    <w:lsdException w:uiPriority="39" w:name="toc 6"/>
+    <w:lsdException w:uiPriority="39" w:name="toc 7"/>
+    <w:lsdException w:uiPriority="39" w:name="toc 8"/>
+    <w:lsdException w:uiPriority="39" w:name="toc 9"/>
+    <w:lsdException w:uiPriority="99" w:name="Normal Indent"/>
+    <w:lsdException w:uiPriority="99" w:name="footnote text"/>
+    <w:lsdException w:uiPriority="99" w:name="annotation text"/>
+    <w:lsdException w:uiPriority="99" w:semiHidden="0" w:name="header"/>
+    <w:lsdException w:uiPriority="99" w:semiHidden="0" w:name="footer"/>
+    <w:lsdException w:uiPriority="99" w:name="index heading"/>
+    <w:lsdException w:qFormat="1" w:uiPriority="35" w:name="caption"/>
+    <w:lsdException w:uiPriority="99" w:name="table of figures"/>
+    <w:lsdException w:uiPriority="99" w:name="envelope address"/>
+    <w:lsdException w:uiPriority="99" w:name="envelope return"/>
+    <w:lsdException w:uiPriority="99" w:name="footnote reference"/>
+    <w:lsdException w:uiPriority="99" w:name="annotation reference"/>
+    <w:lsdException w:uiPriority="99" w:name="line number"/>
+    <w:lsdException w:uiPriority="99" w:name="page number"/>
+    <w:lsdException w:uiPriority="99" w:name="endnote reference"/>
+    <w:lsdException w:uiPriority="99" w:name="endnote text"/>
+    <w:lsdException w:uiPriority="99" w:name="table of authorities"/>
+    <w:lsdException w:uiPriority="99" w:name="macro"/>
+    <w:lsdException w:uiPriority="99" w:name="toa heading"/>
+    <w:lsdException w:uiPriority="99" w:name="List"/>
+    <w:lsdException w:uiPriority="99" w:name="List Bullet"/>
+    <w:lsdException w:uiPriority="99" w:name="List Number"/>
+    <w:lsdException w:uiPriority="99" w:name="List 2"/>
+    <w:lsdException w:uiPriority="99" w:name="List 3"/>
+    <w:lsdException w:uiPriority="99" w:name="List 4"/>
+    <w:lsdException w:uiPriority="99" w:name="List 5"/>
+    <w:lsdException w:uiPriority="99" w:name="List Bullet 2"/>
+    <w:lsdException w:uiPriority="99" w:name="List Bullet 3"/>
+    <w:lsdException w:uiPriority="99" w:name="List Bullet 4"/>
+    <w:lsdException w:uiPriority="99" w:name="List Bullet 5"/>
+    <w:lsdException w:uiPriority="99" w:name="List Number 2"/>
+    <w:lsdException w:uiPriority="99" w:name="List Number 3"/>
+    <w:lsdException w:uiPriority="99" w:name="List Number 4"/>
+    <w:lsdException w:uiPriority="99" w:name="List Number 5"/>
+    <w:lsdException w:qFormat="1" w:unhideWhenUsed="0" w:uiPriority="10" w:semiHidden="0" w:name="Title"/>
+    <w:lsdException w:uiPriority="99" w:name="Closing"/>
+    <w:lsdException w:uiPriority="99" w:name="Signature"/>
+    <w:lsdException w:uiPriority="1" w:name="Default Paragraph Font"/>
+    <w:lsdException w:uiPriority="99" w:name="Body Text"/>
+    <w:lsdException w:uiPriority="99" w:name="Body Text Indent"/>
+    <w:lsdException w:uiPriority="99" w:name="List Continue"/>
+    <w:lsdException w:uiPriority="99" w:name="List Continue 2"/>
+    <w:lsdException w:uiPriority="99" w:name="List Continue 3"/>
+    <w:lsdException w:uiPriority="99" w:name="List Continue 4"/>
+    <w:lsdException w:uiPriority="99" w:name="List Continue 5"/>
+    <w:lsdException w:uiPriority="99" w:name="Message Header"/>
+    <w:lsdException w:qFormat="1" w:unhideWhenUsed="0" w:uiPriority="11" w:semiHidden="0" w:name="Subtitle"/>
+    <w:lsdException w:uiPriority="99" w:name="Salutation"/>
+    <w:lsdException w:uiPriority="99" w:name="Date"/>
+    <w:lsdException w:uiPriority="99" w:name="Body Text First Indent"/>
+    <w:lsdException w:uiPriority="99" w:name="Body Text First Indent 2"/>
+    <w:lsdException w:uiPriority="99" w:name="Note Heading"/>
+    <w:lsdException w:uiPriority="99" w:name="Body Text 2"/>
+    <w:lsdException w:uiPriority="99" w:name="Body Text 3"/>
+    <w:lsdException w:uiPriority="99" w:name="Body Text Indent 2"/>
+    <w:lsdException w:uiPriority="99" w:name="Body Text Indent 3"/>
+    <w:lsdException w:uiPriority="99" w:name="Block Text"/>
+    <w:lsdException w:uiPriority="99" w:semiHidden="0" w:name="Hyperlink"/>
+    <w:lsdException w:uiPriority="99" w:name="FollowedHyperlink"/>
+    <w:lsdException w:qFormat="1" w:unhideWhenUsed="0" w:uiPriority="22" w:semiHidden="0" w:name="Strong"/>
+    <w:lsdException w:qFormat="1" w:unhideWhenUsed="0" w:uiPriority="20" w:semiHidden="0" w:name="Emphasis"/>
+    <w:lsdException w:uiPriority="99" w:name="Document Map"/>
+    <w:lsdException w:uiPriority="99" w:name="Plain Text"/>
+    <w:lsdException w:uiPriority="99" w:name="E-mail Signature"/>
+    <w:lsdException w:uiPriority="99" w:name="Normal (Web)"/>
+    <w:lsdException w:uiPriority="99" w:name="HTML Acronym"/>
+    <w:lsdException w:uiPriority="99" w:name="HTML Address"/>
+    <w:lsdException w:uiPriority="99" w:name="HTML Cite"/>
+    <w:lsdException w:uiPriority="99" w:name="HTML Code"/>
+    <w:lsdException w:uiPriority="99" w:name="HTML Definition"/>
+    <w:lsdException w:uiPriority="99" w:name="HTML Keyboard"/>
+    <w:lsdException w:uiPriority="99" w:name="HTML Preformatted"/>
+    <w:lsdException w:uiPriority="99" w:name="HTML Sample"/>
+    <w:lsdException w:uiPriority="99" w:name="HTML Typewriter"/>
+    <w:lsdException w:uiPriority="99" w:name="HTML Variable"/>
+    <w:lsdException w:uiPriority="99" w:name="Normal Table"/>
+    <w:lsdException w:uiPriority="99" w:name="annotation subject"/>
+    <w:lsdException w:uiPriority="99" w:name="Table Simple 1"/>
+    <w:lsdException w:uiPriority="99" w:name="Table Simple 2"/>
+    <w:lsdException w:uiPriority="99" w:name="Table Simple 3"/>
+    <w:lsdException w:uiPriority="99" w:name="Table Classic 1"/>
+    <w:lsdException w:uiPriority="99" w:name="Table Classic 2"/>
+    <w:lsdException w:uiPriority="99" w:name="Table Classic 3"/>
+    <w:lsdException w:uiPriority="99" w:name="Table Classic 4"/>
+    <w:lsdException w:uiPriority="99" w:name="Table Colorful 1"/>
+    <w:lsdException w:uiPriority="99" w:name="Table Colorful 2"/>
+    <w:lsdException w:uiPriority="99" w:name="Table Colorful 3"/>
+    <w:lsdException w:uiPriority="99" w:name="Table Columns 1"/>
+    <w:lsdException w:uiPriority="99" w:name="Table Columns 2"/>
+    <w:lsdException w:uiPriority="99" w:name="Table Columns 3"/>
+    <w:lsdException w:uiPriority="99" w:name="Table Columns 4"/>
+    <w:lsdException w:uiPriority="99" w:name="Table Columns 5"/>
+    <w:lsdException w:uiPriority="99" w:name="Table Grid 1"/>
+    <w:lsdException w:uiPriority="99" w:name="Table Grid 2"/>
+    <w:lsdException w:uiPriority="99" w:name="Table Grid 3"/>
+    <w:lsdException w:uiPriority="99" w:name="Table Grid 4"/>
+    <w:lsdException w:uiPriority="99" w:name="Table Grid 5"/>
+    <w:lsdException w:uiPriority="99" w:name="Table Grid 6"/>
+    <w:lsdException w:uiPriority="99" w:name="Table Grid 7"/>
+    <w:lsdException w:uiPriority="99" w:name="Table Grid 8"/>
+    <w:lsdException w:uiPriority="99" w:name="Table List 1"/>
+    <w:lsdException w:uiPriority="99" w:name="Table List 2"/>
+    <w:lsdException w:uiPriority="99" w:name="Table List 3"/>
+    <w:lsdException w:uiPriority="99" w:name="Table List 4"/>
+    <w:lsdException w:uiPriority="99" w:name="Table List 5"/>
+    <w:lsdException w:uiPriority="99" w:name="Table List 6"/>
+    <w:lsdException w:uiPriority="99" w:name="Table List 7"/>
+    <w:lsdException w:uiPriority="99" w:name="Table List 8"/>
+    <w:lsdException w:uiPriority="99" w:name="Table 3D effects 1"/>
+    <w:lsdException w:uiPriority="99" w:name="Table 3D effects 2"/>
+    <w:lsdException w:uiPriority="99" w:name="Table 3D effects 3"/>
+    <w:lsdException w:uiPriority="99" w:name="Table Contemporary"/>
+    <w:lsdException w:uiPriority="99" w:name="Table Elegant"/>
+    <w:lsdException w:uiPriority="99" w:name="Table Professional"/>
+    <w:lsdException w:uiPriority="99" w:name="Table Subtle 1"/>
+    <w:lsdException w:uiPriority="99" w:name="Table Subtle 2"/>
+    <w:lsdException w:uiPriority="99" w:name="Table Web 1"/>
+    <w:lsdException w:uiPriority="99" w:name="Table Web 2"/>
+    <w:lsdException w:uiPriority="99" w:name="Table Web 3"/>
+    <w:lsdException w:uiPriority="99" w:name="Balloon Text"/>
+    <w:lsdException w:unhideWhenUsed="0" w:uiPriority="59" w:semiHidden="0" w:name="Table Grid"/>
+    <w:lsdException w:uiPriority="99" w:name="Table Theme"/>
+    <w:lsdException w:unhideWhenUsed="0" w:uiPriority="60" w:semiHidden="0" w:name="Light Shading"/>
+    <w:lsdException w:unhideWhenUsed="0" w:uiPriority="61" w:semiHidden="0" w:name="Light List"/>
+    <w:lsdException w:unhideWhenUsed="0" w:uiPriority="62" w:semiHidden="0" w:name="Light Grid"/>
+    <w:lsdException w:unhideWhenUsed="0" w:uiPriority="63" w:semiHidden="0" w:name="Medium Shading 1"/>
+    <w:lsdException w:unhideWhenUsed="0" w:uiPriority="64" w:semiHidden="0" w:name="Medium Shading 2"/>
+    <w:lsdException w:unhideWhenUsed="0" w:uiPriority="65" w:semiHidden="0" w:name="Medium List 1"/>
+    <w:lsdException w:unhideWhenUsed="0" w:uiPriority="66" w:semiHidden="0" w:name="Medium List 2"/>
+    <w:lsdException w:unhideWhenUsed="0" w:uiPriority="67" w:semiHidden="0" w:name="Medium Grid 1"/>
+    <w:lsdException w:unhideWhenUsed="0" w:uiPriority="68" w:semiHidden="0" w:name="Medium Grid 2"/>
+    <w:lsdException w:unhideWhenUsed="0" w:uiPriority="69" w:semiHidden="0" w:name="Medium Grid 3"/>
+    <w:lsdException w:unhideWhenUsed="0" w:uiPriority="70" w:semiHidden="0" w:name="Dark List"/>
+    <w:lsdException w:unhideWhenUsed="0" w:uiPriority="71" w:semiHidden="0" w:name="Colorful Shading"/>
+    <w:lsdException w:unhideWhenUsed="0" w:uiPriority="72" w:semiHidden="0" w:name="Colorful List"/>
+    <w:lsdException w:unhideWhenUsed="0" w:uiPriority="73" w:semiHidden="0" w:name="Colorful Grid"/>
+    <w:lsdException w:unhideWhenUsed="0" w:uiPriority="60" w:semiHidden="0" w:name="Light Shading Accent 1"/>
+    <w:lsdException w:unhideWhenUsed="0" w:uiPriority="61" w:semiHidden="0" w:name="Light List Accent 1"/>
+    <w:lsdException w:unhideWhenUsed="0" w:uiPriority="62" w:semiHidden="0" w:name="Light Grid Accent 1"/>
+    <w:lsdException w:unhideWhenUsed="0" w:uiPriority="63" w:semiHidden="0" w:name="Medium Shading 1 Accent 1"/>
+    <w:lsdException w:unhideWhenUsed="0" w:uiPriority="64" w:semiHidden="0" w:name="Medium Shading 2 Accent 1"/>
+    <w:lsdException w:unhideWhenUsed="0" w:uiPriority="65" w:semiHidden="0" w:name="Medium List 1 Accent 1"/>
+    <w:lsdException w:unhideWhenUsed="0" w:uiPriority="66" w:semiHidden="0" w:name="Medium List 2 Accent 1"/>
+    <w:lsdException w:unhideWhenUsed="0" w:uiPriority="67" w:semiHidden="0" w:name="Medium Grid 1 Accent 1"/>
+    <w:lsdException w:unhideWhenUsed="0" w:uiPriority="68" w:semiHidden="0" w:name="Medium Grid 2 Accent 1"/>
+    <w:lsdException w:unhideWhenUsed="0" w:uiPriority="69" w:semiHidden="0" w:name="Medium Grid 3 Accent 1"/>
+    <w:lsdException w:unhideWhenUsed="0" w:uiPriority="70" w:semiHidden="0" w:name="Dark List Accent 1"/>
+    <w:lsdException w:unhideWhenUsed="0" w:uiPriority="71" w:semiHidden="0" w:name="Colorful Shading Accent 1"/>
+    <w:lsdException w:unhideWhenUsed="0" w:uiPriority="72" w:semiHidden="0" w:name="Colorful List Accent 1"/>
+    <w:lsdException w:unhideWhenUsed="0" w:uiPriority="73" w:semiHidden="0" w:name="Colorful Grid Accent 1"/>
+    <w:lsdException w:unhideWhenUsed="0" w:uiPriority="60" w:semiHidden="0" w:name="Light Shading Accent 2"/>
+    <w:lsdException w:unhideWhenUsed="0" w:uiPriority="61" w:semiHidden="0" w:name="Light List Accent 2"/>
+    <w:lsdException w:unhideWhenUsed="0" w:uiPriority="62" w:semiHidden="0" w:name="Light Grid Accent 2"/>
+    <w:lsdException w:unhideWhenUsed="0" w:uiPriority="63" w:semiHidden="0" w:name="Medium Shading 1 Accent 2"/>
+    <w:lsdException w:unhideWhenUsed="0" w:uiPriority="64" w:semiHidden="0" w:name="Medium Shading 2 Accent 2"/>
+    <w:lsdException w:unhideWhenUsed="0" w:uiPriority="65" w:semiHidden="0" w:name="Medium List 1 Accent 2"/>
+    <w:lsdException w:unhideWhenUsed="0" w:uiPriority="66" w:semiHidden="0" w:name="Medium List 2 Accent 2"/>
+    <w:lsdException w:unhideWhenUsed="0" w:uiPriority="67" w:semiHidden="0" w:name="Medium Grid 1 Accent 2"/>
+    <w:lsdException w:unhideWhenUsed="0" w:uiPriority="68" w:semiHidden="0" w:name="Medium Grid 2 Accent 2"/>
+    <w:lsdException w:unhideWhenUsed="0" w:uiPriority="69" w:semiHidden="0" w:name="Medium Grid 3 Accent 2"/>
+    <w:lsdException w:unhideWhenUsed="0" w:uiPriority="70" w:semiHidden="0" w:name="Dark List Accent 2"/>
+    <w:lsdException w:unhideWhenUsed="0" w:uiPriority="71" w:semiHidden="0" w:name="Colorful Shading Accent 2"/>
+    <w:lsdException w:unhideWhenUsed="0" w:uiPriority="72" w:semiHidden="0" w:name="Colorful List Accent 2"/>
+    <w:lsdException w:unhideWhenUsed="0" w:uiPriority="73" w:semiHidden="0" w:name="Colorful Grid Accent 2"/>
+    <w:lsdException w:unhideWhenUsed="0" w:uiPriority="60" w:semiHidden="0" w:name="Light Shading Accent 3"/>
+    <w:lsdException w:unhideWhenUsed="0" w:uiPriority="61" w:semiHidden="0" w:name="Light List Accent 3"/>
+    <w:lsdException w:unhideWhenUsed="0" w:uiPriority="62" w:semiHidden="0" w:name="Light Grid Accent 3"/>
+    <w:lsdException w:unhideWhenUsed="0" w:uiPriority="63" w:semiHidden="0" w:name="Medium Shading 1 Accent 3"/>
+    <w:lsdException w:unhideWhenUsed="0" w:uiPriority="64" w:semiHidden="0" w:name="Medium Shading 2 Accent 3"/>
+    <w:lsdException w:unhideWhenUsed="0" w:uiPriority="65" w:semiHidden="0" w:name="Medium List 1 Accent 3"/>
+    <w:lsdException w:unhideWhenUsed="0" w:uiPriority="66" w:semiHidden="0" w:name="Medium List 2 Accent 3"/>
+    <w:lsdException w:unhideWhenUsed="0" w:uiPriority="67" w:semiHidden="0" w:name="Medium Grid 1 Accent 3"/>
+    <w:lsdException w:unhideWhenUsed="0" w:uiPriority="68" w:semiHidden="0" w:name="Medium Grid 2 Accent 3"/>
+    <w:lsdException w:unhideWhenUsed="0" w:uiPriority="69" w:semiHidden="0" w:name="Medium Grid 3 Accent 3"/>
+    <w:lsdException w:unhideWhenUsed="0" w:uiPriority="70" w:semiHidden="0" w:name="Dark List Accent 3"/>
+    <w:lsdException w:unhideWhenUsed="0" w:uiPriority="71" w:semiHidden="0" w:name="Colorful Shading Accent 3"/>
+    <w:lsdException w:unhideWhenUsed="0" w:uiPriority="72" w:semiHidden="0" w:name="Colorful List Accent 3"/>
+    <w:lsdException w:unhideWhenUsed="0" w:uiPriority="73" w:semiHidden="0" w:name="Colorful Grid Accent 3"/>
+    <w:lsdException w:unhideWhenUsed="0" w:uiPriority="60" w:semiHidden="0" w:name="Light Shading Accent 4"/>
+    <w:lsdException w:unhideWhenUsed="0" w:uiPriority="61" w:semiHidden="0" w:name="Light List Accent 4"/>
+    <w:lsdException w:unhideWhenUsed="0" w:uiPriority="62" w:semiHidden="0" w:name="Light Grid Accent 4"/>
+    <w:lsdException w:unhideWhenUsed="0" w:uiPriority="63" w:semiHidden="0" w:name="Medium Shading 1 Accent 4"/>
+    <w:lsdException w:unhideWhenUsed="0" w:uiPriority="64" w:semiHidden="0" w:name="Medium Shading 2 Accent 4"/>
+    <w:lsdException w:unhideWhenUsed="0" w:uiPriority="65" w:semiHidden="0" w:name="Medium List 1 Accent 4"/>
+    <w:lsdException w:unhideWhenUsed="0" w:uiPriority="66" w:semiHidden="0" w:name="Medium List 2 Accent 4"/>
+    <w:lsdException w:unhideWhenUsed="0" w:uiPriority="67" w:semiHidden="0" w:name="Medium Grid 1 Accent 4"/>
+    <w:lsdException w:unhideWhenUsed="0" w:uiPriority="68" w:semiHidden="0" w:name="Medium Grid 2 Accent 4"/>
+    <w:lsdException w:unhideWhenUsed="0" w:uiPriority="69" w:semiHidden="0" w:name="Medium Grid 3 Accent 4"/>
+    <w:lsdException w:unhideWhenUsed="0" w:uiPriority="70" w:semiHidden="0" w:name="Dark List Accent 4"/>
+    <w:lsdException w:unhideWhenUsed="0" w:uiPriority="71" w:semiHidden="0" w:name="Colorful Shading Accent 4"/>
+    <w:lsdException w:unhideWhenUsed="0" w:uiPriority="72" w:semiHidden="0" w:name="Colorful List Accent 4"/>
+    <w:lsdException w:unhideWhenUsed="0" w:uiPriority="73" w:semiHidden="0" w:name="Colorful Grid Accent 4"/>
+    <w:lsdException w:unhideWhenUsed="0" w:uiPriority="60" w:semiHidden="0" w:name="Light Shading Accent 5"/>
+    <w:lsdException w:unhideWhenUsed="0" w:uiPriority="61" w:semiHidden="0" w:name="Light List Accent 5"/>
+    <w:lsdException w:unhideWhenUsed="0" w:uiPriority="62" w:semiHidden="0" w:name="Light Grid Accent 5"/>
+    <w:lsdException w:unhideWhenUsed="0" w:uiPriority="63" w:semiHidden="0" w:name="Medium Shading 1 Accent 5"/>
+    <w:lsdException w:unhideWhenUsed="0" w:uiPriority="64" w:semiHidden="0" w:name="Medium Shading 2 Accent 5"/>
+    <w:lsdException w:unhideWhenUsed="0" w:uiPriority="65" w:semiHidden="0" w:name="Medium List 1 Accent 5"/>
+    <w:lsdException w:unhideWhenUsed="0" w:uiPriority="66" w:semiHidden="0" w:name="Medium List 2 Accent 5"/>
+    <w:lsdException w:unhideWhenUsed="0" w:uiPriority="67" w:semiHidden="0" w:name="Medium Grid 1 Accent 5"/>
+    <w:lsdException w:unhideWhenUsed="0" w:uiPriority="68" w:semiHidden="0" w:name="Medium Grid 2 Accent 5"/>
+    <w:lsdException w:unhideWhenUsed="0" w:uiPriority="69" w:semiHidden="0" w:name="Medium Grid 3 Accent 5"/>
+    <w:lsdException w:unhideWhenUsed="0" w:uiPriority="70" w:semiHidden="0" w:name="Dark List Accent 5"/>
+    <w:lsdException w:unhideWhenUsed="0" w:uiPriority="71" w:semiHidden="0" w:name="Colorful Shading Accent 5"/>
+    <w:lsdException w:unhideWhenUsed="0" w:uiPriority="72" w:semiHidden="0" w:name="Colorful List Accent 5"/>
+    <w:lsdException w:unhideWhenUsed="0" w:uiPriority="73" w:semiHidden="0" w:name="Colorful Grid Accent 5"/>
+    <w:lsdException w:unhideWhenUsed="0" w:uiPriority="60" w:semiHidden="0" w:name="Light Shading Accent 6"/>
+    <w:lsdException w:unhideWhenUsed="0" w:uiPriority="61" w:semiHidden="0" w:name="Light List Accent 6"/>
+    <w:lsdException w:unhideWhenUsed="0" w:uiPriority="62" w:semiHidden="0" w:name="Light Grid Accent 6"/>
+    <w:lsdException w:unhideWhenUsed="0" w:uiPriority="63" w:semiHidden="0" w:name="Medium Shading 1 Accent 6"/>
+    <w:lsdException w:unhideWhenUsed="0" w:uiPriority="64" w:semiHidden="0" w:name="Medium Shading 2 Accent 6"/>
+    <w:lsdException w:unhideWhenUsed="0" w:uiPriority="65" w:semiHidden="0" w:name="Medium List 1 Accent 6"/>
+    <w:lsdException w:unhideWhenUsed="0" w:uiPriority="66" w:semiHidden="0" w:name="Medium List 2 Accent 6"/>
+    <w:lsdException w:unhideWhenUsed="0" w:uiPriority="67" w:semiHidden="0" w:name="Medium Grid 1 Accent 6"/>
+    <w:lsdException w:unhideWhenUsed="0" w:uiPriority="68" w:semiHidden="0" w:name="Medium Grid 2 Accent 6"/>
+    <w:lsdException w:unhideWhenUsed="0" w:uiPriority="69" w:semiHidden="0" w:name="Medium Grid 3 Accent 6"/>
+    <w:lsdException w:unhideWhenUsed="0" w:uiPriority="70" w:semiHidden="0" w:name="Dark List Accent 6"/>
+    <w:lsdException w:unhideWhenUsed="0" w:uiPriority="71" w:semiHidden="0" w:name="Colorful Shading Accent 6"/>
+    <w:lsdException w:unhideWhenUsed="0" w:uiPriority="72" w:semiHidden="0" w:name="Colorful List Accent 6"/>
+    <w:lsdException w:unhideWhenUsed="0" w:uiPriority="73" w:semiHidden="0" w:name="Colorful Grid Accent 6"/>
   </w:latentStyles>
-  <w:style w:type="paragraph" w:default="1" w:styleId="Normal">
+  <w:style w:type="paragraph" w:default="1" w:styleId="1">
     <w:name w:val="Normal"/>
     <w:qFormat/>
+    <w:uiPriority w:val="0"/>
+    <w:pPr>
+      <w:spacing w:after="200" w:line="276" w:lineRule="auto"/>
+    </w:pPr>
     <w:rPr>
-      <w:rFonts w:asciiTheme="minorHAnsi" w:eastAsiaTheme="minorHAnsi" w:hAnsiTheme="minorHAnsi" w:cstheme="minorBidi"/>
+      <w:rFonts w:asciiTheme="minorHAnsi" w:hAnsiTheme="minorHAnsi" w:eastAsiaTheme="minorHAnsi" w:cstheme="minorBidi"/>
       <w:sz w:val="22"/>
       <w:szCs w:val="22"/>
-      <w:lang w:eastAsia="en-US"/>
+      <w:lang w:val="en-PH" w:eastAsia="en-US" w:bidi="ar-SA"/>
     </w:rPr>
   </w:style>
-  <w:style w:type="character" w:default="1" w:styleId="DefaultParagraphFont">
+  <w:style w:type="character" w:default="1" w:styleId="5">
     <w:name w:val="Default Paragraph Font"/>
+    <w:unhideWhenUsed/>
     <w:uiPriority w:val="1"/>
-    <w:semiHidden/>
+  </w:style>
+  <w:style w:type="table" w:default="1" w:styleId="7">
+    <w:name w:val="Normal Table"/>
     <w:unhideWhenUsed/>
-  </w:style>
-  <w:style w:type="table" w:default="1" w:styleId="TableNormal">
-    <w:name w:val="Normal Table"/>
     <w:uiPriority w:val="99"/>
-    <w:semiHidden/>
-    <w:unhideWhenUsed/>
     <w:tblPr>
-      <w:tblInd w:w="0" w:type="dxa"/>
+      <w:tblLayout w:type="fixed"/>
       <w:tblCellMar>
         <w:top w:w="0" w:type="dxa"/>
         <w:left w:w="108" w:type="dxa"/>
@@ -5537,100 +6103,12 @@
       </w:tblCellMar>
     </w:tblPr>
   </w:style>
-  <w:style w:type="numbering" w:default="1" w:styleId="NoList">
-    <w:name w:val="No List"/>
+  <w:style w:type="paragraph" w:styleId="2">
+    <w:name w:val="Balloon Text"/>
+    <w:basedOn w:val="1"/>
+    <w:link w:val="13"/>
+    <w:unhideWhenUsed/>
     <w:uiPriority w:val="99"/>
-    <w:semiHidden/>
-    <w:unhideWhenUsed/>
-  </w:style>
-  <w:style w:type="paragraph" w:styleId="Footer">
-    <w:name w:val="footer"/>
-    <w:basedOn w:val="Normal"/>
-    <w:link w:val="FooterChar"/>
-    <w:uiPriority w:val="99"/>
-    <w:unhideWhenUsed/>
-    <w:pPr>
-      <w:tabs>
-        <w:tab w:val="center" w:pos="4680"/>
-        <w:tab w:val="right" w:pos="9360"/>
-      </w:tabs>
-      <w:spacing w:after="0" w:line="240" w:lineRule="auto"/>
-    </w:pPr>
-  </w:style>
-  <w:style w:type="paragraph" w:styleId="Header">
-    <w:name w:val="header"/>
-    <w:basedOn w:val="Normal"/>
-    <w:link w:val="HeaderChar"/>
-    <w:uiPriority w:val="99"/>
-    <w:unhideWhenUsed/>
-    <w:pPr>
-      <w:tabs>
-        <w:tab w:val="center" w:pos="4680"/>
-        <w:tab w:val="right" w:pos="9360"/>
-      </w:tabs>
-      <w:spacing w:after="0" w:line="240" w:lineRule="auto"/>
-    </w:pPr>
-  </w:style>
-  <w:style w:type="character" w:styleId="Hyperlink">
-    <w:name w:val="Hyperlink"/>
-    <w:basedOn w:val="DefaultParagraphFont"/>
-    <w:uiPriority w:val="99"/>
-    <w:unhideWhenUsed/>
-    <w:rPr>
-      <w:color w:val="0000FF"/>
-      <w:u w:val="single"/>
-    </w:rPr>
-  </w:style>
-  <w:style w:type="paragraph" w:customStyle="1" w:styleId="ListParagraph1">
-    <w:name w:val="List Paragraph1"/>
-    <w:basedOn w:val="Normal"/>
-    <w:uiPriority w:val="34"/>
-    <w:qFormat/>
-    <w:pPr>
-      <w:ind w:left="720"/>
-      <w:contextualSpacing/>
-    </w:pPr>
-  </w:style>
-  <w:style w:type="paragraph" w:customStyle="1" w:styleId="ListParagraph2">
-    <w:name w:val="List Paragraph2"/>
-    <w:basedOn w:val="Normal"/>
-    <w:uiPriority w:val="99"/>
-    <w:unhideWhenUsed/>
-    <w:pPr>
-      <w:ind w:left="720"/>
-      <w:contextualSpacing/>
-    </w:pPr>
-  </w:style>
-  <w:style w:type="character" w:customStyle="1" w:styleId="HeaderChar">
-    <w:name w:val="Header Char"/>
-    <w:basedOn w:val="DefaultParagraphFont"/>
-    <w:link w:val="Header"/>
-    <w:uiPriority w:val="99"/>
-    <w:rPr>
-      <w:sz w:val="22"/>
-      <w:szCs w:val="22"/>
-      <w:lang w:eastAsia="en-US"/>
-    </w:rPr>
-  </w:style>
-  <w:style w:type="character" w:customStyle="1" w:styleId="FooterChar">
-    <w:name w:val="Footer Char"/>
-    <w:basedOn w:val="DefaultParagraphFont"/>
-    <w:link w:val="Footer"/>
-    <w:uiPriority w:val="99"/>
-    <w:rPr>
-      <w:sz w:val="22"/>
-      <w:szCs w:val="22"/>
-      <w:lang w:eastAsia="en-US"/>
-    </w:rPr>
-  </w:style>
-  <w:style w:type="paragraph" w:styleId="BalloonText">
-    <w:name w:val="Balloon Text"/>
-    <w:basedOn w:val="Normal"/>
-    <w:link w:val="BalloonTextChar"/>
-    <w:uiPriority w:val="99"/>
-    <w:semiHidden/>
-    <w:unhideWhenUsed/>
-    <w:rsid w:val="00A7234A"/>
     <w:pPr>
       <w:spacing w:after="0" w:line="240" w:lineRule="auto"/>
     </w:pPr>
@@ -5640,236 +6118,12 @@
       <w:szCs w:val="16"/>
     </w:rPr>
   </w:style>
-  <w:style w:type="character" w:customStyle="1" w:styleId="BalloonTextChar">
-    <w:name w:val="Balloon Text Char"/>
-    <w:basedOn w:val="DefaultParagraphFont"/>
-    <w:link w:val="BalloonText"/>
+  <w:style w:type="paragraph" w:styleId="3">
+    <w:name w:val="footer"/>
+    <w:basedOn w:val="1"/>
+    <w:link w:val="12"/>
+    <w:unhideWhenUsed/>
     <w:uiPriority w:val="99"/>
-    <w:semiHidden/>
-    <w:rsid w:val="00A7234A"/>
-    <w:rPr>
-      <w:rFonts w:ascii="Tahoma" w:eastAsiaTheme="minorHAnsi" w:hAnsi="Tahoma" w:cs="Tahoma"/>
-      <w:sz w:val="16"/>
-      <w:szCs w:val="16"/>
-      <w:lang w:eastAsia="en-US"/>
-    </w:rPr>
-  </w:style>
-  <w:style w:type="table" w:styleId="TableGrid">
-    <w:name w:val="Table Grid"/>
-    <w:basedOn w:val="TableNormal"/>
-    <w:uiPriority w:val="59"/>
-    <w:rsid w:val="00A7234A"/>
-    <w:pPr>
-      <w:spacing w:after="0" w:line="240" w:lineRule="auto"/>
-    </w:pPr>
-    <w:tblPr>
-      <w:tblBorders>
-        <w:top w:val="single" w:sz="4" w:space="0" w:color="auto"/>
-        <w:left w:val="single" w:sz="4" w:space="0" w:color="auto"/>
-        <w:bottom w:val="single" w:sz="4" w:space="0" w:color="auto"/>
-        <w:right w:val="single" w:sz="4" w:space="0" w:color="auto"/>
-        <w:insideH w:val="single" w:sz="4" w:space="0" w:color="auto"/>
-        <w:insideV w:val="single" w:sz="4" w:space="0" w:color="auto"/>
-      </w:tblBorders>
-    </w:tblPr>
-  </w:style>
-</w:styles>
-</file>
-
-<file path=word/stylesWithEffects.xml><?xml version="1.0" encoding="utf-8"?>
-<w:styles xmlns:wpc="http://schemas.microsoft.com/office/word/2010/wordprocessingCanvas" xmlns:mc="http://schemas.openxmlformats.org/markup-compatibility/2006" xmlns:o="urn:schemas-microsoft-com:office:office" xmlns:r="http://schemas.openxmlformats.org/officeDocument/2006/relationships" xmlns:m="http://schemas.openxmlformats.org/officeDocument/2006/math" xmlns:v="urn:schemas-microsoft-com:vml" xmlns:wp14="http://schemas.microsoft.com/office/word/2010/wordprocessingDrawing" xmlns:wp="http://schemas.openxmlformats.org/drawingml/2006/wordprocessingDrawing" xmlns:w10="urn:schemas-microsoft-com:office:word" xmlns:w="http://schemas.openxmlformats.org/wordprocessingml/2006/main" xmlns:w14="http://schemas.microsoft.com/office/word/2010/wordml" xmlns:wpg="http://schemas.microsoft.com/office/word/2010/wordprocessingGroup" xmlns:wpi="http://schemas.microsoft.com/office/word/2010/wordprocessingInk" xmlns:wne="http://schemas.microsoft.com/office/word/2006/wordml" xmlns:wps="http://schemas.microsoft.com/office/word/2010/wordprocessingShape" mc:Ignorable="w14 wp14">
-  <w:docDefaults>
-    <w:rPrDefault>
-      <w:rPr>
-        <w:rFonts w:ascii="Times New Roman" w:eastAsia="SimSun" w:hAnsi="Times New Roman" w:cs="Times New Roman"/>
-        <w:lang w:val="en-PH" w:eastAsia="en-PH" w:bidi="ar-SA"/>
-      </w:rPr>
-    </w:rPrDefault>
-    <w:pPrDefault>
-      <w:pPr>
-        <w:spacing w:after="200" w:line="276" w:lineRule="auto"/>
-      </w:pPr>
-    </w:pPrDefault>
-  </w:docDefaults>
-  <w:latentStyles w:defLockedState="0" w:defUIPriority="99" w:defSemiHidden="1" w:defUnhideWhenUsed="1" w:defQFormat="0" w:count="267">
-    <w:lsdException w:name="Normal" w:semiHidden="0" w:uiPriority="0" w:unhideWhenUsed="0" w:qFormat="1"/>
-    <w:lsdException w:name="heading 1" w:semiHidden="0" w:uiPriority="9" w:unhideWhenUsed="0" w:qFormat="1"/>
-    <w:lsdException w:name="heading 2" w:uiPriority="9" w:qFormat="1"/>
-    <w:lsdException w:name="heading 3" w:uiPriority="9" w:qFormat="1"/>
-    <w:lsdException w:name="heading 4" w:uiPriority="9" w:qFormat="1"/>
-    <w:lsdException w:name="heading 5" w:uiPriority="9" w:qFormat="1"/>
-    <w:lsdException w:name="heading 6" w:uiPriority="9" w:qFormat="1"/>
-    <w:lsdException w:name="heading 7" w:uiPriority="9" w:qFormat="1"/>
-    <w:lsdException w:name="heading 8" w:uiPriority="9" w:qFormat="1"/>
-    <w:lsdException w:name="heading 9" w:uiPriority="9" w:qFormat="1"/>
-    <w:lsdException w:name="toc 1" w:uiPriority="39"/>
-    <w:lsdException w:name="toc 2" w:uiPriority="39"/>
-    <w:lsdException w:name="toc 3" w:uiPriority="39"/>
-    <w:lsdException w:name="toc 4" w:uiPriority="39"/>
-    <w:lsdException w:name="toc 5" w:uiPriority="39"/>
-    <w:lsdException w:name="toc 6" w:uiPriority="39"/>
-    <w:lsdException w:name="toc 7" w:uiPriority="39"/>
-    <w:lsdException w:name="toc 8" w:uiPriority="39"/>
-    <w:lsdException w:name="toc 9" w:uiPriority="39"/>
-    <w:lsdException w:name="header" w:semiHidden="0"/>
-    <w:lsdException w:name="footer" w:semiHidden="0"/>
-    <w:lsdException w:name="caption" w:uiPriority="35" w:qFormat="1"/>
-    <w:lsdException w:name="Title" w:semiHidden="0" w:uiPriority="10" w:unhideWhenUsed="0" w:qFormat="1"/>
-    <w:lsdException w:name="Default Paragraph Font" w:semiHidden="0" w:uiPriority="1" w:qFormat="1"/>
-    <w:lsdException w:name="Subtitle" w:semiHidden="0" w:uiPriority="11" w:unhideWhenUsed="0" w:qFormat="1"/>
-    <w:lsdException w:name="Strong" w:semiHidden="0" w:uiPriority="22" w:unhideWhenUsed="0" w:qFormat="1"/>
-    <w:lsdException w:name="Emphasis" w:semiHidden="0" w:uiPriority="20" w:unhideWhenUsed="0" w:qFormat="1"/>
-    <w:lsdException w:name="Normal Table" w:semiHidden="0"/>
-    <w:lsdException w:name="Table Grid" w:semiHidden="0" w:uiPriority="59" w:unhideWhenUsed="0"/>
-    <w:lsdException w:name="Light Shading" w:semiHidden="0" w:uiPriority="60" w:unhideWhenUsed="0"/>
-    <w:lsdException w:name="Light List" w:semiHidden="0" w:uiPriority="61" w:unhideWhenUsed="0"/>
-    <w:lsdException w:name="Light Grid" w:semiHidden="0" w:uiPriority="62" w:unhideWhenUsed="0"/>
-    <w:lsdException w:name="Medium Shading 1" w:semiHidden="0" w:uiPriority="63" w:unhideWhenUsed="0"/>
-    <w:lsdException w:name="Medium Shading 2" w:semiHidden="0" w:uiPriority="64" w:unhideWhenUsed="0"/>
-    <w:lsdException w:name="Medium List 1" w:semiHidden="0" w:uiPriority="65" w:unhideWhenUsed="0"/>
-    <w:lsdException w:name="Medium List 2" w:semiHidden="0" w:uiPriority="66" w:unhideWhenUsed="0"/>
-    <w:lsdException w:name="Medium Grid 1" w:semiHidden="0" w:uiPriority="67" w:unhideWhenUsed="0"/>
-    <w:lsdException w:name="Medium Grid 2" w:semiHidden="0" w:uiPriority="68" w:unhideWhenUsed="0"/>
-    <w:lsdException w:name="Medium Grid 3" w:semiHidden="0" w:uiPriority="69" w:unhideWhenUsed="0"/>
-    <w:lsdException w:name="Dark List" w:semiHidden="0" w:uiPriority="70" w:unhideWhenUsed="0"/>
-    <w:lsdException w:name="Colorful Shading" w:semiHidden="0" w:uiPriority="71" w:unhideWhenUsed="0"/>
-    <w:lsdException w:name="Colorful List" w:semiHidden="0" w:uiPriority="72" w:unhideWhenUsed="0"/>
-    <w:lsdException w:name="Colorful Grid" w:semiHidden="0" w:uiPriority="73" w:unhideWhenUsed="0"/>
-    <w:lsdException w:name="Light Shading Accent 1" w:semiHidden="0" w:uiPriority="60" w:unhideWhenUsed="0"/>
-    <w:lsdException w:name="Light List Accent 1" w:semiHidden="0" w:uiPriority="61" w:unhideWhenUsed="0"/>
-    <w:lsdException w:name="Light Grid Accent 1" w:semiHidden="0" w:uiPriority="62" w:unhideWhenUsed="0"/>
-    <w:lsdException w:name="Medium Shading 1 Accent 1" w:semiHidden="0" w:uiPriority="63" w:unhideWhenUsed="0"/>
-    <w:lsdException w:name="Medium Shading 2 Accent 1" w:semiHidden="0" w:uiPriority="64" w:unhideWhenUsed="0"/>
-    <w:lsdException w:name="Medium List 1 Accent 1" w:semiHidden="0" w:uiPriority="65" w:unhideWhenUsed="0"/>
-    <w:lsdException w:name="Medium List 2 Accent 1" w:semiHidden="0" w:uiPriority="66" w:unhideWhenUsed="0"/>
-    <w:lsdException w:name="Medium Grid 1 Accent 1" w:semiHidden="0" w:uiPriority="67" w:unhideWhenUsed="0"/>
-    <w:lsdException w:name="Medium Grid 2 Accent 1" w:semiHidden="0" w:uiPriority="68" w:unhideWhenUsed="0"/>
-    <w:lsdException w:name="Medium Grid 3 Accent 1" w:semiHidden="0" w:uiPriority="69" w:unhideWhenUsed="0"/>
-    <w:lsdException w:name="Dark List Accent 1" w:semiHidden="0" w:uiPriority="70" w:unhideWhenUsed="0"/>
-    <w:lsdException w:name="Colorful Shading Accent 1" w:semiHidden="0" w:uiPriority="71" w:unhideWhenUsed="0"/>
-    <w:lsdException w:name="Colorful List Accent 1" w:semiHidden="0" w:uiPriority="72" w:unhideWhenUsed="0"/>
-    <w:lsdException w:name="Colorful Grid Accent 1" w:semiHidden="0" w:uiPriority="73" w:unhideWhenUsed="0"/>
-    <w:lsdException w:name="Light Shading Accent 2" w:semiHidden="0" w:uiPriority="60" w:unhideWhenUsed="0"/>
-    <w:lsdException w:name="Light List Accent 2" w:semiHidden="0" w:uiPriority="61" w:unhideWhenUsed="0"/>
-    <w:lsdException w:name="Light Grid Accent 2" w:semiHidden="0" w:uiPriority="62" w:unhideWhenUsed="0"/>
-    <w:lsdException w:name="Medium Shading 1 Accent 2" w:semiHidden="0" w:uiPriority="63" w:unhideWhenUsed="0"/>
-    <w:lsdException w:name="Medium Shading 2 Accent 2" w:semiHidden="0" w:uiPriority="64" w:unhideWhenUsed="0"/>
-    <w:lsdException w:name="Medium List 1 Accent 2" w:semiHidden="0" w:uiPriority="65" w:unhideWhenUsed="0"/>
-    <w:lsdException w:name="Medium List 2 Accent 2" w:semiHidden="0" w:uiPriority="66" w:unhideWhenUsed="0"/>
-    <w:lsdException w:name="Medium Grid 1 Accent 2" w:semiHidden="0" w:uiPriority="67" w:unhideWhenUsed="0"/>
-    <w:lsdException w:name="Medium Grid 2 Accent 2" w:semiHidden="0" w:uiPriority="68" w:unhideWhenUsed="0"/>
-    <w:lsdException w:name="Medium Grid 3 Accent 2" w:semiHidden="0" w:uiPriority="69" w:unhideWhenUsed="0"/>
-    <w:lsdException w:name="Dark List Accent 2" w:semiHidden="0" w:uiPriority="70" w:unhideWhenUsed="0"/>
-    <w:lsdException w:name="Colorful Shading Accent 2" w:semiHidden="0" w:uiPriority="71" w:unhideWhenUsed="0"/>
-    <w:lsdException w:name="Colorful List Accent 2" w:semiHidden="0" w:uiPriority="72" w:unhideWhenUsed="0"/>
-    <w:lsdException w:name="Colorful Grid Accent 2" w:semiHidden="0" w:uiPriority="73" w:unhideWhenUsed="0"/>
-    <w:lsdException w:name="Light Shading Accent 3" w:semiHidden="0" w:uiPriority="60" w:unhideWhenUsed="0"/>
-    <w:lsdException w:name="Light List Accent 3" w:semiHidden="0" w:uiPriority="61" w:unhideWhenUsed="0"/>
-    <w:lsdException w:name="Light Grid Accent 3" w:semiHidden="0" w:uiPriority="62" w:unhideWhenUsed="0"/>
-    <w:lsdException w:name="Medium Shading 1 Accent 3" w:semiHidden="0" w:uiPriority="63" w:unhideWhenUsed="0"/>
-    <w:lsdException w:name="Medium Shading 2 Accent 3" w:semiHidden="0" w:uiPriority="64" w:unhideWhenUsed="0"/>
-    <w:lsdException w:name="Medium List 1 Accent 3" w:semiHidden="0" w:uiPriority="65" w:unhideWhenUsed="0"/>
-    <w:lsdException w:name="Medium List 2 Accent 3" w:semiHidden="0" w:uiPriority="66" w:unhideWhenUsed="0"/>
-    <w:lsdException w:name="Medium Grid 1 Accent 3" w:semiHidden="0" w:uiPriority="67" w:unhideWhenUsed="0"/>
-    <w:lsdException w:name="Medium Grid 2 Accent 3" w:semiHidden="0" w:uiPriority="68" w:unhideWhenUsed="0"/>
-    <w:lsdException w:name="Medium Grid 3 Accent 3" w:semiHidden="0" w:uiPriority="69" w:unhideWhenUsed="0"/>
-    <w:lsdException w:name="Dark List Accent 3" w:semiHidden="0" w:uiPriority="70" w:unhideWhenUsed="0"/>
-    <w:lsdException w:name="Colorful Shading Accent 3" w:semiHidden="0" w:uiPriority="71" w:unhideWhenUsed="0"/>
-    <w:lsdException w:name="Colorful List Accent 3" w:semiHidden="0" w:uiPriority="72" w:unhideWhenUsed="0"/>
-    <w:lsdException w:name="Colorful Grid Accent 3" w:semiHidden="0" w:uiPriority="73" w:unhideWhenUsed="0"/>
-    <w:lsdException w:name="Light Shading Accent 4" w:semiHidden="0" w:uiPriority="60" w:unhideWhenUsed="0"/>
-    <w:lsdException w:name="Light List Accent 4" w:semiHidden="0" w:uiPriority="61" w:unhideWhenUsed="0"/>
-    <w:lsdException w:name="Light Grid Accent 4" w:semiHidden="0" w:uiPriority="62" w:unhideWhenUsed="0"/>
-    <w:lsdException w:name="Medium Shading 1 Accent 4" w:semiHidden="0" w:uiPriority="63" w:unhideWhenUsed="0"/>
-    <w:lsdException w:name="Medium Shading 2 Accent 4" w:semiHidden="0" w:uiPriority="64" w:unhideWhenUsed="0"/>
-    <w:lsdException w:name="Medium List 1 Accent 4" w:semiHidden="0" w:uiPriority="65" w:unhideWhenUsed="0"/>
-    <w:lsdException w:name="Medium List 2 Accent 4" w:semiHidden="0" w:uiPriority="66" w:unhideWhenUsed="0"/>
-    <w:lsdException w:name="Medium Grid 1 Accent 4" w:semiHidden="0" w:uiPriority="67" w:unhideWhenUsed="0"/>
-    <w:lsdException w:name="Medium Grid 2 Accent 4" w:semiHidden="0" w:uiPriority="68" w:unhideWhenUsed="0"/>
-    <w:lsdException w:name="Medium Grid 3 Accent 4" w:semiHidden="0" w:uiPriority="69" w:unhideWhenUsed="0"/>
-    <w:lsdException w:name="Dark List Accent 4" w:semiHidden="0" w:uiPriority="70" w:unhideWhenUsed="0"/>
-    <w:lsdException w:name="Colorful Shading Accent 4" w:semiHidden="0" w:uiPriority="71" w:unhideWhenUsed="0"/>
-    <w:lsdException w:name="Colorful List Accent 4" w:semiHidden="0" w:uiPriority="72" w:unhideWhenUsed="0"/>
-    <w:lsdException w:name="Colorful Grid Accent 4" w:semiHidden="0" w:uiPriority="73" w:unhideWhenUsed="0"/>
-    <w:lsdException w:name="Light Shading Accent 5" w:semiHidden="0" w:uiPriority="60" w:unhideWhenUsed="0"/>
-    <w:lsdException w:name="Light List Accent 5" w:semiHidden="0" w:uiPriority="61" w:unhideWhenUsed="0"/>
-    <w:lsdException w:name="Light Grid Accent 5" w:semiHidden="0" w:uiPriority="62" w:unhideWhenUsed="0"/>
-    <w:lsdException w:name="Medium Shading 1 Accent 5" w:semiHidden="0" w:uiPriority="63" w:unhideWhenUsed="0"/>
-    <w:lsdException w:name="Medium Shading 2 Accent 5" w:semiHidden="0" w:uiPriority="64" w:unhideWhenUsed="0"/>
-    <w:lsdException w:name="Medium List 1 Accent 5" w:semiHidden="0" w:uiPriority="65" w:unhideWhenUsed="0"/>
-    <w:lsdException w:name="Medium List 2 Accent 5" w:semiHidden="0" w:uiPriority="66" w:unhideWhenUsed="0"/>
-    <w:lsdException w:name="Medium Grid 1 Accent 5" w:semiHidden="0" w:uiPriority="67" w:unhideWhenUsed="0"/>
-    <w:lsdException w:name="Medium Grid 2 Accent 5" w:semiHidden="0" w:uiPriority="68" w:unhideWhenUsed="0"/>
-    <w:lsdException w:name="Medium Grid 3 Accent 5" w:semiHidden="0" w:uiPriority="69" w:unhideWhenUsed="0"/>
-    <w:lsdException w:name="Dark List Accent 5" w:semiHidden="0" w:uiPriority="70" w:unhideWhenUsed="0"/>
-    <w:lsdException w:name="Colorful Shading Accent 5" w:semiHidden="0" w:uiPriority="71" w:unhideWhenUsed="0"/>
-    <w:lsdException w:name="Colorful List Accent 5" w:semiHidden="0" w:uiPriority="72" w:unhideWhenUsed="0"/>
-    <w:lsdException w:name="Colorful Grid Accent 5" w:semiHidden="0" w:uiPriority="73" w:unhideWhenUsed="0"/>
-    <w:lsdException w:name="Light Shading Accent 6" w:semiHidden="0" w:uiPriority="60" w:unhideWhenUsed="0"/>
-    <w:lsdException w:name="Light List Accent 6" w:semiHidden="0" w:uiPriority="61" w:unhideWhenUsed="0"/>
-    <w:lsdException w:name="Light Grid Accent 6" w:semiHidden="0" w:uiPriority="62" w:unhideWhenUsed="0"/>
-    <w:lsdException w:name="Medium Shading 1 Accent 6" w:semiHidden="0" w:uiPriority="63" w:unhideWhenUsed="0"/>
-    <w:lsdException w:name="Medium Shading 2 Accent 6" w:semiHidden="0" w:uiPriority="64" w:unhideWhenUsed="0"/>
-    <w:lsdException w:name="Medium List 1 Accent 6" w:semiHidden="0" w:uiPriority="65" w:unhideWhenUsed="0"/>
-    <w:lsdException w:name="Medium List 2 Accent 6" w:semiHidden="0" w:uiPriority="66" w:unhideWhenUsed="0"/>
-    <w:lsdException w:name="Medium Grid 1 Accent 6" w:semiHidden="0" w:uiPriority="67" w:unhideWhenUsed="0"/>
-    <w:lsdException w:name="Medium Grid 2 Accent 6" w:semiHidden="0" w:uiPriority="68" w:unhideWhenUsed="0"/>
-    <w:lsdException w:name="Medium Grid 3 Accent 6" w:semiHidden="0" w:uiPriority="69" w:unhideWhenUsed="0"/>
-    <w:lsdException w:name="Dark List Accent 6" w:semiHidden="0" w:uiPriority="70" w:unhideWhenUsed="0"/>
-    <w:lsdException w:name="Colorful Shading Accent 6" w:semiHidden="0" w:uiPriority="71" w:unhideWhenUsed="0"/>
-    <w:lsdException w:name="Colorful List Accent 6" w:semiHidden="0" w:uiPriority="72" w:unhideWhenUsed="0"/>
-    <w:lsdException w:name="Colorful Grid Accent 6" w:semiHidden="0" w:uiPriority="73" w:unhideWhenUsed="0"/>
-    <w:lsdException w:name="Subtle Emphasis" w:semiHidden="0" w:uiPriority="19" w:unhideWhenUsed="0" w:qFormat="1"/>
-    <w:lsdException w:name="Intense Emphasis" w:semiHidden="0" w:uiPriority="21" w:unhideWhenUsed="0" w:qFormat="1"/>
-    <w:lsdException w:name="Subtle Reference" w:semiHidden="0" w:uiPriority="31" w:unhideWhenUsed="0" w:qFormat="1"/>
-    <w:lsdException w:name="Intense Reference" w:semiHidden="0" w:uiPriority="32" w:unhideWhenUsed="0" w:qFormat="1"/>
-    <w:lsdException w:name="Book Title" w:semiHidden="0" w:uiPriority="33" w:unhideWhenUsed="0" w:qFormat="1"/>
-    <w:lsdException w:name="Bibliography" w:uiPriority="37"/>
-    <w:lsdException w:name="TOC Heading" w:uiPriority="39" w:qFormat="1"/>
-  </w:latentStyles>
-  <w:style w:type="paragraph" w:default="1" w:styleId="Normal">
-    <w:name w:val="Normal"/>
-    <w:qFormat/>
-    <w:rPr>
-      <w:rFonts w:asciiTheme="minorHAnsi" w:eastAsiaTheme="minorHAnsi" w:hAnsiTheme="minorHAnsi" w:cstheme="minorBidi"/>
-      <w:sz w:val="22"/>
-      <w:szCs w:val="22"/>
-      <w:lang w:eastAsia="en-US"/>
-    </w:rPr>
-  </w:style>
-  <w:style w:type="character" w:default="1" w:styleId="DefaultParagraphFont">
-    <w:name w:val="Default Paragraph Font"/>
-    <w:uiPriority w:val="1"/>
-    <w:semiHidden/>
-    <w:unhideWhenUsed/>
-  </w:style>
-  <w:style w:type="table" w:default="1" w:styleId="TableNormal">
-    <w:name w:val="Normal Table"/>
-    <w:uiPriority w:val="99"/>
-    <w:semiHidden/>
-    <w:unhideWhenUsed/>
-    <w:tblPr>
-      <w:tblInd w:w="0" w:type="dxa"/>
-      <w:tblCellMar>
-        <w:top w:w="0" w:type="dxa"/>
-        <w:left w:w="108" w:type="dxa"/>
-        <w:bottom w:w="0" w:type="dxa"/>
-        <w:right w:w="108" w:type="dxa"/>
-      </w:tblCellMar>
-    </w:tblPr>
-  </w:style>
-  <w:style w:type="numbering" w:default="1" w:styleId="NoList">
-    <w:name w:val="No List"/>
-    <w:uiPriority w:val="99"/>
-    <w:semiHidden/>
-    <w:unhideWhenUsed/>
-  </w:style>
-  <w:style w:type="paragraph" w:styleId="Footer">
-    <w:name w:val="footer"/>
-    <w:basedOn w:val="Normal"/>
-    <w:link w:val="FooterChar"/>
-    <w:uiPriority w:val="99"/>
-    <w:unhideWhenUsed/>
     <w:pPr>
       <w:tabs>
         <w:tab w:val="center" w:pos="4680"/>
@@ -5878,12 +6132,12 @@
       <w:spacing w:after="0" w:line="240" w:lineRule="auto"/>
     </w:pPr>
   </w:style>
-  <w:style w:type="paragraph" w:styleId="Header">
+  <w:style w:type="paragraph" w:styleId="4">
     <w:name w:val="header"/>
-    <w:basedOn w:val="Normal"/>
-    <w:link w:val="HeaderChar"/>
+    <w:basedOn w:val="1"/>
+    <w:link w:val="11"/>
+    <w:unhideWhenUsed/>
     <w:uiPriority w:val="99"/>
-    <w:unhideWhenUsed/>
     <w:pPr>
       <w:tabs>
         <w:tab w:val="center" w:pos="4680"/>
@@ -5892,40 +6146,59 @@
       <w:spacing w:after="0" w:line="240" w:lineRule="auto"/>
     </w:pPr>
   </w:style>
-  <w:style w:type="character" w:styleId="Hyperlink">
+  <w:style w:type="character" w:styleId="6">
     <w:name w:val="Hyperlink"/>
-    <w:basedOn w:val="DefaultParagraphFont"/>
+    <w:basedOn w:val="5"/>
+    <w:unhideWhenUsed/>
     <w:uiPriority w:val="99"/>
-    <w:unhideWhenUsed/>
     <w:rPr>
       <w:color w:val="0000FF"/>
       <w:u w:val="single"/>
     </w:rPr>
   </w:style>
-  <w:style w:type="paragraph" w:customStyle="1" w:styleId="ListParagraph1">
+  <w:style w:type="table" w:styleId="8">
+    <w:name w:val="Table Grid"/>
+    <w:basedOn w:val="7"/>
+    <w:uiPriority w:val="59"/>
+    <w:pPr>
+      <w:spacing w:after="0" w:line="240" w:lineRule="auto"/>
+    </w:pPr>
+    <w:tblPr>
+      <w:tblBorders>
+        <w:top w:val="single" w:color="auto" w:sz="4" w:space="0"/>
+        <w:left w:val="single" w:color="auto" w:sz="4" w:space="0"/>
+        <w:bottom w:val="single" w:color="auto" w:sz="4" w:space="0"/>
+        <w:right w:val="single" w:color="auto" w:sz="4" w:space="0"/>
+        <w:insideH w:val="single" w:color="auto" w:sz="4" w:space="0"/>
+        <w:insideV w:val="single" w:color="auto" w:sz="4" w:space="0"/>
+      </w:tblBorders>
+      <w:tblLayout w:type="fixed"/>
+    </w:tblPr>
+  </w:style>
+  <w:style w:type="paragraph" w:customStyle="1" w:styleId="9">
     <w:name w:val="List Paragraph1"/>
-    <w:basedOn w:val="Normal"/>
+    <w:basedOn w:val="1"/>
+    <w:qFormat/>
     <w:uiPriority w:val="34"/>
-    <w:qFormat/>
     <w:pPr>
       <w:ind w:left="720"/>
       <w:contextualSpacing/>
     </w:pPr>
   </w:style>
-  <w:style w:type="paragraph" w:customStyle="1" w:styleId="ListParagraph2">
+  <w:style w:type="paragraph" w:customStyle="1" w:styleId="10">
     <w:name w:val="List Paragraph2"/>
-    <w:basedOn w:val="Normal"/>
+    <w:basedOn w:val="1"/>
+    <w:unhideWhenUsed/>
     <w:uiPriority w:val="99"/>
-    <w:unhideWhenUsed/>
     <w:pPr>
       <w:ind w:left="720"/>
       <w:contextualSpacing/>
     </w:pPr>
   </w:style>
-  <w:style w:type="character" w:customStyle="1" w:styleId="HeaderChar">
+  <w:style w:type="character" w:customStyle="1" w:styleId="11">
     <w:name w:val="Header Char"/>
-    <w:basedOn w:val="DefaultParagraphFont"/>
-    <w:link w:val="Header"/>
+    <w:basedOn w:val="5"/>
+    <w:link w:val="4"/>
     <w:uiPriority w:val="99"/>
     <w:rPr>
       <w:sz w:val="22"/>
@@ -5933,10 +6206,10 @@
       <w:lang w:eastAsia="en-US"/>
     </w:rPr>
   </w:style>
-  <w:style w:type="character" w:customStyle="1" w:styleId="FooterChar">
+  <w:style w:type="character" w:customStyle="1" w:styleId="12">
     <w:name w:val="Footer Char"/>
-    <w:basedOn w:val="DefaultParagraphFont"/>
-    <w:link w:val="Footer"/>
+    <w:basedOn w:val="5"/>
+    <w:link w:val="3"/>
     <w:uiPriority w:val="99"/>
     <w:rPr>
       <w:sz w:val="22"/>
@@ -5944,55 +6217,18 @@
       <w:lang w:eastAsia="en-US"/>
     </w:rPr>
   </w:style>
-  <w:style w:type="paragraph" w:styleId="BalloonText">
-    <w:name w:val="Balloon Text"/>
-    <w:basedOn w:val="Normal"/>
-    <w:link w:val="BalloonTextChar"/>
+  <w:style w:type="character" w:customStyle="1" w:styleId="13">
+    <w:name w:val="Balloon Text Char"/>
+    <w:basedOn w:val="5"/>
+    <w:link w:val="2"/>
+    <w:semiHidden/>
     <w:uiPriority w:val="99"/>
-    <w:semiHidden/>
-    <w:unhideWhenUsed/>
-    <w:rsid w:val="00A7234A"/>
-    <w:pPr>
-      <w:spacing w:after="0" w:line="240" w:lineRule="auto"/>
-    </w:pPr>
     <w:rPr>
-      <w:rFonts w:ascii="Tahoma" w:hAnsi="Tahoma" w:cs="Tahoma"/>
-      <w:sz w:val="16"/>
-      <w:szCs w:val="16"/>
-    </w:rPr>
-  </w:style>
-  <w:style w:type="character" w:customStyle="1" w:styleId="BalloonTextChar">
-    <w:name w:val="Balloon Text Char"/>
-    <w:basedOn w:val="DefaultParagraphFont"/>
-    <w:link w:val="BalloonText"/>
-    <w:uiPriority w:val="99"/>
-    <w:semiHidden/>
-    <w:rsid w:val="00A7234A"/>
-    <w:rPr>
-      <w:rFonts w:ascii="Tahoma" w:eastAsiaTheme="minorHAnsi" w:hAnsi="Tahoma" w:cs="Tahoma"/>
+      <w:rFonts w:ascii="Tahoma" w:hAnsi="Tahoma" w:cs="Tahoma" w:eastAsiaTheme="minorHAnsi"/>
       <w:sz w:val="16"/>
       <w:szCs w:val="16"/>
       <w:lang w:eastAsia="en-US"/>
     </w:rPr>
-  </w:style>
-  <w:style w:type="table" w:styleId="TableGrid">
-    <w:name w:val="Table Grid"/>
-    <w:basedOn w:val="TableNormal"/>
-    <w:uiPriority w:val="59"/>
-    <w:rsid w:val="00A7234A"/>
-    <w:pPr>
-      <w:spacing w:after="0" w:line="240" w:lineRule="auto"/>
-    </w:pPr>
-    <w:tblPr>
-      <w:tblBorders>
-        <w:top w:val="single" w:sz="4" w:space="0" w:color="auto"/>
-        <w:left w:val="single" w:sz="4" w:space="0" w:color="auto"/>
-        <w:bottom w:val="single" w:sz="4" w:space="0" w:color="auto"/>
-        <w:right w:val="single" w:sz="4" w:space="0" w:color="auto"/>
-        <w:insideH w:val="single" w:sz="4" w:space="0" w:color="auto"/>
-        <w:insideV w:val="single" w:sz="4" w:space="0" w:color="auto"/>
-      </w:tblBorders>
-    </w:tblPr>
   </w:style>
 </w:styles>
 </file>
@@ -6278,7 +6514,6 @@
     </a:fmtScheme>
   </a:themeElements>
   <a:objectDefaults/>
-  <a:extraClrSchemeLst/>
 </a:theme>
 </file>
 

</xml_diff>

<commit_message>
Chapter 5, Appendix, Title page
2017.12.6 10:13 AM
</commit_message>
<xml_diff>
--- a/Chapter/Appendix.docx
+++ b/Chapter/Appendix.docx
@@ -5007,6 +5007,7 @@
     <w:p>
       <w:pPr>
         <w:numPr>
+          <w:ilvl w:val="0"/>
           <w:numId w:val="0"/>
         </w:numPr>
         <w:spacing w:line="480" w:lineRule="auto"/>
@@ -5104,7 +5105,21 @@
           <w:u w:val="none"/>
           <w:lang w:val="en-US"/>
         </w:rPr>
-        <w:t>http://whatworksforhealth.wisc.edu/program.php?t1=109&amp;t2=126&amp;t3=128&amp;id=230</w:t>
+        <w:t xml:space="preserve">http://whatworksforhe </w:t>
+      </w:r>
+      <w:bookmarkStart w:id="0" w:name="_GoBack"/>
+      <w:bookmarkEnd w:id="0"/>
+      <w:r>
+        <w:rPr>
+          <w:rStyle w:val="6"/>
+          <w:rFonts w:ascii="Times New Roman" w:hAnsi="Times New Roman" w:cs="Times New Roman"/>
+          <w:color w:val="auto"/>
+          <w:sz w:val="24"/>
+          <w:szCs w:val="24"/>
+          <w:u w:val="none"/>
+          <w:lang w:val="en-US"/>
+        </w:rPr>
+        <w:t>alth.wisc.edu/program.php?t1=109&amp;t2=126&amp;t3=128&amp;id=230</w:t>
       </w:r>
       <w:r>
         <w:rPr>
@@ -5196,6 +5211,7 @@
     <w:p>
       <w:pPr>
         <w:numPr>
+          <w:ilvl w:val="0"/>
           <w:numId w:val="0"/>
         </w:numPr>
         <w:spacing w:line="480" w:lineRule="auto"/>
@@ -5269,6 +5285,7 @@
     <w:p>
       <w:pPr>
         <w:numPr>
+          <w:ilvl w:val="0"/>
           <w:numId w:val="0"/>
         </w:numPr>
         <w:spacing w:line="480" w:lineRule="auto"/>
@@ -5293,8 +5310,6 @@
         </w:rPr>
         <w:t xml:space="preserve">Murray, Gail. (2012). Ridesharing as a Complement to Transit (Book by Gail Murray). Transit Cooperative Research Program. Retrieved from </w:t>
       </w:r>
-      <w:bookmarkStart w:id="0" w:name="_GoBack"/>
-      <w:bookmarkEnd w:id="0"/>
       <w:r>
         <w:rPr>
           <w:color w:val="auto"/>
@@ -5886,7 +5901,7 @@
     <w:lsdException w:qFormat="1" w:unhideWhenUsed="0" w:uiPriority="10" w:semiHidden="0" w:name="Title"/>
     <w:lsdException w:uiPriority="99" w:name="Closing"/>
     <w:lsdException w:uiPriority="99" w:name="Signature"/>
-    <w:lsdException w:uiPriority="1" w:name="Default Paragraph Font"/>
+    <w:lsdException w:uiPriority="1" w:semiHidden="0" w:name="Default Paragraph Font"/>
     <w:lsdException w:uiPriority="99" w:name="Body Text"/>
     <w:lsdException w:uiPriority="99" w:name="Body Text Indent"/>
     <w:lsdException w:uiPriority="99" w:name="List Continue"/>
@@ -5924,7 +5939,7 @@
     <w:lsdException w:uiPriority="99" w:name="HTML Sample"/>
     <w:lsdException w:uiPriority="99" w:name="HTML Typewriter"/>
     <w:lsdException w:uiPriority="99" w:name="HTML Variable"/>
-    <w:lsdException w:uiPriority="99" w:name="Normal Table"/>
+    <w:lsdException w:uiPriority="99" w:semiHidden="0" w:name="Normal Table"/>
     <w:lsdException w:uiPriority="99" w:name="annotation subject"/>
     <w:lsdException w:uiPriority="99" w:name="Table Simple 1"/>
     <w:lsdException w:uiPriority="99" w:name="Table Simple 2"/>
@@ -5968,7 +5983,7 @@
     <w:lsdException w:uiPriority="99" w:name="Table Web 1"/>
     <w:lsdException w:uiPriority="99" w:name="Table Web 2"/>
     <w:lsdException w:uiPriority="99" w:name="Table Web 3"/>
-    <w:lsdException w:uiPriority="99" w:name="Balloon Text"/>
+    <w:lsdException w:qFormat="1" w:uiPriority="99" w:semiHidden="0" w:name="Balloon Text"/>
     <w:lsdException w:unhideWhenUsed="0" w:uiPriority="59" w:semiHidden="0" w:name="Table Grid"/>
     <w:lsdException w:uiPriority="99" w:name="Table Theme"/>
     <w:lsdException w:unhideWhenUsed="0" w:uiPriority="60" w:semiHidden="0" w:name="Light Shading"/>
@@ -6108,6 +6123,7 @@
     <w:basedOn w:val="1"/>
     <w:link w:val="13"/>
     <w:unhideWhenUsed/>
+    <w:qFormat/>
     <w:uiPriority w:val="99"/>
     <w:pPr>
       <w:spacing w:after="0" w:line="240" w:lineRule="auto"/>
@@ -6189,6 +6205,7 @@
     <w:name w:val="List Paragraph2"/>
     <w:basedOn w:val="1"/>
     <w:unhideWhenUsed/>
+    <w:qFormat/>
     <w:uiPriority w:val="99"/>
     <w:pPr>
       <w:ind w:left="720"/>
@@ -6222,6 +6239,7 @@
     <w:basedOn w:val="5"/>
     <w:link w:val="2"/>
     <w:semiHidden/>
+    <w:qFormat/>
     <w:uiPriority w:val="99"/>
     <w:rPr>
       <w:rFonts w:ascii="Tahoma" w:hAnsi="Tahoma" w:cs="Tahoma" w:eastAsiaTheme="minorHAnsi"/>

</xml_diff>